<commit_message>
DONE WITH SECOND QUESTION WOOOOOO
</commit_message>
<xml_diff>
--- a/HW2.docx
+++ b/HW2.docx
@@ -58,8 +58,14 @@
       <w:pPr>
         <w:pStyle w:val="Heading1"/>
         <w:spacing w:line="276" w:lineRule="auto"/>
+        <w:rPr>
+          <w:rFonts w:ascii="Avenir Light" w:hAnsi="Avenir Light"/>
+        </w:rPr>
       </w:pPr>
       <w:r>
+        <w:rPr>
+          <w:rFonts w:ascii="Avenir Light" w:hAnsi="Avenir Light"/>
+        </w:rPr>
         <w:t>2.38</w:t>
       </w:r>
     </w:p>
@@ -3734,12 +3740,3137 @@
     <w:p>
       <w:pPr>
         <w:pStyle w:val="Heading1"/>
+        <w:rPr>
+          <w:rFonts w:ascii="Avenir Light" w:hAnsi="Avenir Light"/>
+        </w:rPr>
       </w:pPr>
       <w:r>
+        <w:rPr>
+          <w:rFonts w:ascii="Avenir Light" w:hAnsi="Avenir Light"/>
+        </w:rPr>
         <w:t>2.46</w:t>
       </w:r>
     </w:p>
-    <w:p/>
+    <w:p>
+      <w:pPr>
+        <w:rPr>
+          <w:rFonts w:ascii="Avenir Light" w:hAnsi="Avenir Light"/>
+        </w:rPr>
+      </w:pPr>
+      <w:r>
+        <w:rPr>
+          <w:rFonts w:ascii="Avenir Light" w:hAnsi="Avenir Light"/>
+        </w:rPr>
+        <w:t>The</w:t>
+      </w:r>
+      <w:r>
+        <w:rPr>
+          <w:rFonts w:ascii="Avenir Light" w:hAnsi="Avenir Light"/>
+        </w:rPr>
+        <w:t xml:space="preserve"> </w:t>
+      </w:r>
+      <w:r>
+        <w:rPr>
+          <w:rFonts w:ascii="Avenir Light" w:hAnsi="Avenir Light"/>
+        </w:rPr>
+        <w:t xml:space="preserve">Mean Value Theorem for a function </w:t>
+      </w:r>
+      <m:oMath>
+        <m:r>
+          <w:rPr>
+            <w:rFonts w:ascii="Cambria Math" w:hAnsi="Cambria Math"/>
+          </w:rPr>
+          <m:t>f</m:t>
+        </m:r>
+      </m:oMath>
+      <w:r>
+        <w:rPr>
+          <w:rFonts w:ascii="Avenir Light" w:hAnsi="Avenir Light"/>
+        </w:rPr>
+        <w:t xml:space="preserve"> </w:t>
+      </w:r>
+      <w:r>
+        <w:rPr>
+          <w:rFonts w:ascii="Avenir Light" w:hAnsi="Avenir Light"/>
+        </w:rPr>
+        <w:t xml:space="preserve">continuous </w:t>
+      </w:r>
+      <w:r>
+        <w:rPr>
+          <w:rFonts w:ascii="Avenir Light" w:hAnsi="Avenir Light"/>
+        </w:rPr>
+        <w:t xml:space="preserve">in the </w:t>
+      </w:r>
+      <w:r>
+        <w:rPr>
+          <w:rFonts w:ascii="Avenir Light" w:hAnsi="Avenir Light"/>
+        </w:rPr>
+        <w:t xml:space="preserve">domain </w:t>
+      </w:r>
+      <w:r>
+        <w:rPr>
+          <w:rFonts w:ascii="Avenir Light" w:hAnsi="Avenir Light"/>
+        </w:rPr>
+        <w:t xml:space="preserve">interval </w:t>
+      </w:r>
+      <m:oMath>
+        <m:r>
+          <w:rPr>
+            <w:rFonts w:ascii="Cambria Math" w:hAnsi="Cambria Math"/>
+          </w:rPr>
+          <m:t>[a,b]</m:t>
+        </m:r>
+      </m:oMath>
+      <w:r>
+        <w:rPr>
+          <w:rFonts w:ascii="Avenir Light" w:hAnsi="Avenir Light"/>
+        </w:rPr>
+        <w:t>:</w:t>
+      </w:r>
+    </w:p>
+    <w:p>
+      <w:pPr>
+        <w:rPr>
+          <w:rFonts w:ascii="Avenir Light" w:hAnsi="Avenir Light"/>
+          <w:i/>
+          <w:iCs/>
+        </w:rPr>
+      </w:pPr>
+      <m:oMathPara>
+        <m:oMath>
+          <m:r>
+            <w:rPr>
+              <w:rFonts w:ascii="Cambria Math" w:hAnsi="Cambria Math"/>
+            </w:rPr>
+            <m:t>∃c∈</m:t>
+          </m:r>
+          <m:d>
+            <m:dPr>
+              <m:ctrlPr>
+                <w:rPr>
+                  <w:rFonts w:ascii="Cambria Math" w:hAnsi="Cambria Math"/>
+                  <w:i/>
+                </w:rPr>
+              </m:ctrlPr>
+            </m:dPr>
+            <m:e>
+              <m:r>
+                <w:rPr>
+                  <w:rFonts w:ascii="Cambria Math" w:hAnsi="Cambria Math"/>
+                </w:rPr>
+                <m:t>a,b</m:t>
+              </m:r>
+            </m:e>
+          </m:d>
+          <m:r>
+            <w:rPr>
+              <w:rFonts w:ascii="Cambria Math" w:hAnsi="Cambria Math"/>
+            </w:rPr>
+            <m:t xml:space="preserve"> </m:t>
+          </m:r>
+          <m:r>
+            <m:rPr>
+              <m:sty m:val="p"/>
+            </m:rPr>
+            <w:rPr>
+              <w:rFonts w:ascii="Cambria Math" w:hAnsi="Cambria Math"/>
+            </w:rPr>
+            <m:t>such that</m:t>
+          </m:r>
+          <m:r>
+            <w:rPr>
+              <w:rFonts w:ascii="Cambria Math" w:hAnsi="Cambria Math"/>
+            </w:rPr>
+            <m:t xml:space="preserve"> </m:t>
+          </m:r>
+          <m:sSup>
+            <m:sSupPr>
+              <m:ctrlPr>
+                <w:rPr>
+                  <w:rFonts w:ascii="Cambria Math" w:hAnsi="Cambria Math"/>
+                  <w:i/>
+                  <w:iCs/>
+                </w:rPr>
+              </m:ctrlPr>
+            </m:sSupPr>
+            <m:e>
+              <m:r>
+                <w:rPr>
+                  <w:rFonts w:ascii="Cambria Math" w:hAnsi="Cambria Math"/>
+                </w:rPr>
+                <m:t>f</m:t>
+              </m:r>
+            </m:e>
+            <m:sup>
+              <m:r>
+                <w:rPr>
+                  <w:rFonts w:ascii="Cambria Math" w:hAnsi="Cambria Math"/>
+                </w:rPr>
+                <m:t>'</m:t>
+              </m:r>
+            </m:sup>
+          </m:sSup>
+          <m:d>
+            <m:dPr>
+              <m:ctrlPr>
+                <w:rPr>
+                  <w:rFonts w:ascii="Cambria Math" w:hAnsi="Cambria Math"/>
+                  <w:i/>
+                  <w:iCs/>
+                </w:rPr>
+              </m:ctrlPr>
+            </m:dPr>
+            <m:e>
+              <m:r>
+                <w:rPr>
+                  <w:rFonts w:ascii="Cambria Math" w:hAnsi="Cambria Math"/>
+                </w:rPr>
+                <m:t>c</m:t>
+              </m:r>
+            </m:e>
+          </m:d>
+          <m:r>
+            <w:rPr>
+              <w:rFonts w:ascii="Cambria Math" w:hAnsi="Cambria Math"/>
+            </w:rPr>
+            <m:t>=</m:t>
+          </m:r>
+          <m:f>
+            <m:fPr>
+              <m:ctrlPr>
+                <w:rPr>
+                  <w:rFonts w:ascii="Cambria Math" w:hAnsi="Cambria Math"/>
+                  <w:i/>
+                  <w:iCs/>
+                </w:rPr>
+              </m:ctrlPr>
+            </m:fPr>
+            <m:num>
+              <m:r>
+                <w:rPr>
+                  <w:rFonts w:ascii="Cambria Math" w:hAnsi="Cambria Math"/>
+                </w:rPr>
+                <m:t>f</m:t>
+              </m:r>
+              <m:d>
+                <m:dPr>
+                  <m:ctrlPr>
+                    <w:rPr>
+                      <w:rFonts w:ascii="Cambria Math" w:hAnsi="Cambria Math"/>
+                      <w:i/>
+                      <w:iCs/>
+                    </w:rPr>
+                  </m:ctrlPr>
+                </m:dPr>
+                <m:e>
+                  <m:r>
+                    <w:rPr>
+                      <w:rFonts w:ascii="Cambria Math" w:hAnsi="Cambria Math"/>
+                    </w:rPr>
+                    <m:t>b</m:t>
+                  </m:r>
+                </m:e>
+              </m:d>
+              <m:r>
+                <w:rPr>
+                  <w:rFonts w:ascii="Cambria Math" w:hAnsi="Cambria Math"/>
+                </w:rPr>
+                <m:t>-f</m:t>
+              </m:r>
+              <m:d>
+                <m:dPr>
+                  <m:ctrlPr>
+                    <w:rPr>
+                      <w:rFonts w:ascii="Cambria Math" w:hAnsi="Cambria Math"/>
+                      <w:i/>
+                      <w:iCs/>
+                    </w:rPr>
+                  </m:ctrlPr>
+                </m:dPr>
+                <m:e>
+                  <m:r>
+                    <w:rPr>
+                      <w:rFonts w:ascii="Cambria Math" w:hAnsi="Cambria Math"/>
+                    </w:rPr>
+                    <m:t>a</m:t>
+                  </m:r>
+                </m:e>
+              </m:d>
+            </m:num>
+            <m:den>
+              <m:r>
+                <w:rPr>
+                  <w:rFonts w:ascii="Cambria Math" w:hAnsi="Cambria Math"/>
+                </w:rPr>
+                <m:t>b-a</m:t>
+              </m:r>
+            </m:den>
+          </m:f>
+        </m:oMath>
+      </m:oMathPara>
+    </w:p>
+    <w:p>
+      <w:pPr>
+        <w:rPr>
+          <w:rFonts w:ascii="Avenir Light" w:hAnsi="Avenir Light"/>
+        </w:rPr>
+      </w:pPr>
+    </w:p>
+    <w:p>
+      <w:pPr>
+        <w:rPr>
+          <w:rFonts w:ascii="Avenir Light" w:hAnsi="Avenir Light"/>
+        </w:rPr>
+      </w:pPr>
+      <w:r>
+        <w:rPr>
+          <w:rFonts w:ascii="Avenir Light" w:hAnsi="Avenir Light"/>
+        </w:rPr>
+        <w:t xml:space="preserve">We claim that </w:t>
+      </w:r>
+    </w:p>
+    <w:p>
+      <w:pPr>
+        <w:rPr>
+          <w:rFonts w:ascii="Avenir Light" w:hAnsi="Avenir Light"/>
+        </w:rPr>
+      </w:pPr>
+      <m:oMathPara>
+        <m:oMath>
+          <m:r>
+            <w:rPr>
+              <w:rFonts w:ascii="Cambria Math" w:hAnsi="Cambria Math"/>
+            </w:rPr>
+            <m:t>a=ρ-ϵ</m:t>
+          </m:r>
+        </m:oMath>
+      </m:oMathPara>
+    </w:p>
+    <w:p>
+      <w:pPr>
+        <w:rPr>
+          <w:rFonts w:ascii="Avenir Light" w:hAnsi="Avenir Light"/>
+        </w:rPr>
+      </w:pPr>
+      <m:oMathPara>
+        <m:oMath>
+          <m:r>
+            <w:rPr>
+              <w:rFonts w:ascii="Cambria Math" w:hAnsi="Cambria Math"/>
+            </w:rPr>
+            <m:t>b=ρ</m:t>
+          </m:r>
+        </m:oMath>
+      </m:oMathPara>
+    </w:p>
+    <w:p>
+      <w:pPr>
+        <w:rPr>
+          <w:rFonts w:ascii="Avenir Light" w:hAnsi="Avenir Light"/>
+        </w:rPr>
+      </w:pPr>
+      <m:oMathPara>
+        <m:oMath>
+          <m:r>
+            <w:rPr>
+              <w:rFonts w:ascii="Cambria Math" w:hAnsi="Cambria Math"/>
+            </w:rPr>
+            <m:t>b-a=ϵ</m:t>
+          </m:r>
+        </m:oMath>
+      </m:oMathPara>
+    </w:p>
+    <w:p>
+      <w:pPr>
+        <w:rPr>
+          <w:rFonts w:ascii="Avenir Light" w:hAnsi="Avenir Light"/>
+          <w:i/>
+        </w:rPr>
+      </w:pPr>
+      <m:oMathPara>
+        <m:oMath>
+          <m:r>
+            <w:rPr>
+              <w:rFonts w:ascii="Cambria Math" w:hAnsi="Cambria Math"/>
+            </w:rPr>
+            <m:t>f</m:t>
+          </m:r>
+          <m:d>
+            <m:dPr>
+              <m:ctrlPr>
+                <w:rPr>
+                  <w:rFonts w:ascii="Cambria Math" w:hAnsi="Cambria Math"/>
+                  <w:i/>
+                </w:rPr>
+              </m:ctrlPr>
+            </m:dPr>
+            <m:e>
+              <m:r>
+                <w:rPr>
+                  <w:rFonts w:ascii="Cambria Math" w:hAnsi="Cambria Math"/>
+                </w:rPr>
+                <m:t>a</m:t>
+              </m:r>
+            </m:e>
+          </m:d>
+          <m:r>
+            <w:rPr>
+              <w:rFonts w:ascii="Cambria Math" w:hAnsi="Cambria Math"/>
+            </w:rPr>
+            <m:t>=Sta</m:t>
+          </m:r>
+          <m:sSub>
+            <m:sSubPr>
+              <m:ctrlPr>
+                <w:rPr>
+                  <w:rFonts w:ascii="Cambria Math" w:hAnsi="Cambria Math"/>
+                  <w:i/>
+                </w:rPr>
+              </m:ctrlPr>
+            </m:sSubPr>
+            <m:e>
+              <m:r>
+                <w:rPr>
+                  <w:rFonts w:ascii="Cambria Math" w:hAnsi="Cambria Math"/>
+                </w:rPr>
+                <m:t>b</m:t>
+              </m:r>
+            </m:e>
+            <m:sub>
+              <m:r>
+                <w:rPr>
+                  <w:rFonts w:ascii="Cambria Math" w:hAnsi="Cambria Math"/>
+                </w:rPr>
+                <m:t>ρ</m:t>
+              </m:r>
+              <m:r>
+                <w:rPr>
+                  <w:rFonts w:ascii="Cambria Math" w:hAnsi="Cambria Math"/>
+                </w:rPr>
+                <m:t>-ϵ</m:t>
+              </m:r>
+            </m:sub>
+          </m:sSub>
+          <m:r>
+            <w:rPr>
+              <w:rFonts w:ascii="Cambria Math" w:hAnsi="Cambria Math"/>
+            </w:rPr>
+            <m:t>[f]</m:t>
+          </m:r>
+        </m:oMath>
+      </m:oMathPara>
+    </w:p>
+    <w:p>
+      <w:pPr>
+        <w:rPr>
+          <w:rFonts w:ascii="Avenir Light" w:hAnsi="Avenir Light"/>
+          <w:i/>
+        </w:rPr>
+      </w:pPr>
+      <m:oMathPara>
+        <m:oMath>
+          <m:r>
+            <w:rPr>
+              <w:rFonts w:ascii="Cambria Math" w:hAnsi="Cambria Math"/>
+            </w:rPr>
+            <m:t>f</m:t>
+          </m:r>
+          <m:d>
+            <m:dPr>
+              <m:ctrlPr>
+                <w:rPr>
+                  <w:rFonts w:ascii="Cambria Math" w:hAnsi="Cambria Math"/>
+                  <w:i/>
+                </w:rPr>
+              </m:ctrlPr>
+            </m:dPr>
+            <m:e>
+              <m:r>
+                <w:rPr>
+                  <w:rFonts w:ascii="Cambria Math" w:hAnsi="Cambria Math"/>
+                </w:rPr>
+                <m:t>b</m:t>
+              </m:r>
+            </m:e>
+          </m:d>
+          <m:r>
+            <w:rPr>
+              <w:rFonts w:ascii="Cambria Math" w:hAnsi="Cambria Math"/>
+            </w:rPr>
+            <m:t>=Sta</m:t>
+          </m:r>
+          <m:sSub>
+            <m:sSubPr>
+              <m:ctrlPr>
+                <w:rPr>
+                  <w:rFonts w:ascii="Cambria Math" w:hAnsi="Cambria Math"/>
+                  <w:i/>
+                </w:rPr>
+              </m:ctrlPr>
+            </m:sSubPr>
+            <m:e>
+              <m:r>
+                <w:rPr>
+                  <w:rFonts w:ascii="Cambria Math" w:hAnsi="Cambria Math"/>
+                </w:rPr>
+                <m:t>b</m:t>
+              </m:r>
+            </m:e>
+            <m:sub>
+              <m:r>
+                <w:rPr>
+                  <w:rFonts w:ascii="Cambria Math" w:hAnsi="Cambria Math"/>
+                </w:rPr>
+                <m:t>ρ</m:t>
+              </m:r>
+            </m:sub>
+          </m:sSub>
+          <m:r>
+            <w:rPr>
+              <w:rFonts w:ascii="Cambria Math" w:hAnsi="Cambria Math"/>
+            </w:rPr>
+            <m:t>[f]</m:t>
+          </m:r>
+        </m:oMath>
+      </m:oMathPara>
+    </w:p>
+    <w:p>
+      <w:pPr>
+        <w:rPr>
+          <w:rFonts w:ascii="Avenir Light" w:hAnsi="Avenir Light"/>
+          <w:i/>
+        </w:rPr>
+      </w:pPr>
+    </w:p>
+    <w:p>
+      <w:pPr>
+        <w:rPr>
+          <w:rFonts w:ascii="Avenir Light" w:hAnsi="Avenir Light"/>
+          <w:iCs/>
+        </w:rPr>
+      </w:pPr>
+      <w:r>
+        <w:rPr>
+          <w:rFonts w:ascii="Avenir Light" w:hAnsi="Avenir Light"/>
+          <w:iCs/>
+        </w:rPr>
+        <w:t>So,</w:t>
+      </w:r>
+      <w:r>
+        <w:rPr>
+          <w:rFonts w:ascii="Avenir Light" w:hAnsi="Avenir Light"/>
+          <w:iCs/>
+        </w:rPr>
+        <w:t xml:space="preserve"> </w:t>
+      </w:r>
+      <w:r>
+        <w:rPr>
+          <w:rFonts w:ascii="Avenir Light" w:hAnsi="Avenir Light"/>
+          <w:iCs/>
+        </w:rPr>
+        <w:t xml:space="preserve">for </w:t>
+      </w:r>
+      <w:r>
+        <w:rPr>
+          <w:rFonts w:ascii="Avenir Light" w:hAnsi="Avenir Light"/>
+          <w:iCs/>
+        </w:rPr>
+        <w:t xml:space="preserve">some </w:t>
+      </w:r>
+      <m:oMath>
+        <m:r>
+          <w:rPr>
+            <w:rFonts w:ascii="Cambria Math" w:hAnsi="Cambria Math"/>
+          </w:rPr>
+          <m:t>c</m:t>
+        </m:r>
+        <m:r>
+          <w:rPr>
+            <w:rFonts w:ascii="Cambria Math" w:hAnsi="Cambria Math"/>
+          </w:rPr>
+          <m:t>∈</m:t>
+        </m:r>
+        <m:d>
+          <m:dPr>
+            <m:ctrlPr>
+              <w:rPr>
+                <w:rFonts w:ascii="Cambria Math" w:hAnsi="Cambria Math"/>
+                <w:i/>
+                <w:iCs/>
+              </w:rPr>
+            </m:ctrlPr>
+          </m:dPr>
+          <m:e>
+            <m:r>
+              <w:rPr>
+                <w:rFonts w:ascii="Cambria Math" w:hAnsi="Cambria Math"/>
+              </w:rPr>
+              <m:t>ρ-ϵ,ρ</m:t>
+            </m:r>
+          </m:e>
+        </m:d>
+      </m:oMath>
+      <w:r>
+        <w:rPr>
+          <w:rFonts w:ascii="Avenir Light" w:hAnsi="Avenir Light"/>
+          <w:iCs/>
+        </w:rPr>
+        <w:t>:</w:t>
+      </w:r>
+    </w:p>
+    <w:p>
+      <w:pPr>
+        <w:rPr>
+          <w:rFonts w:ascii="Avenir Light" w:hAnsi="Avenir Light"/>
+          <w:iCs/>
+        </w:rPr>
+      </w:pPr>
+    </w:p>
+    <w:p>
+      <w:pPr>
+        <w:rPr>
+          <w:rFonts w:ascii="Avenir Light" w:hAnsi="Avenir Light"/>
+          <w:iCs/>
+        </w:rPr>
+      </w:pPr>
+      <m:oMathPara>
+        <m:oMath>
+          <m:f>
+            <m:fPr>
+              <m:ctrlPr>
+                <w:rPr>
+                  <w:rFonts w:ascii="Cambria Math" w:hAnsi="Cambria Math"/>
+                  <w:i/>
+                  <w:iCs/>
+                </w:rPr>
+              </m:ctrlPr>
+            </m:fPr>
+            <m:num>
+              <m:r>
+                <w:rPr>
+                  <w:rFonts w:ascii="Cambria Math" w:hAnsi="Cambria Math"/>
+                </w:rPr>
+                <m:t>Sta</m:t>
+              </m:r>
+              <m:sSub>
+                <m:sSubPr>
+                  <m:ctrlPr>
+                    <w:rPr>
+                      <w:rFonts w:ascii="Cambria Math" w:hAnsi="Cambria Math"/>
+                      <w:i/>
+                      <w:iCs/>
+                    </w:rPr>
+                  </m:ctrlPr>
+                </m:sSubPr>
+                <m:e>
+                  <m:r>
+                    <w:rPr>
+                      <w:rFonts w:ascii="Cambria Math" w:hAnsi="Cambria Math"/>
+                    </w:rPr>
+                    <m:t>b</m:t>
+                  </m:r>
+                </m:e>
+                <m:sub>
+                  <m:r>
+                    <w:rPr>
+                      <w:rFonts w:ascii="Cambria Math" w:hAnsi="Cambria Math"/>
+                    </w:rPr>
+                    <m:t>p</m:t>
+                  </m:r>
+                </m:sub>
+              </m:sSub>
+              <m:d>
+                <m:dPr>
+                  <m:begChr m:val="["/>
+                  <m:endChr m:val="]"/>
+                  <m:ctrlPr>
+                    <w:rPr>
+                      <w:rFonts w:ascii="Cambria Math" w:hAnsi="Cambria Math"/>
+                      <w:i/>
+                      <w:iCs/>
+                    </w:rPr>
+                  </m:ctrlPr>
+                </m:dPr>
+                <m:e>
+                  <m:r>
+                    <w:rPr>
+                      <w:rFonts w:ascii="Cambria Math" w:hAnsi="Cambria Math"/>
+                    </w:rPr>
+                    <m:t>f</m:t>
+                  </m:r>
+                </m:e>
+              </m:d>
+              <m:r>
+                <w:rPr>
+                  <w:rFonts w:ascii="Cambria Math" w:hAnsi="Cambria Math"/>
+                </w:rPr>
+                <m:t>-</m:t>
+              </m:r>
+              <m:r>
+                <w:rPr>
+                  <w:rFonts w:ascii="Cambria Math" w:hAnsi="Cambria Math"/>
+                </w:rPr>
+                <m:t>Sta</m:t>
+              </m:r>
+              <m:sSub>
+                <m:sSubPr>
+                  <m:ctrlPr>
+                    <w:rPr>
+                      <w:rFonts w:ascii="Cambria Math" w:hAnsi="Cambria Math"/>
+                      <w:i/>
+                      <w:iCs/>
+                    </w:rPr>
+                  </m:ctrlPr>
+                </m:sSubPr>
+                <m:e>
+                  <m:r>
+                    <w:rPr>
+                      <w:rFonts w:ascii="Cambria Math" w:hAnsi="Cambria Math"/>
+                    </w:rPr>
+                    <m:t>b</m:t>
+                  </m:r>
+                </m:e>
+                <m:sub>
+                  <m:r>
+                    <w:rPr>
+                      <w:rFonts w:ascii="Cambria Math" w:hAnsi="Cambria Math"/>
+                    </w:rPr>
+                    <m:t>p</m:t>
+                  </m:r>
+                  <m:r>
+                    <w:rPr>
+                      <w:rFonts w:ascii="Cambria Math" w:hAnsi="Cambria Math"/>
+                    </w:rPr>
+                    <m:t>-ϵ</m:t>
+                  </m:r>
+                </m:sub>
+              </m:sSub>
+              <m:d>
+                <m:dPr>
+                  <m:begChr m:val="["/>
+                  <m:endChr m:val="]"/>
+                  <m:ctrlPr>
+                    <w:rPr>
+                      <w:rFonts w:ascii="Cambria Math" w:hAnsi="Cambria Math"/>
+                      <w:i/>
+                      <w:iCs/>
+                    </w:rPr>
+                  </m:ctrlPr>
+                </m:dPr>
+                <m:e>
+                  <m:r>
+                    <w:rPr>
+                      <w:rFonts w:ascii="Cambria Math" w:hAnsi="Cambria Math"/>
+                    </w:rPr>
+                    <m:t>f</m:t>
+                  </m:r>
+                </m:e>
+              </m:d>
+            </m:num>
+            <m:den>
+              <m:r>
+                <w:rPr>
+                  <w:rFonts w:ascii="Cambria Math" w:hAnsi="Cambria Math"/>
+                </w:rPr>
+                <m:t>ϵ</m:t>
+              </m:r>
+            </m:den>
+          </m:f>
+          <m:r>
+            <w:rPr>
+              <w:rFonts w:ascii="Cambria Math" w:hAnsi="Cambria Math"/>
+            </w:rPr>
+            <m:t>=</m:t>
+          </m:r>
+          <m:f>
+            <m:fPr>
+              <m:ctrlPr>
+                <w:rPr>
+                  <w:rFonts w:ascii="Cambria Math" w:hAnsi="Cambria Math"/>
+                  <w:i/>
+                  <w:iCs/>
+                </w:rPr>
+              </m:ctrlPr>
+            </m:fPr>
+            <m:num>
+              <m:d>
+                <m:dPr>
+                  <m:ctrlPr>
+                    <w:rPr>
+                      <w:rFonts w:ascii="Cambria Math" w:hAnsi="Cambria Math"/>
+                      <w:i/>
+                      <w:iCs/>
+                    </w:rPr>
+                  </m:ctrlPr>
+                </m:dPr>
+                <m:e>
+                  <m:r>
+                    <w:rPr>
+                      <w:rFonts w:ascii="Cambria Math" w:hAnsi="Cambria Math"/>
+                    </w:rPr>
+                    <m:t>f</m:t>
+                  </m:r>
+                  <m:d>
+                    <m:dPr>
+                      <m:ctrlPr>
+                        <w:rPr>
+                          <w:rFonts w:ascii="Cambria Math" w:hAnsi="Cambria Math"/>
+                          <w:i/>
+                          <w:iCs/>
+                        </w:rPr>
+                      </m:ctrlPr>
+                    </m:dPr>
+                    <m:e>
+                      <m:r>
+                        <w:rPr>
+                          <w:rFonts w:ascii="Cambria Math" w:hAnsi="Cambria Math"/>
+                        </w:rPr>
+                        <m:t>b</m:t>
+                      </m:r>
+                    </m:e>
+                  </m:d>
+                  <m:r>
+                    <w:rPr>
+                      <w:rFonts w:ascii="Cambria Math" w:hAnsi="Cambria Math"/>
+                    </w:rPr>
+                    <m:t>-f</m:t>
+                  </m:r>
+                  <m:d>
+                    <m:dPr>
+                      <m:ctrlPr>
+                        <w:rPr>
+                          <w:rFonts w:ascii="Cambria Math" w:hAnsi="Cambria Math"/>
+                          <w:i/>
+                          <w:iCs/>
+                        </w:rPr>
+                      </m:ctrlPr>
+                    </m:dPr>
+                    <m:e>
+                      <m:r>
+                        <w:rPr>
+                          <w:rFonts w:ascii="Cambria Math" w:hAnsi="Cambria Math"/>
+                        </w:rPr>
+                        <m:t>a</m:t>
+                      </m:r>
+                    </m:e>
+                  </m:d>
+                </m:e>
+              </m:d>
+            </m:num>
+            <m:den>
+              <m:r>
+                <w:rPr>
+                  <w:rFonts w:ascii="Cambria Math" w:hAnsi="Cambria Math"/>
+                </w:rPr>
+                <m:t>b-a</m:t>
+              </m:r>
+            </m:den>
+          </m:f>
+          <m:r>
+            <w:rPr>
+              <w:rFonts w:ascii="Cambria Math" w:hAnsi="Cambria Math"/>
+            </w:rPr>
+            <m:t>=</m:t>
+          </m:r>
+          <m:sSup>
+            <m:sSupPr>
+              <m:ctrlPr>
+                <w:rPr>
+                  <w:rFonts w:ascii="Cambria Math" w:hAnsi="Cambria Math"/>
+                  <w:i/>
+                  <w:iCs/>
+                </w:rPr>
+              </m:ctrlPr>
+            </m:sSupPr>
+            <m:e>
+              <m:r>
+                <w:rPr>
+                  <w:rFonts w:ascii="Cambria Math" w:hAnsi="Cambria Math"/>
+                </w:rPr>
+                <m:t>f</m:t>
+              </m:r>
+            </m:e>
+            <m:sup>
+              <m:r>
+                <w:rPr>
+                  <w:rFonts w:ascii="Cambria Math" w:hAnsi="Cambria Math"/>
+                </w:rPr>
+                <m:t>'</m:t>
+              </m:r>
+            </m:sup>
+          </m:sSup>
+          <m:d>
+            <m:dPr>
+              <m:ctrlPr>
+                <w:rPr>
+                  <w:rFonts w:ascii="Cambria Math" w:hAnsi="Cambria Math"/>
+                  <w:i/>
+                  <w:iCs/>
+                </w:rPr>
+              </m:ctrlPr>
+            </m:dPr>
+            <m:e>
+              <m:r>
+                <w:rPr>
+                  <w:rFonts w:ascii="Cambria Math" w:hAnsi="Cambria Math"/>
+                </w:rPr>
+                <m:t>c</m:t>
+              </m:r>
+            </m:e>
+          </m:d>
+        </m:oMath>
+      </m:oMathPara>
+    </w:p>
+    <w:p>
+      <w:pPr>
+        <w:rPr>
+          <w:rFonts w:ascii="Avenir Light" w:hAnsi="Avenir Light"/>
+          <w:iCs/>
+        </w:rPr>
+      </w:pPr>
+    </w:p>
+    <w:p>
+      <w:pPr>
+        <w:rPr>
+          <w:rFonts w:ascii="Avenir Light" w:hAnsi="Avenir Light"/>
+          <w:iCs/>
+        </w:rPr>
+      </w:pPr>
+      <w:r>
+        <w:rPr>
+          <w:rFonts w:ascii="Avenir Light" w:hAnsi="Avenir Light"/>
+          <w:iCs/>
+        </w:rPr>
+        <w:t xml:space="preserve">Which means we have to show </w:t>
+      </w:r>
+      <m:oMath>
+        <m:sSup>
+          <m:sSupPr>
+            <m:ctrlPr>
+              <w:rPr>
+                <w:rFonts w:ascii="Cambria Math" w:hAnsi="Cambria Math"/>
+                <w:i/>
+                <w:iCs/>
+              </w:rPr>
+            </m:ctrlPr>
+          </m:sSupPr>
+          <m:e>
+            <m:r>
+              <w:rPr>
+                <w:rFonts w:ascii="Cambria Math" w:hAnsi="Cambria Math"/>
+              </w:rPr>
+              <m:t>Stab</m:t>
+            </m:r>
+          </m:e>
+          <m:sup>
+            <m:r>
+              <w:rPr>
+                <w:rFonts w:ascii="Cambria Math" w:hAnsi="Cambria Math"/>
+              </w:rPr>
+              <m:t>'</m:t>
+            </m:r>
+          </m:sup>
+        </m:sSup>
+        <m:d>
+          <m:dPr>
+            <m:ctrlPr>
+              <w:rPr>
+                <w:rFonts w:ascii="Cambria Math" w:hAnsi="Cambria Math"/>
+                <w:i/>
+                <w:iCs/>
+              </w:rPr>
+            </m:ctrlPr>
+          </m:dPr>
+          <m:e>
+            <m:r>
+              <w:rPr>
+                <w:rFonts w:ascii="Cambria Math" w:hAnsi="Cambria Math"/>
+              </w:rPr>
+              <m:t>c</m:t>
+            </m:r>
+          </m:e>
+        </m:d>
+        <m:r>
+          <w:rPr>
+            <w:rFonts w:ascii="Cambria Math" w:hAnsi="Cambria Math"/>
+          </w:rPr>
+          <m:t>≤</m:t>
+        </m:r>
+        <m:f>
+          <m:fPr>
+            <m:ctrlPr>
+              <w:rPr>
+                <w:rFonts w:ascii="Cambria Math" w:hAnsi="Cambria Math"/>
+                <w:i/>
+                <w:iCs/>
+              </w:rPr>
+            </m:ctrlPr>
+          </m:fPr>
+          <m:num>
+            <m:r>
+              <w:rPr>
+                <w:rFonts w:ascii="Cambria Math" w:hAnsi="Cambria Math"/>
+              </w:rPr>
+              <m:t>1</m:t>
+            </m:r>
+          </m:num>
+          <m:den>
+            <m:r>
+              <w:rPr>
+                <w:rFonts w:ascii="Cambria Math" w:hAnsi="Cambria Math"/>
+              </w:rPr>
+              <m:t>1-ρ</m:t>
+            </m:r>
+          </m:den>
+        </m:f>
+        <m:r>
+          <w:rPr>
+            <w:rFonts w:ascii="Cambria Math" w:hAnsi="Cambria Math"/>
+          </w:rPr>
+          <m:t>Var</m:t>
+        </m:r>
+        <m:d>
+          <m:dPr>
+            <m:ctrlPr>
+              <w:rPr>
+                <w:rFonts w:ascii="Cambria Math" w:hAnsi="Cambria Math"/>
+                <w:i/>
+                <w:iCs/>
+              </w:rPr>
+            </m:ctrlPr>
+          </m:dPr>
+          <m:e>
+            <m:r>
+              <w:rPr>
+                <w:rFonts w:ascii="Cambria Math" w:hAnsi="Cambria Math"/>
+              </w:rPr>
+              <m:t>Stab</m:t>
+            </m:r>
+          </m:e>
+        </m:d>
+      </m:oMath>
+      <w:r>
+        <w:rPr>
+          <w:rFonts w:ascii="Avenir Light" w:hAnsi="Avenir Light"/>
+          <w:iCs/>
+        </w:rPr>
+        <w:t>.</w:t>
+      </w:r>
+    </w:p>
+    <w:p>
+      <w:pPr>
+        <w:rPr>
+          <w:rFonts w:ascii="Avenir Light" w:hAnsi="Avenir Light"/>
+          <w:iCs/>
+        </w:rPr>
+      </w:pPr>
+    </w:p>
+    <w:p>
+      <w:pPr>
+        <w:rPr>
+          <w:rFonts w:ascii="Avenir Light" w:hAnsi="Avenir Light"/>
+          <w:iCs/>
+        </w:rPr>
+      </w:pPr>
+      <w:r>
+        <w:rPr>
+          <w:rFonts w:ascii="Avenir Light" w:hAnsi="Avenir Light"/>
+          <w:iCs/>
+        </w:rPr>
+        <w:t xml:space="preserve">We differentiate </w:t>
+      </w:r>
+      <m:oMath>
+        <m:r>
+          <w:rPr>
+            <w:rFonts w:ascii="Cambria Math" w:hAnsi="Cambria Math"/>
+          </w:rPr>
+          <m:t>Sta</m:t>
+        </m:r>
+        <m:sSub>
+          <m:sSubPr>
+            <m:ctrlPr>
+              <w:rPr>
+                <w:rFonts w:ascii="Cambria Math" w:hAnsi="Cambria Math"/>
+                <w:i/>
+                <w:iCs/>
+              </w:rPr>
+            </m:ctrlPr>
+          </m:sSubPr>
+          <m:e>
+            <m:r>
+              <w:rPr>
+                <w:rFonts w:ascii="Cambria Math" w:hAnsi="Cambria Math"/>
+              </w:rPr>
+              <m:t>b</m:t>
+            </m:r>
+          </m:e>
+          <m:sub>
+            <m:r>
+              <w:rPr>
+                <w:rFonts w:ascii="Cambria Math" w:hAnsi="Cambria Math"/>
+              </w:rPr>
+              <m:t>c</m:t>
+            </m:r>
+          </m:sub>
+        </m:sSub>
+        <m:r>
+          <w:rPr>
+            <w:rFonts w:ascii="Cambria Math" w:hAnsi="Cambria Math"/>
+          </w:rPr>
+          <m:t>(f)</m:t>
+        </m:r>
+      </m:oMath>
+      <w:r>
+        <w:rPr>
+          <w:rFonts w:ascii="Avenir Light" w:hAnsi="Avenir Light"/>
+          <w:iCs/>
+        </w:rPr>
+        <w:t xml:space="preserve"> with respect to </w:t>
+      </w:r>
+      <m:oMath>
+        <m:r>
+          <w:rPr>
+            <w:rFonts w:ascii="Cambria Math" w:hAnsi="Cambria Math"/>
+          </w:rPr>
+          <m:t>c</m:t>
+        </m:r>
+      </m:oMath>
+      <w:r>
+        <w:rPr>
+          <w:rFonts w:ascii="Avenir Light" w:hAnsi="Avenir Light"/>
+          <w:iCs/>
+        </w:rPr>
+        <w:t>:</w:t>
+      </w:r>
+    </w:p>
+    <w:p>
+      <w:pPr>
+        <w:rPr>
+          <w:rFonts w:ascii="Avenir Light" w:hAnsi="Avenir Light"/>
+          <w:iCs/>
+        </w:rPr>
+      </w:pPr>
+    </w:p>
+    <w:p>
+      <w:pPr>
+        <w:rPr>
+          <w:rFonts w:ascii="Avenir Light" w:hAnsi="Avenir Light"/>
+          <w:iCs/>
+        </w:rPr>
+      </w:pPr>
+      <m:oMathPara>
+        <m:oMath>
+          <m:sSubSup>
+            <m:sSubSupPr>
+              <m:ctrlPr>
+                <w:rPr>
+                  <w:rFonts w:ascii="Cambria Math" w:hAnsi="Cambria Math"/>
+                  <w:i/>
+                  <w:iCs/>
+                </w:rPr>
+              </m:ctrlPr>
+            </m:sSubSupPr>
+            <m:e>
+              <m:r>
+                <w:rPr>
+                  <w:rFonts w:ascii="Cambria Math" w:hAnsi="Cambria Math"/>
+                </w:rPr>
+                <m:t>Stab</m:t>
+              </m:r>
+            </m:e>
+            <m:sub>
+              <m:r>
+                <w:rPr>
+                  <w:rFonts w:ascii="Cambria Math" w:hAnsi="Cambria Math"/>
+                </w:rPr>
+                <m:t>c</m:t>
+              </m:r>
+            </m:sub>
+            <m:sup>
+              <m:r>
+                <w:rPr>
+                  <w:rFonts w:ascii="Cambria Math" w:hAnsi="Cambria Math"/>
+                </w:rPr>
+                <m:t>'</m:t>
+              </m:r>
+            </m:sup>
+          </m:sSubSup>
+          <m:d>
+            <m:dPr>
+              <m:ctrlPr>
+                <w:rPr>
+                  <w:rFonts w:ascii="Cambria Math" w:hAnsi="Cambria Math"/>
+                  <w:i/>
+                  <w:iCs/>
+                </w:rPr>
+              </m:ctrlPr>
+            </m:dPr>
+            <m:e>
+              <m:r>
+                <w:rPr>
+                  <w:rFonts w:ascii="Cambria Math" w:hAnsi="Cambria Math"/>
+                </w:rPr>
+                <m:t>f</m:t>
+              </m:r>
+            </m:e>
+          </m:d>
+          <m:r>
+            <w:rPr>
+              <w:rFonts w:ascii="Cambria Math" w:hAnsi="Cambria Math"/>
+            </w:rPr>
+            <m:t>=</m:t>
+          </m:r>
+          <m:f>
+            <m:fPr>
+              <m:ctrlPr>
+                <w:rPr>
+                  <w:rFonts w:ascii="Cambria Math" w:hAnsi="Cambria Math"/>
+                  <w:i/>
+                  <w:iCs/>
+                </w:rPr>
+              </m:ctrlPr>
+            </m:fPr>
+            <m:num>
+              <m:r>
+                <w:rPr>
+                  <w:rFonts w:ascii="Cambria Math" w:hAnsi="Cambria Math"/>
+                </w:rPr>
+                <m:t>d</m:t>
+              </m:r>
+            </m:num>
+            <m:den>
+              <m:r>
+                <w:rPr>
+                  <w:rFonts w:ascii="Cambria Math" w:hAnsi="Cambria Math"/>
+                </w:rPr>
+                <m:t>dc</m:t>
+              </m:r>
+            </m:den>
+          </m:f>
+          <m:r>
+            <w:rPr>
+              <w:rFonts w:ascii="Cambria Math" w:hAnsi="Cambria Math"/>
+            </w:rPr>
+            <m:t>Sta</m:t>
+          </m:r>
+          <m:sSub>
+            <m:sSubPr>
+              <m:ctrlPr>
+                <w:rPr>
+                  <w:rFonts w:ascii="Cambria Math" w:hAnsi="Cambria Math"/>
+                  <w:i/>
+                  <w:iCs/>
+                </w:rPr>
+              </m:ctrlPr>
+            </m:sSubPr>
+            <m:e>
+              <m:r>
+                <w:rPr>
+                  <w:rFonts w:ascii="Cambria Math" w:hAnsi="Cambria Math"/>
+                </w:rPr>
+                <m:t>b</m:t>
+              </m:r>
+            </m:e>
+            <m:sub>
+              <m:r>
+                <w:rPr>
+                  <w:rFonts w:ascii="Cambria Math" w:hAnsi="Cambria Math"/>
+                </w:rPr>
+                <m:t>c</m:t>
+              </m:r>
+            </m:sub>
+          </m:sSub>
+          <m:d>
+            <m:dPr>
+              <m:ctrlPr>
+                <w:rPr>
+                  <w:rFonts w:ascii="Cambria Math" w:hAnsi="Cambria Math"/>
+                  <w:i/>
+                  <w:iCs/>
+                </w:rPr>
+              </m:ctrlPr>
+            </m:dPr>
+            <m:e>
+              <m:r>
+                <w:rPr>
+                  <w:rFonts w:ascii="Cambria Math" w:hAnsi="Cambria Math"/>
+                </w:rPr>
+                <m:t>f</m:t>
+              </m:r>
+            </m:e>
+          </m:d>
+          <m:r>
+            <w:rPr>
+              <w:rFonts w:ascii="Cambria Math" w:hAnsi="Cambria Math"/>
+            </w:rPr>
+            <m:t>=</m:t>
+          </m:r>
+          <m:f>
+            <m:fPr>
+              <m:ctrlPr>
+                <w:rPr>
+                  <w:rFonts w:ascii="Cambria Math" w:hAnsi="Cambria Math"/>
+                  <w:i/>
+                  <w:iCs/>
+                </w:rPr>
+              </m:ctrlPr>
+            </m:fPr>
+            <m:num>
+              <m:r>
+                <w:rPr>
+                  <w:rFonts w:ascii="Cambria Math" w:hAnsi="Cambria Math"/>
+                </w:rPr>
+                <m:t>d</m:t>
+              </m:r>
+            </m:num>
+            <m:den>
+              <m:r>
+                <w:rPr>
+                  <w:rFonts w:ascii="Cambria Math" w:hAnsi="Cambria Math"/>
+                </w:rPr>
+                <m:t>dc</m:t>
+              </m:r>
+            </m:den>
+          </m:f>
+          <m:nary>
+            <m:naryPr>
+              <m:chr m:val="∑"/>
+              <m:supHide m:val="1"/>
+              <m:ctrlPr>
+                <w:rPr>
+                  <w:rFonts w:ascii="Cambria Math" w:hAnsi="Cambria Math"/>
+                  <w:i/>
+                  <w:iCs/>
+                </w:rPr>
+              </m:ctrlPr>
+            </m:naryPr>
+            <m:sub>
+              <m:r>
+                <w:rPr>
+                  <w:rFonts w:ascii="Cambria Math" w:hAnsi="Cambria Math"/>
+                </w:rPr>
+                <m:t>S⊆</m:t>
+              </m:r>
+              <m:d>
+                <m:dPr>
+                  <m:begChr m:val="["/>
+                  <m:endChr m:val="]"/>
+                  <m:ctrlPr>
+                    <w:rPr>
+                      <w:rFonts w:ascii="Cambria Math" w:hAnsi="Cambria Math"/>
+                      <w:i/>
+                      <w:iCs/>
+                    </w:rPr>
+                  </m:ctrlPr>
+                </m:dPr>
+                <m:e>
+                  <m:r>
+                    <w:rPr>
+                      <w:rFonts w:ascii="Cambria Math" w:hAnsi="Cambria Math"/>
+                    </w:rPr>
+                    <m:t>n</m:t>
+                  </m:r>
+                </m:e>
+              </m:d>
+            </m:sub>
+            <m:sup/>
+            <m:e>
+              <m:sSup>
+                <m:sSupPr>
+                  <m:ctrlPr>
+                    <w:rPr>
+                      <w:rFonts w:ascii="Cambria Math" w:hAnsi="Cambria Math"/>
+                      <w:i/>
+                      <w:iCs/>
+                    </w:rPr>
+                  </m:ctrlPr>
+                </m:sSupPr>
+                <m:e>
+                  <m:r>
+                    <w:rPr>
+                      <w:rFonts w:ascii="Cambria Math" w:hAnsi="Cambria Math"/>
+                    </w:rPr>
+                    <m:t>c</m:t>
+                  </m:r>
+                </m:e>
+                <m:sup>
+                  <m:d>
+                    <m:dPr>
+                      <m:begChr m:val="|"/>
+                      <m:endChr m:val="|"/>
+                      <m:ctrlPr>
+                        <w:rPr>
+                          <w:rFonts w:ascii="Cambria Math" w:hAnsi="Cambria Math"/>
+                          <w:i/>
+                          <w:iCs/>
+                        </w:rPr>
+                      </m:ctrlPr>
+                    </m:dPr>
+                    <m:e>
+                      <m:r>
+                        <w:rPr>
+                          <w:rFonts w:ascii="Cambria Math" w:hAnsi="Cambria Math"/>
+                        </w:rPr>
+                        <m:t>S</m:t>
+                      </m:r>
+                    </m:e>
+                  </m:d>
+                </m:sup>
+              </m:sSup>
+              <m:r>
+                <w:rPr>
+                  <w:rFonts w:ascii="Cambria Math" w:hAnsi="Cambria Math"/>
+                </w:rPr>
+                <m:t>⋅</m:t>
+              </m:r>
+              <m:acc>
+                <m:accPr>
+                  <m:ctrlPr>
+                    <w:rPr>
+                      <w:rFonts w:ascii="Cambria Math" w:hAnsi="Cambria Math"/>
+                      <w:i/>
+                      <w:iCs/>
+                    </w:rPr>
+                  </m:ctrlPr>
+                </m:accPr>
+                <m:e>
+                  <m:r>
+                    <w:rPr>
+                      <w:rFonts w:ascii="Cambria Math" w:hAnsi="Cambria Math"/>
+                    </w:rPr>
+                    <m:t>f</m:t>
+                  </m:r>
+                </m:e>
+              </m:acc>
+              <m:sSup>
+                <m:sSupPr>
+                  <m:ctrlPr>
+                    <w:rPr>
+                      <w:rFonts w:ascii="Cambria Math" w:hAnsi="Cambria Math"/>
+                      <w:i/>
+                      <w:iCs/>
+                    </w:rPr>
+                  </m:ctrlPr>
+                </m:sSupPr>
+                <m:e>
+                  <m:d>
+                    <m:dPr>
+                      <m:ctrlPr>
+                        <w:rPr>
+                          <w:rFonts w:ascii="Cambria Math" w:hAnsi="Cambria Math"/>
+                          <w:i/>
+                          <w:iCs/>
+                        </w:rPr>
+                      </m:ctrlPr>
+                    </m:dPr>
+                    <m:e>
+                      <m:r>
+                        <w:rPr>
+                          <w:rFonts w:ascii="Cambria Math" w:hAnsi="Cambria Math"/>
+                        </w:rPr>
+                        <m:t>s</m:t>
+                      </m:r>
+                    </m:e>
+                  </m:d>
+                </m:e>
+                <m:sup>
+                  <m:r>
+                    <w:rPr>
+                      <w:rFonts w:ascii="Cambria Math" w:hAnsi="Cambria Math"/>
+                    </w:rPr>
+                    <m:t>2</m:t>
+                  </m:r>
+                </m:sup>
+              </m:sSup>
+            </m:e>
+          </m:nary>
+          <m:r>
+            <w:rPr>
+              <w:rFonts w:ascii="Cambria Math" w:hAnsi="Cambria Math"/>
+            </w:rPr>
+            <m:t>=</m:t>
+          </m:r>
+          <m:nary>
+            <m:naryPr>
+              <m:chr m:val="∑"/>
+              <m:supHide m:val="1"/>
+              <m:ctrlPr>
+                <w:rPr>
+                  <w:rFonts w:ascii="Cambria Math" w:hAnsi="Cambria Math"/>
+                  <w:i/>
+                  <w:iCs/>
+                </w:rPr>
+              </m:ctrlPr>
+            </m:naryPr>
+            <m:sub>
+              <m:r>
+                <w:rPr>
+                  <w:rFonts w:ascii="Cambria Math" w:hAnsi="Cambria Math"/>
+                </w:rPr>
+                <m:t>S⊆</m:t>
+              </m:r>
+              <m:d>
+                <m:dPr>
+                  <m:begChr m:val="["/>
+                  <m:endChr m:val="]"/>
+                  <m:ctrlPr>
+                    <w:rPr>
+                      <w:rFonts w:ascii="Cambria Math" w:hAnsi="Cambria Math"/>
+                      <w:i/>
+                      <w:iCs/>
+                    </w:rPr>
+                  </m:ctrlPr>
+                </m:dPr>
+                <m:e>
+                  <m:r>
+                    <w:rPr>
+                      <w:rFonts w:ascii="Cambria Math" w:hAnsi="Cambria Math"/>
+                    </w:rPr>
+                    <m:t>n</m:t>
+                  </m:r>
+                </m:e>
+              </m:d>
+            </m:sub>
+            <m:sup/>
+            <m:e>
+              <m:f>
+                <m:fPr>
+                  <m:ctrlPr>
+                    <w:rPr>
+                      <w:rFonts w:ascii="Cambria Math" w:hAnsi="Cambria Math"/>
+                      <w:i/>
+                      <w:iCs/>
+                    </w:rPr>
+                  </m:ctrlPr>
+                </m:fPr>
+                <m:num>
+                  <m:r>
+                    <w:rPr>
+                      <w:rFonts w:ascii="Cambria Math" w:hAnsi="Cambria Math"/>
+                    </w:rPr>
+                    <m:t>d</m:t>
+                  </m:r>
+                </m:num>
+                <m:den>
+                  <m:r>
+                    <w:rPr>
+                      <w:rFonts w:ascii="Cambria Math" w:hAnsi="Cambria Math"/>
+                    </w:rPr>
+                    <m:t>dc</m:t>
+                  </m:r>
+                </m:den>
+              </m:f>
+              <m:d>
+                <m:dPr>
+                  <m:ctrlPr>
+                    <w:rPr>
+                      <w:rFonts w:ascii="Cambria Math" w:hAnsi="Cambria Math"/>
+                      <w:i/>
+                      <w:iCs/>
+                    </w:rPr>
+                  </m:ctrlPr>
+                </m:dPr>
+                <m:e>
+                  <m:sSup>
+                    <m:sSupPr>
+                      <m:ctrlPr>
+                        <w:rPr>
+                          <w:rFonts w:ascii="Cambria Math" w:hAnsi="Cambria Math"/>
+                          <w:i/>
+                          <w:iCs/>
+                        </w:rPr>
+                      </m:ctrlPr>
+                    </m:sSupPr>
+                    <m:e>
+                      <m:r>
+                        <w:rPr>
+                          <w:rFonts w:ascii="Cambria Math" w:hAnsi="Cambria Math"/>
+                        </w:rPr>
+                        <m:t>c</m:t>
+                      </m:r>
+                    </m:e>
+                    <m:sup>
+                      <m:d>
+                        <m:dPr>
+                          <m:begChr m:val="|"/>
+                          <m:endChr m:val="|"/>
+                          <m:ctrlPr>
+                            <w:rPr>
+                              <w:rFonts w:ascii="Cambria Math" w:hAnsi="Cambria Math"/>
+                              <w:i/>
+                              <w:iCs/>
+                            </w:rPr>
+                          </m:ctrlPr>
+                        </m:dPr>
+                        <m:e>
+                          <m:r>
+                            <w:rPr>
+                              <w:rFonts w:ascii="Cambria Math" w:hAnsi="Cambria Math"/>
+                            </w:rPr>
+                            <m:t>S</m:t>
+                          </m:r>
+                        </m:e>
+                      </m:d>
+                    </m:sup>
+                  </m:sSup>
+                  <m:r>
+                    <w:rPr>
+                      <w:rFonts w:ascii="Cambria Math" w:hAnsi="Cambria Math"/>
+                    </w:rPr>
+                    <m:t>⋅</m:t>
+                  </m:r>
+                  <m:acc>
+                    <m:accPr>
+                      <m:ctrlPr>
+                        <w:rPr>
+                          <w:rFonts w:ascii="Cambria Math" w:hAnsi="Cambria Math"/>
+                          <w:i/>
+                          <w:iCs/>
+                        </w:rPr>
+                      </m:ctrlPr>
+                    </m:accPr>
+                    <m:e>
+                      <m:r>
+                        <w:rPr>
+                          <w:rFonts w:ascii="Cambria Math" w:hAnsi="Cambria Math"/>
+                        </w:rPr>
+                        <m:t>f</m:t>
+                      </m:r>
+                    </m:e>
+                  </m:acc>
+                  <m:sSup>
+                    <m:sSupPr>
+                      <m:ctrlPr>
+                        <w:rPr>
+                          <w:rFonts w:ascii="Cambria Math" w:hAnsi="Cambria Math"/>
+                          <w:i/>
+                          <w:iCs/>
+                        </w:rPr>
+                      </m:ctrlPr>
+                    </m:sSupPr>
+                    <m:e>
+                      <m:d>
+                        <m:dPr>
+                          <m:ctrlPr>
+                            <w:rPr>
+                              <w:rFonts w:ascii="Cambria Math" w:hAnsi="Cambria Math"/>
+                              <w:i/>
+                              <w:iCs/>
+                            </w:rPr>
+                          </m:ctrlPr>
+                        </m:dPr>
+                        <m:e>
+                          <m:r>
+                            <w:rPr>
+                              <w:rFonts w:ascii="Cambria Math" w:hAnsi="Cambria Math"/>
+                            </w:rPr>
+                            <m:t>s</m:t>
+                          </m:r>
+                        </m:e>
+                      </m:d>
+                    </m:e>
+                    <m:sup>
+                      <m:r>
+                        <w:rPr>
+                          <w:rFonts w:ascii="Cambria Math" w:hAnsi="Cambria Math"/>
+                        </w:rPr>
+                        <m:t>2</m:t>
+                      </m:r>
+                    </m:sup>
+                  </m:sSup>
+                </m:e>
+              </m:d>
+            </m:e>
+          </m:nary>
+        </m:oMath>
+      </m:oMathPara>
+    </w:p>
+    <w:p>
+      <w:pPr>
+        <w:rPr>
+          <w:rFonts w:ascii="Avenir Light" w:hAnsi="Avenir Light"/>
+          <w:iCs/>
+        </w:rPr>
+      </w:pPr>
+      <m:oMathPara>
+        <m:oMath>
+          <m:sSubSup>
+            <m:sSubSupPr>
+              <m:ctrlPr>
+                <w:rPr>
+                  <w:rFonts w:ascii="Cambria Math" w:hAnsi="Cambria Math"/>
+                  <w:i/>
+                  <w:iCs/>
+                </w:rPr>
+              </m:ctrlPr>
+            </m:sSubSupPr>
+            <m:e>
+              <m:r>
+                <w:rPr>
+                  <w:rFonts w:ascii="Cambria Math" w:hAnsi="Cambria Math"/>
+                </w:rPr>
+                <m:t>Stab</m:t>
+              </m:r>
+            </m:e>
+            <m:sub>
+              <m:r>
+                <w:rPr>
+                  <w:rFonts w:ascii="Cambria Math" w:hAnsi="Cambria Math"/>
+                </w:rPr>
+                <m:t>c</m:t>
+              </m:r>
+            </m:sub>
+            <m:sup>
+              <m:r>
+                <w:rPr>
+                  <w:rFonts w:ascii="Cambria Math" w:hAnsi="Cambria Math"/>
+                </w:rPr>
+                <m:t>'</m:t>
+              </m:r>
+            </m:sup>
+          </m:sSubSup>
+          <m:d>
+            <m:dPr>
+              <m:ctrlPr>
+                <w:rPr>
+                  <w:rFonts w:ascii="Cambria Math" w:hAnsi="Cambria Math"/>
+                  <w:i/>
+                  <w:iCs/>
+                </w:rPr>
+              </m:ctrlPr>
+            </m:dPr>
+            <m:e>
+              <m:r>
+                <w:rPr>
+                  <w:rFonts w:ascii="Cambria Math" w:hAnsi="Cambria Math"/>
+                </w:rPr>
+                <m:t>f</m:t>
+              </m:r>
+            </m:e>
+          </m:d>
+          <m:r>
+            <w:rPr>
+              <w:rFonts w:ascii="Cambria Math" w:hAnsi="Cambria Math"/>
+            </w:rPr>
+            <m:t>=</m:t>
+          </m:r>
+          <m:nary>
+            <m:naryPr>
+              <m:chr m:val="∑"/>
+              <m:supHide m:val="1"/>
+              <m:ctrlPr>
+                <w:rPr>
+                  <w:rFonts w:ascii="Cambria Math" w:hAnsi="Cambria Math"/>
+                  <w:i/>
+                  <w:iCs/>
+                </w:rPr>
+              </m:ctrlPr>
+            </m:naryPr>
+            <m:sub>
+              <m:r>
+                <w:rPr>
+                  <w:rFonts w:ascii="Cambria Math" w:hAnsi="Cambria Math"/>
+                </w:rPr>
+                <m:t>S⊆</m:t>
+              </m:r>
+              <m:d>
+                <m:dPr>
+                  <m:begChr m:val="["/>
+                  <m:endChr m:val="]"/>
+                  <m:ctrlPr>
+                    <w:rPr>
+                      <w:rFonts w:ascii="Cambria Math" w:hAnsi="Cambria Math"/>
+                      <w:i/>
+                      <w:iCs/>
+                    </w:rPr>
+                  </m:ctrlPr>
+                </m:dPr>
+                <m:e>
+                  <m:r>
+                    <w:rPr>
+                      <w:rFonts w:ascii="Cambria Math" w:hAnsi="Cambria Math"/>
+                    </w:rPr>
+                    <m:t>n</m:t>
+                  </m:r>
+                </m:e>
+              </m:d>
+            </m:sub>
+            <m:sup/>
+            <m:e>
+              <m:d>
+                <m:dPr>
+                  <m:begChr m:val="|"/>
+                  <m:endChr m:val="|"/>
+                  <m:ctrlPr>
+                    <w:rPr>
+                      <w:rFonts w:ascii="Cambria Math" w:hAnsi="Cambria Math"/>
+                      <w:i/>
+                      <w:iCs/>
+                    </w:rPr>
+                  </m:ctrlPr>
+                </m:dPr>
+                <m:e>
+                  <m:r>
+                    <w:rPr>
+                      <w:rFonts w:ascii="Cambria Math" w:hAnsi="Cambria Math"/>
+                    </w:rPr>
+                    <m:t>S</m:t>
+                  </m:r>
+                </m:e>
+              </m:d>
+              <m:sSup>
+                <m:sSupPr>
+                  <m:ctrlPr>
+                    <w:rPr>
+                      <w:rFonts w:ascii="Cambria Math" w:hAnsi="Cambria Math"/>
+                      <w:i/>
+                      <w:iCs/>
+                    </w:rPr>
+                  </m:ctrlPr>
+                </m:sSupPr>
+                <m:e>
+                  <m:r>
+                    <w:rPr>
+                      <w:rFonts w:ascii="Cambria Math" w:hAnsi="Cambria Math"/>
+                    </w:rPr>
+                    <m:t>c</m:t>
+                  </m:r>
+                </m:e>
+                <m:sup>
+                  <m:d>
+                    <m:dPr>
+                      <m:begChr m:val="|"/>
+                      <m:endChr m:val="|"/>
+                      <m:ctrlPr>
+                        <w:rPr>
+                          <w:rFonts w:ascii="Cambria Math" w:hAnsi="Cambria Math"/>
+                          <w:i/>
+                          <w:iCs/>
+                        </w:rPr>
+                      </m:ctrlPr>
+                    </m:dPr>
+                    <m:e>
+                      <m:r>
+                        <w:rPr>
+                          <w:rFonts w:ascii="Cambria Math" w:hAnsi="Cambria Math"/>
+                        </w:rPr>
+                        <m:t>S</m:t>
+                      </m:r>
+                    </m:e>
+                  </m:d>
+                  <m:r>
+                    <w:rPr>
+                      <w:rFonts w:ascii="Cambria Math" w:hAnsi="Cambria Math"/>
+                    </w:rPr>
+                    <m:t>-1</m:t>
+                  </m:r>
+                </m:sup>
+              </m:sSup>
+              <m:r>
+                <w:rPr>
+                  <w:rFonts w:ascii="Cambria Math" w:hAnsi="Cambria Math"/>
+                </w:rPr>
+                <m:t>⋅</m:t>
+              </m:r>
+              <m:acc>
+                <m:accPr>
+                  <m:ctrlPr>
+                    <w:rPr>
+                      <w:rFonts w:ascii="Cambria Math" w:hAnsi="Cambria Math"/>
+                      <w:i/>
+                      <w:iCs/>
+                    </w:rPr>
+                  </m:ctrlPr>
+                </m:accPr>
+                <m:e>
+                  <m:r>
+                    <w:rPr>
+                      <w:rFonts w:ascii="Cambria Math" w:hAnsi="Cambria Math"/>
+                    </w:rPr>
+                    <m:t>f</m:t>
+                  </m:r>
+                </m:e>
+              </m:acc>
+              <m:sSup>
+                <m:sSupPr>
+                  <m:ctrlPr>
+                    <w:rPr>
+                      <w:rFonts w:ascii="Cambria Math" w:hAnsi="Cambria Math"/>
+                      <w:i/>
+                      <w:iCs/>
+                    </w:rPr>
+                  </m:ctrlPr>
+                </m:sSupPr>
+                <m:e>
+                  <m:d>
+                    <m:dPr>
+                      <m:ctrlPr>
+                        <w:rPr>
+                          <w:rFonts w:ascii="Cambria Math" w:hAnsi="Cambria Math"/>
+                          <w:i/>
+                          <w:iCs/>
+                        </w:rPr>
+                      </m:ctrlPr>
+                    </m:dPr>
+                    <m:e>
+                      <m:r>
+                        <w:rPr>
+                          <w:rFonts w:ascii="Cambria Math" w:hAnsi="Cambria Math"/>
+                        </w:rPr>
+                        <m:t>s</m:t>
+                      </m:r>
+                    </m:e>
+                  </m:d>
+                </m:e>
+                <m:sup>
+                  <m:r>
+                    <w:rPr>
+                      <w:rFonts w:ascii="Cambria Math" w:hAnsi="Cambria Math"/>
+                    </w:rPr>
+                    <m:t>2</m:t>
+                  </m:r>
+                </m:sup>
+              </m:sSup>
+            </m:e>
+          </m:nary>
+          <m:r>
+            <w:rPr>
+              <w:rFonts w:ascii="Cambria Math" w:hAnsi="Cambria Math"/>
+            </w:rPr>
+            <m:t>=</m:t>
+          </m:r>
+          <m:nary>
+            <m:naryPr>
+              <m:chr m:val="∑"/>
+              <m:supHide m:val="1"/>
+              <m:ctrlPr>
+                <w:rPr>
+                  <w:rFonts w:ascii="Cambria Math" w:hAnsi="Cambria Math"/>
+                  <w:i/>
+                  <w:iCs/>
+                </w:rPr>
+              </m:ctrlPr>
+            </m:naryPr>
+            <m:sub>
+              <m:r>
+                <w:rPr>
+                  <w:rFonts w:ascii="Cambria Math" w:hAnsi="Cambria Math"/>
+                </w:rPr>
+                <m:t>S⊆</m:t>
+              </m:r>
+              <m:d>
+                <m:dPr>
+                  <m:begChr m:val="["/>
+                  <m:endChr m:val="]"/>
+                  <m:ctrlPr>
+                    <w:rPr>
+                      <w:rFonts w:ascii="Cambria Math" w:hAnsi="Cambria Math"/>
+                      <w:i/>
+                      <w:iCs/>
+                    </w:rPr>
+                  </m:ctrlPr>
+                </m:dPr>
+                <m:e>
+                  <m:r>
+                    <w:rPr>
+                      <w:rFonts w:ascii="Cambria Math" w:hAnsi="Cambria Math"/>
+                    </w:rPr>
+                    <m:t>n</m:t>
+                  </m:r>
+                </m:e>
+              </m:d>
+              <m:r>
+                <w:rPr>
+                  <w:rFonts w:ascii="Cambria Math" w:hAnsi="Cambria Math"/>
+                </w:rPr>
+                <m:t xml:space="preserve"> s.t.  S≠∅</m:t>
+              </m:r>
+            </m:sub>
+            <m:sup/>
+            <m:e>
+              <m:d>
+                <m:dPr>
+                  <m:begChr m:val="|"/>
+                  <m:endChr m:val="|"/>
+                  <m:ctrlPr>
+                    <w:rPr>
+                      <w:rFonts w:ascii="Cambria Math" w:hAnsi="Cambria Math"/>
+                      <w:i/>
+                      <w:iCs/>
+                    </w:rPr>
+                  </m:ctrlPr>
+                </m:dPr>
+                <m:e>
+                  <m:r>
+                    <w:rPr>
+                      <w:rFonts w:ascii="Cambria Math" w:hAnsi="Cambria Math"/>
+                    </w:rPr>
+                    <m:t>S</m:t>
+                  </m:r>
+                </m:e>
+              </m:d>
+              <m:sSup>
+                <m:sSupPr>
+                  <m:ctrlPr>
+                    <w:rPr>
+                      <w:rFonts w:ascii="Cambria Math" w:hAnsi="Cambria Math"/>
+                      <w:i/>
+                      <w:iCs/>
+                    </w:rPr>
+                  </m:ctrlPr>
+                </m:sSupPr>
+                <m:e>
+                  <m:r>
+                    <w:rPr>
+                      <w:rFonts w:ascii="Cambria Math" w:hAnsi="Cambria Math"/>
+                    </w:rPr>
+                    <m:t>c</m:t>
+                  </m:r>
+                </m:e>
+                <m:sup>
+                  <m:d>
+                    <m:dPr>
+                      <m:begChr m:val="|"/>
+                      <m:endChr m:val="|"/>
+                      <m:ctrlPr>
+                        <w:rPr>
+                          <w:rFonts w:ascii="Cambria Math" w:hAnsi="Cambria Math"/>
+                          <w:i/>
+                          <w:iCs/>
+                        </w:rPr>
+                      </m:ctrlPr>
+                    </m:dPr>
+                    <m:e>
+                      <m:r>
+                        <w:rPr>
+                          <w:rFonts w:ascii="Cambria Math" w:hAnsi="Cambria Math"/>
+                        </w:rPr>
+                        <m:t>S</m:t>
+                      </m:r>
+                    </m:e>
+                  </m:d>
+                  <m:r>
+                    <w:rPr>
+                      <w:rFonts w:ascii="Cambria Math" w:hAnsi="Cambria Math"/>
+                    </w:rPr>
+                    <m:t>-1</m:t>
+                  </m:r>
+                </m:sup>
+              </m:sSup>
+              <m:r>
+                <w:rPr>
+                  <w:rFonts w:ascii="Cambria Math" w:hAnsi="Cambria Math"/>
+                </w:rPr>
+                <m:t>⋅</m:t>
+              </m:r>
+              <m:acc>
+                <m:accPr>
+                  <m:ctrlPr>
+                    <w:rPr>
+                      <w:rFonts w:ascii="Cambria Math" w:hAnsi="Cambria Math"/>
+                      <w:i/>
+                      <w:iCs/>
+                    </w:rPr>
+                  </m:ctrlPr>
+                </m:accPr>
+                <m:e>
+                  <m:r>
+                    <w:rPr>
+                      <w:rFonts w:ascii="Cambria Math" w:hAnsi="Cambria Math"/>
+                    </w:rPr>
+                    <m:t>f</m:t>
+                  </m:r>
+                </m:e>
+              </m:acc>
+              <m:sSup>
+                <m:sSupPr>
+                  <m:ctrlPr>
+                    <w:rPr>
+                      <w:rFonts w:ascii="Cambria Math" w:hAnsi="Cambria Math"/>
+                      <w:i/>
+                      <w:iCs/>
+                    </w:rPr>
+                  </m:ctrlPr>
+                </m:sSupPr>
+                <m:e>
+                  <m:d>
+                    <m:dPr>
+                      <m:ctrlPr>
+                        <w:rPr>
+                          <w:rFonts w:ascii="Cambria Math" w:hAnsi="Cambria Math"/>
+                          <w:i/>
+                          <w:iCs/>
+                        </w:rPr>
+                      </m:ctrlPr>
+                    </m:dPr>
+                    <m:e>
+                      <m:r>
+                        <w:rPr>
+                          <w:rFonts w:ascii="Cambria Math" w:hAnsi="Cambria Math"/>
+                        </w:rPr>
+                        <m:t>s</m:t>
+                      </m:r>
+                    </m:e>
+                  </m:d>
+                </m:e>
+                <m:sup>
+                  <m:r>
+                    <w:rPr>
+                      <w:rFonts w:ascii="Cambria Math" w:hAnsi="Cambria Math"/>
+                    </w:rPr>
+                    <m:t>2</m:t>
+                  </m:r>
+                </m:sup>
+              </m:sSup>
+            </m:e>
+          </m:nary>
+        </m:oMath>
+      </m:oMathPara>
+    </w:p>
+    <w:p>
+      <w:pPr>
+        <w:rPr>
+          <w:rFonts w:ascii="Avenir Light" w:hAnsi="Avenir Light"/>
+          <w:iCs/>
+        </w:rPr>
+      </w:pPr>
+    </w:p>
+    <w:p>
+      <w:pPr>
+        <w:rPr>
+          <w:rFonts w:ascii="Avenir Light" w:hAnsi="Avenir Light"/>
+          <w:iCs/>
+        </w:rPr>
+      </w:pPr>
+      <w:r>
+        <w:rPr>
+          <w:rFonts w:ascii="Avenir Light" w:hAnsi="Avenir Light"/>
+          <w:iCs/>
+        </w:rPr>
+        <w:t xml:space="preserve">Because when </w:t>
+      </w:r>
+      <m:oMath>
+        <m:r>
+          <w:rPr>
+            <w:rFonts w:ascii="Cambria Math" w:hAnsi="Cambria Math"/>
+          </w:rPr>
+          <m:t>S=∅</m:t>
+        </m:r>
+      </m:oMath>
+      <w:r>
+        <w:rPr>
+          <w:rFonts w:ascii="Avenir Light" w:hAnsi="Avenir Light"/>
+          <w:iCs/>
+        </w:rPr>
+        <w:t xml:space="preserve">, the expression inside the summation is </w:t>
+      </w:r>
+      <m:oMath>
+        <m:r>
+          <w:rPr>
+            <w:rFonts w:ascii="Cambria Math" w:hAnsi="Cambria Math"/>
+          </w:rPr>
+          <m:t>0</m:t>
+        </m:r>
+      </m:oMath>
+      <w:r>
+        <w:rPr>
+          <w:rFonts w:ascii="Avenir Light" w:hAnsi="Avenir Light"/>
+          <w:iCs/>
+        </w:rPr>
+        <w:t xml:space="preserve"> anyway.</w:t>
+      </w:r>
+    </w:p>
+    <w:p>
+      <w:pPr>
+        <w:rPr>
+          <w:rFonts w:ascii="Avenir Light" w:hAnsi="Avenir Light"/>
+          <w:iCs/>
+        </w:rPr>
+      </w:pPr>
+    </w:p>
+    <w:p>
+      <w:pPr>
+        <w:rPr>
+          <w:rFonts w:ascii="Avenir Light" w:hAnsi="Avenir Light"/>
+          <w:iCs/>
+        </w:rPr>
+      </w:pPr>
+      <w:r>
+        <w:rPr>
+          <w:rFonts w:ascii="Avenir Light" w:hAnsi="Avenir Light"/>
+          <w:iCs/>
+        </w:rPr>
+        <w:t xml:space="preserve">Now </w:t>
+      </w:r>
+      <w:r>
+        <w:rPr>
+          <w:rFonts w:ascii="Avenir Light" w:hAnsi="Avenir Light"/>
+          <w:iCs/>
+        </w:rPr>
+        <w:t xml:space="preserve">we set </w:t>
+      </w:r>
+      <m:oMath>
+        <m:r>
+          <w:rPr>
+            <w:rFonts w:ascii="Cambria Math" w:hAnsi="Cambria Math"/>
+          </w:rPr>
+          <m:t>1-d=c</m:t>
+        </m:r>
+      </m:oMath>
+      <w:r>
+        <w:rPr>
+          <w:rFonts w:ascii="Avenir Light" w:hAnsi="Avenir Light"/>
+          <w:iCs/>
+        </w:rPr>
+        <w:t xml:space="preserve"> and</w:t>
+      </w:r>
+      <w:r>
+        <w:rPr>
+          <w:rFonts w:ascii="Avenir Light" w:hAnsi="Avenir Light"/>
+          <w:iCs/>
+        </w:rPr>
+        <w:t xml:space="preserve"> </w:t>
+      </w:r>
+      <w:r>
+        <w:rPr>
+          <w:rFonts w:ascii="Avenir Light" w:hAnsi="Avenir Light"/>
+          <w:iCs/>
+        </w:rPr>
+        <w:t>employ knowledge from the previous exercise, 2.45:</w:t>
+      </w:r>
+    </w:p>
+    <w:p>
+      <w:pPr>
+        <w:rPr>
+          <w:rFonts w:ascii="Avenir Light" w:hAnsi="Avenir Light"/>
+          <w:iCs/>
+        </w:rPr>
+      </w:pPr>
+      <m:oMathPara>
+        <m:oMath>
+          <m:d>
+            <m:dPr>
+              <m:begChr m:val="|"/>
+              <m:endChr m:val="|"/>
+              <m:ctrlPr>
+                <w:rPr>
+                  <w:rFonts w:ascii="Cambria Math" w:hAnsi="Cambria Math"/>
+                  <w:i/>
+                  <w:iCs/>
+                </w:rPr>
+              </m:ctrlPr>
+            </m:dPr>
+            <m:e>
+              <m:r>
+                <w:rPr>
+                  <w:rFonts w:ascii="Cambria Math" w:hAnsi="Cambria Math"/>
+                </w:rPr>
+                <m:t>S</m:t>
+              </m:r>
+            </m:e>
+          </m:d>
+          <m:sSup>
+            <m:sSupPr>
+              <m:ctrlPr>
+                <w:rPr>
+                  <w:rFonts w:ascii="Cambria Math" w:hAnsi="Cambria Math"/>
+                  <w:i/>
+                  <w:iCs/>
+                </w:rPr>
+              </m:ctrlPr>
+            </m:sSupPr>
+            <m:e>
+              <m:r>
+                <w:rPr>
+                  <w:rFonts w:ascii="Cambria Math" w:hAnsi="Cambria Math"/>
+                </w:rPr>
+                <m:t>c</m:t>
+              </m:r>
+            </m:e>
+            <m:sup>
+              <m:d>
+                <m:dPr>
+                  <m:begChr m:val="|"/>
+                  <m:endChr m:val="|"/>
+                  <m:ctrlPr>
+                    <w:rPr>
+                      <w:rFonts w:ascii="Cambria Math" w:hAnsi="Cambria Math"/>
+                      <w:i/>
+                      <w:iCs/>
+                    </w:rPr>
+                  </m:ctrlPr>
+                </m:dPr>
+                <m:e>
+                  <m:r>
+                    <w:rPr>
+                      <w:rFonts w:ascii="Cambria Math" w:hAnsi="Cambria Math"/>
+                    </w:rPr>
+                    <m:t>S</m:t>
+                  </m:r>
+                </m:e>
+              </m:d>
+              <m:r>
+                <w:rPr>
+                  <w:rFonts w:ascii="Cambria Math" w:hAnsi="Cambria Math"/>
+                </w:rPr>
+                <m:t>-1</m:t>
+              </m:r>
+            </m:sup>
+          </m:sSup>
+          <m:r>
+            <w:rPr>
+              <w:rFonts w:ascii="Cambria Math" w:hAnsi="Cambria Math"/>
+            </w:rPr>
+            <m:t>≤</m:t>
+          </m:r>
+          <m:f>
+            <m:fPr>
+              <m:ctrlPr>
+                <w:rPr>
+                  <w:rFonts w:ascii="Cambria Math" w:hAnsi="Cambria Math"/>
+                  <w:i/>
+                  <w:iCs/>
+                </w:rPr>
+              </m:ctrlPr>
+            </m:fPr>
+            <m:num>
+              <m:r>
+                <w:rPr>
+                  <w:rFonts w:ascii="Cambria Math" w:hAnsi="Cambria Math"/>
+                </w:rPr>
+                <m:t>1</m:t>
+              </m:r>
+            </m:num>
+            <m:den>
+              <m:r>
+                <w:rPr>
+                  <w:rFonts w:ascii="Cambria Math" w:hAnsi="Cambria Math"/>
+                </w:rPr>
+                <m:t>1-c</m:t>
+              </m:r>
+            </m:den>
+          </m:f>
+        </m:oMath>
+      </m:oMathPara>
+    </w:p>
+    <w:p>
+      <w:pPr>
+        <w:rPr>
+          <w:rFonts w:ascii="Avenir Light" w:hAnsi="Avenir Light"/>
+          <w:iCs/>
+        </w:rPr>
+      </w:pPr>
+      <w:r>
+        <w:rPr>
+          <w:rFonts w:ascii="Avenir Light" w:hAnsi="Avenir Light"/>
+          <w:iCs/>
+        </w:rPr>
+        <w:t xml:space="preserve">Which makes </w:t>
+      </w:r>
+      <m:oMath>
+        <m:r>
+          <w:rPr>
+            <w:rFonts w:ascii="Cambria Math" w:hAnsi="Cambria Math"/>
+          </w:rPr>
+          <w:br/>
+        </m:r>
+      </m:oMath>
+      <m:oMathPara>
+        <m:oMath>
+          <m:sSubSup>
+            <m:sSubSupPr>
+              <m:ctrlPr>
+                <w:rPr>
+                  <w:rFonts w:ascii="Cambria Math" w:hAnsi="Cambria Math"/>
+                  <w:i/>
+                  <w:iCs/>
+                </w:rPr>
+              </m:ctrlPr>
+            </m:sSubSupPr>
+            <m:e>
+              <m:r>
+                <w:rPr>
+                  <w:rFonts w:ascii="Cambria Math" w:hAnsi="Cambria Math"/>
+                </w:rPr>
+                <m:t>Stab</m:t>
+              </m:r>
+            </m:e>
+            <m:sub>
+              <m:r>
+                <w:rPr>
+                  <w:rFonts w:ascii="Cambria Math" w:hAnsi="Cambria Math"/>
+                </w:rPr>
+                <m:t>c</m:t>
+              </m:r>
+            </m:sub>
+            <m:sup>
+              <m:r>
+                <w:rPr>
+                  <w:rFonts w:ascii="Cambria Math" w:hAnsi="Cambria Math"/>
+                </w:rPr>
+                <m:t>'</m:t>
+              </m:r>
+            </m:sup>
+          </m:sSubSup>
+          <m:d>
+            <m:dPr>
+              <m:ctrlPr>
+                <w:rPr>
+                  <w:rFonts w:ascii="Cambria Math" w:hAnsi="Cambria Math"/>
+                  <w:i/>
+                  <w:iCs/>
+                </w:rPr>
+              </m:ctrlPr>
+            </m:dPr>
+            <m:e>
+              <m:r>
+                <w:rPr>
+                  <w:rFonts w:ascii="Cambria Math" w:hAnsi="Cambria Math"/>
+                </w:rPr>
+                <m:t>f</m:t>
+              </m:r>
+            </m:e>
+          </m:d>
+          <m:r>
+            <w:rPr>
+              <w:rFonts w:ascii="Cambria Math" w:hAnsi="Cambria Math"/>
+            </w:rPr>
+            <m:t>≤</m:t>
+          </m:r>
+          <m:f>
+            <m:fPr>
+              <m:ctrlPr>
+                <w:rPr>
+                  <w:rFonts w:ascii="Cambria Math" w:hAnsi="Cambria Math"/>
+                  <w:i/>
+                  <w:iCs/>
+                </w:rPr>
+              </m:ctrlPr>
+            </m:fPr>
+            <m:num>
+              <m:r>
+                <w:rPr>
+                  <w:rFonts w:ascii="Cambria Math" w:hAnsi="Cambria Math"/>
+                </w:rPr>
+                <m:t>1</m:t>
+              </m:r>
+            </m:num>
+            <m:den>
+              <m:r>
+                <w:rPr>
+                  <w:rFonts w:ascii="Cambria Math" w:hAnsi="Cambria Math"/>
+                </w:rPr>
+                <m:t>1-c</m:t>
+              </m:r>
+            </m:den>
+          </m:f>
+          <m:r>
+            <w:rPr>
+              <w:rFonts w:ascii="Cambria Math" w:hAnsi="Cambria Math"/>
+            </w:rPr>
+            <m:t>⋅</m:t>
+          </m:r>
+          <m:nary>
+            <m:naryPr>
+              <m:chr m:val="∑"/>
+              <m:supHide m:val="1"/>
+              <m:ctrlPr>
+                <w:rPr>
+                  <w:rFonts w:ascii="Cambria Math" w:hAnsi="Cambria Math"/>
+                  <w:i/>
+                  <w:iCs/>
+                </w:rPr>
+              </m:ctrlPr>
+            </m:naryPr>
+            <m:sub>
+              <m:r>
+                <w:rPr>
+                  <w:rFonts w:ascii="Cambria Math" w:hAnsi="Cambria Math"/>
+                </w:rPr>
+                <m:t>S⊆</m:t>
+              </m:r>
+              <m:d>
+                <m:dPr>
+                  <m:begChr m:val="["/>
+                  <m:endChr m:val="]"/>
+                  <m:ctrlPr>
+                    <w:rPr>
+                      <w:rFonts w:ascii="Cambria Math" w:hAnsi="Cambria Math"/>
+                      <w:i/>
+                      <w:iCs/>
+                    </w:rPr>
+                  </m:ctrlPr>
+                </m:dPr>
+                <m:e>
+                  <m:r>
+                    <w:rPr>
+                      <w:rFonts w:ascii="Cambria Math" w:hAnsi="Cambria Math"/>
+                    </w:rPr>
+                    <m:t>n</m:t>
+                  </m:r>
+                </m:e>
+              </m:d>
+              <m:r>
+                <w:rPr>
+                  <w:rFonts w:ascii="Cambria Math" w:hAnsi="Cambria Math"/>
+                </w:rPr>
+                <m:t xml:space="preserve"> s.t.  S≠∅</m:t>
+              </m:r>
+            </m:sub>
+            <m:sup/>
+            <m:e>
+              <m:acc>
+                <m:accPr>
+                  <m:ctrlPr>
+                    <w:rPr>
+                      <w:rFonts w:ascii="Cambria Math" w:hAnsi="Cambria Math"/>
+                      <w:i/>
+                      <w:iCs/>
+                    </w:rPr>
+                  </m:ctrlPr>
+                </m:accPr>
+                <m:e>
+                  <m:r>
+                    <w:rPr>
+                      <w:rFonts w:ascii="Cambria Math" w:hAnsi="Cambria Math"/>
+                    </w:rPr>
+                    <m:t>f</m:t>
+                  </m:r>
+                </m:e>
+              </m:acc>
+              <m:sSup>
+                <m:sSupPr>
+                  <m:ctrlPr>
+                    <w:rPr>
+                      <w:rFonts w:ascii="Cambria Math" w:hAnsi="Cambria Math"/>
+                      <w:i/>
+                      <w:iCs/>
+                    </w:rPr>
+                  </m:ctrlPr>
+                </m:sSupPr>
+                <m:e>
+                  <m:d>
+                    <m:dPr>
+                      <m:ctrlPr>
+                        <w:rPr>
+                          <w:rFonts w:ascii="Cambria Math" w:hAnsi="Cambria Math"/>
+                          <w:i/>
+                          <w:iCs/>
+                        </w:rPr>
+                      </m:ctrlPr>
+                    </m:dPr>
+                    <m:e>
+                      <m:r>
+                        <w:rPr>
+                          <w:rFonts w:ascii="Cambria Math" w:hAnsi="Cambria Math"/>
+                        </w:rPr>
+                        <m:t>s</m:t>
+                      </m:r>
+                    </m:e>
+                  </m:d>
+                </m:e>
+                <m:sup>
+                  <m:r>
+                    <w:rPr>
+                      <w:rFonts w:ascii="Cambria Math" w:hAnsi="Cambria Math"/>
+                    </w:rPr>
+                    <m:t>2</m:t>
+                  </m:r>
+                </m:sup>
+              </m:sSup>
+            </m:e>
+          </m:nary>
+        </m:oMath>
+      </m:oMathPara>
+    </w:p>
+    <w:p>
+      <w:pPr>
+        <w:rPr>
+          <w:rFonts w:ascii="Avenir Light" w:hAnsi="Avenir Light"/>
+          <w:iCs/>
+        </w:rPr>
+      </w:pPr>
+    </w:p>
+    <w:p>
+      <w:pPr>
+        <w:rPr>
+          <w:rFonts w:ascii="Avenir Light" w:hAnsi="Avenir Light"/>
+          <w:iCs/>
+        </w:rPr>
+      </w:pPr>
+    </w:p>
+    <w:p>
+      <w:pPr>
+        <w:rPr>
+          <w:rFonts w:ascii="Avenir Light" w:hAnsi="Avenir Light"/>
+          <w:iCs/>
+        </w:rPr>
+      </w:pPr>
+      <w:r>
+        <w:rPr>
+          <w:rFonts w:ascii="Avenir Light" w:hAnsi="Avenir Light"/>
+          <w:iCs/>
+        </w:rPr>
+        <w:lastRenderedPageBreak/>
+        <w:t>Now we need to prove</w:t>
+      </w:r>
+      <w:r>
+        <w:rPr>
+          <w:rFonts w:ascii="Avenir Light" w:hAnsi="Avenir Light"/>
+          <w:iCs/>
+        </w:rPr>
+        <w:t xml:space="preserve"> </w:t>
+      </w:r>
+    </w:p>
+    <w:p>
+      <w:pPr>
+        <w:rPr>
+          <w:rFonts w:ascii="Avenir Light" w:hAnsi="Avenir Light"/>
+          <w:iCs/>
+        </w:rPr>
+      </w:pPr>
+      <m:oMathPara>
+        <m:oMath>
+          <m:f>
+            <m:fPr>
+              <m:ctrlPr>
+                <w:rPr>
+                  <w:rFonts w:ascii="Cambria Math" w:hAnsi="Cambria Math"/>
+                  <w:i/>
+                  <w:iCs/>
+                </w:rPr>
+              </m:ctrlPr>
+            </m:fPr>
+            <m:num>
+              <m:r>
+                <w:rPr>
+                  <w:rFonts w:ascii="Cambria Math" w:hAnsi="Cambria Math"/>
+                </w:rPr>
+                <m:t>1</m:t>
+              </m:r>
+            </m:num>
+            <m:den>
+              <m:r>
+                <w:rPr>
+                  <w:rFonts w:ascii="Cambria Math" w:hAnsi="Cambria Math"/>
+                </w:rPr>
+                <m:t>1-ρ</m:t>
+              </m:r>
+            </m:den>
+          </m:f>
+          <m:r>
+            <w:rPr>
+              <w:rFonts w:ascii="Cambria Math" w:hAnsi="Cambria Math"/>
+            </w:rPr>
+            <m:t>Var</m:t>
+          </m:r>
+          <m:d>
+            <m:dPr>
+              <m:ctrlPr>
+                <w:rPr>
+                  <w:rFonts w:ascii="Cambria Math" w:hAnsi="Cambria Math"/>
+                  <w:i/>
+                  <w:iCs/>
+                </w:rPr>
+              </m:ctrlPr>
+            </m:dPr>
+            <m:e>
+              <m:r>
+                <w:rPr>
+                  <w:rFonts w:ascii="Cambria Math" w:hAnsi="Cambria Math"/>
+                </w:rPr>
+                <m:t>f</m:t>
+              </m:r>
+            </m:e>
+          </m:d>
+          <m:r>
+            <w:rPr>
+              <w:rFonts w:ascii="Cambria Math" w:hAnsi="Cambria Math"/>
+            </w:rPr>
+            <m:t>=</m:t>
+          </m:r>
+          <m:f>
+            <m:fPr>
+              <m:ctrlPr>
+                <w:rPr>
+                  <w:rFonts w:ascii="Cambria Math" w:hAnsi="Cambria Math"/>
+                  <w:i/>
+                  <w:iCs/>
+                </w:rPr>
+              </m:ctrlPr>
+            </m:fPr>
+            <m:num>
+              <m:r>
+                <w:rPr>
+                  <w:rFonts w:ascii="Cambria Math" w:hAnsi="Cambria Math"/>
+                </w:rPr>
+                <m:t>1</m:t>
+              </m:r>
+            </m:num>
+            <m:den>
+              <m:r>
+                <w:rPr>
+                  <w:rFonts w:ascii="Cambria Math" w:hAnsi="Cambria Math"/>
+                </w:rPr>
+                <m:t>1-ρ</m:t>
+              </m:r>
+            </m:den>
+          </m:f>
+          <m:r>
+            <w:rPr>
+              <w:rFonts w:ascii="Cambria Math" w:hAnsi="Cambria Math"/>
+            </w:rPr>
+            <m:t>⋅</m:t>
+          </m:r>
+          <m:nary>
+            <m:naryPr>
+              <m:chr m:val="∑"/>
+              <m:supHide m:val="1"/>
+              <m:ctrlPr>
+                <w:rPr>
+                  <w:rFonts w:ascii="Cambria Math" w:hAnsi="Cambria Math"/>
+                  <w:i/>
+                  <w:iCs/>
+                </w:rPr>
+              </m:ctrlPr>
+            </m:naryPr>
+            <m:sub>
+              <m:r>
+                <w:rPr>
+                  <w:rFonts w:ascii="Cambria Math" w:hAnsi="Cambria Math"/>
+                </w:rPr>
+                <m:t>S⊆</m:t>
+              </m:r>
+              <m:d>
+                <m:dPr>
+                  <m:begChr m:val="["/>
+                  <m:endChr m:val="]"/>
+                  <m:ctrlPr>
+                    <w:rPr>
+                      <w:rFonts w:ascii="Cambria Math" w:hAnsi="Cambria Math"/>
+                      <w:i/>
+                      <w:iCs/>
+                    </w:rPr>
+                  </m:ctrlPr>
+                </m:dPr>
+                <m:e>
+                  <m:r>
+                    <w:rPr>
+                      <w:rFonts w:ascii="Cambria Math" w:hAnsi="Cambria Math"/>
+                    </w:rPr>
+                    <m:t>n</m:t>
+                  </m:r>
+                </m:e>
+              </m:d>
+              <m:r>
+                <w:rPr>
+                  <w:rFonts w:ascii="Cambria Math" w:hAnsi="Cambria Math"/>
+                </w:rPr>
+                <m:t xml:space="preserve"> s.t.  S≠∅</m:t>
+              </m:r>
+            </m:sub>
+            <m:sup/>
+            <m:e>
+              <m:acc>
+                <m:accPr>
+                  <m:ctrlPr>
+                    <w:rPr>
+                      <w:rFonts w:ascii="Cambria Math" w:hAnsi="Cambria Math"/>
+                      <w:i/>
+                      <w:iCs/>
+                    </w:rPr>
+                  </m:ctrlPr>
+                </m:accPr>
+                <m:e>
+                  <m:r>
+                    <w:rPr>
+                      <w:rFonts w:ascii="Cambria Math" w:hAnsi="Cambria Math"/>
+                    </w:rPr>
+                    <m:t>f</m:t>
+                  </m:r>
+                </m:e>
+              </m:acc>
+              <m:sSup>
+                <m:sSupPr>
+                  <m:ctrlPr>
+                    <w:rPr>
+                      <w:rFonts w:ascii="Cambria Math" w:hAnsi="Cambria Math"/>
+                      <w:i/>
+                      <w:iCs/>
+                    </w:rPr>
+                  </m:ctrlPr>
+                </m:sSupPr>
+                <m:e>
+                  <m:d>
+                    <m:dPr>
+                      <m:ctrlPr>
+                        <w:rPr>
+                          <w:rFonts w:ascii="Cambria Math" w:hAnsi="Cambria Math"/>
+                          <w:i/>
+                          <w:iCs/>
+                        </w:rPr>
+                      </m:ctrlPr>
+                    </m:dPr>
+                    <m:e>
+                      <m:r>
+                        <w:rPr>
+                          <w:rFonts w:ascii="Cambria Math" w:hAnsi="Cambria Math"/>
+                        </w:rPr>
+                        <m:t>s</m:t>
+                      </m:r>
+                    </m:e>
+                  </m:d>
+                </m:e>
+                <m:sup>
+                  <m:r>
+                    <w:rPr>
+                      <w:rFonts w:ascii="Cambria Math" w:hAnsi="Cambria Math"/>
+                    </w:rPr>
+                    <m:t>2</m:t>
+                  </m:r>
+                </m:sup>
+              </m:sSup>
+            </m:e>
+          </m:nary>
+          <m:r>
+            <w:rPr>
+              <w:rFonts w:ascii="Cambria Math" w:hAnsi="Cambria Math"/>
+            </w:rPr>
+            <m:t xml:space="preserve"> </m:t>
+          </m:r>
+          <m:r>
+            <w:rPr>
+              <w:rFonts w:ascii="Cambria Math" w:hAnsi="Cambria Math"/>
+              <w:highlight w:val="yellow"/>
+            </w:rPr>
+            <m:t>≥</m:t>
+          </m:r>
+          <m:r>
+            <w:rPr>
+              <w:rFonts w:ascii="Cambria Math" w:hAnsi="Cambria Math"/>
+            </w:rPr>
+            <m:t xml:space="preserve"> </m:t>
+          </m:r>
+          <m:sSubSup>
+            <m:sSubSupPr>
+              <m:ctrlPr>
+                <w:rPr>
+                  <w:rFonts w:ascii="Cambria Math" w:hAnsi="Cambria Math"/>
+                  <w:i/>
+                  <w:iCs/>
+                </w:rPr>
+              </m:ctrlPr>
+            </m:sSubSupPr>
+            <m:e>
+              <m:r>
+                <w:rPr>
+                  <w:rFonts w:ascii="Cambria Math" w:hAnsi="Cambria Math"/>
+                </w:rPr>
+                <m:t>Stab</m:t>
+              </m:r>
+            </m:e>
+            <m:sub>
+              <m:r>
+                <w:rPr>
+                  <w:rFonts w:ascii="Cambria Math" w:hAnsi="Cambria Math"/>
+                </w:rPr>
+                <m:t>c</m:t>
+              </m:r>
+            </m:sub>
+            <m:sup>
+              <m:r>
+                <w:rPr>
+                  <w:rFonts w:ascii="Cambria Math" w:hAnsi="Cambria Math"/>
+                </w:rPr>
+                <m:t>'</m:t>
+              </m:r>
+            </m:sup>
+          </m:sSubSup>
+          <m:d>
+            <m:dPr>
+              <m:ctrlPr>
+                <w:rPr>
+                  <w:rFonts w:ascii="Cambria Math" w:hAnsi="Cambria Math"/>
+                  <w:i/>
+                  <w:iCs/>
+                </w:rPr>
+              </m:ctrlPr>
+            </m:dPr>
+            <m:e>
+              <m:r>
+                <w:rPr>
+                  <w:rFonts w:ascii="Cambria Math" w:hAnsi="Cambria Math"/>
+                </w:rPr>
+                <m:t>f</m:t>
+              </m:r>
+            </m:e>
+          </m:d>
+        </m:oMath>
+      </m:oMathPara>
+    </w:p>
+    <w:p>
+      <w:pPr>
+        <w:rPr>
+          <w:rFonts w:ascii="Avenir Light" w:hAnsi="Avenir Light"/>
+          <w:iCs/>
+        </w:rPr>
+      </w:pPr>
+    </w:p>
+    <w:p>
+      <w:pPr>
+        <w:rPr>
+          <w:rFonts w:ascii="Avenir Light" w:hAnsi="Avenir Light"/>
+          <w:iCs/>
+        </w:rPr>
+      </w:pPr>
+      <w:r>
+        <w:rPr>
+          <w:rFonts w:ascii="Avenir Light" w:hAnsi="Avenir Light"/>
+          <w:iCs/>
+        </w:rPr>
+        <w:t>Well,</w:t>
+      </w:r>
+      <w:r>
+        <w:rPr>
+          <w:rFonts w:ascii="Avenir Light" w:hAnsi="Avenir Light"/>
+          <w:iCs/>
+        </w:rPr>
+        <w:t xml:space="preserve"> since </w:t>
+      </w:r>
+      <m:oMath>
+        <m:r>
+          <w:rPr>
+            <w:rFonts w:ascii="Cambria Math" w:hAnsi="Cambria Math"/>
+          </w:rPr>
+          <m:t>c&lt;ρ</m:t>
+        </m:r>
+      </m:oMath>
+      <w:r>
+        <w:rPr>
+          <w:rFonts w:ascii="Avenir Light" w:hAnsi="Avenir Light"/>
+          <w:iCs/>
+        </w:rPr>
+        <w:t>,</w:t>
+      </w:r>
+    </w:p>
+    <w:p>
+      <w:pPr>
+        <w:rPr>
+          <w:rFonts w:ascii="Avenir Light" w:hAnsi="Avenir Light"/>
+          <w:iCs/>
+        </w:rPr>
+      </w:pPr>
+      <m:oMathPara>
+        <m:oMath>
+          <m:f>
+            <m:fPr>
+              <m:ctrlPr>
+                <w:rPr>
+                  <w:rFonts w:ascii="Cambria Math" w:hAnsi="Cambria Math"/>
+                  <w:i/>
+                  <w:iCs/>
+                </w:rPr>
+              </m:ctrlPr>
+            </m:fPr>
+            <m:num>
+              <m:r>
+                <w:rPr>
+                  <w:rFonts w:ascii="Cambria Math" w:hAnsi="Cambria Math"/>
+                </w:rPr>
+                <m:t>1</m:t>
+              </m:r>
+            </m:num>
+            <m:den>
+              <m:r>
+                <w:rPr>
+                  <w:rFonts w:ascii="Cambria Math" w:hAnsi="Cambria Math"/>
+                </w:rPr>
+                <m:t>1-c</m:t>
+              </m:r>
+            </m:den>
+          </m:f>
+          <m:r>
+            <w:rPr>
+              <w:rFonts w:ascii="Cambria Math" w:hAnsi="Cambria Math"/>
+            </w:rPr>
+            <m:t>&lt;</m:t>
+          </m:r>
+          <m:f>
+            <m:fPr>
+              <m:ctrlPr>
+                <w:rPr>
+                  <w:rFonts w:ascii="Cambria Math" w:hAnsi="Cambria Math"/>
+                  <w:i/>
+                  <w:iCs/>
+                </w:rPr>
+              </m:ctrlPr>
+            </m:fPr>
+            <m:num>
+              <m:r>
+                <w:rPr>
+                  <w:rFonts w:ascii="Cambria Math" w:hAnsi="Cambria Math"/>
+                </w:rPr>
+                <m:t>1</m:t>
+              </m:r>
+            </m:num>
+            <m:den>
+              <m:r>
+                <w:rPr>
+                  <w:rFonts w:ascii="Cambria Math" w:hAnsi="Cambria Math"/>
+                </w:rPr>
+                <m:t>1-p</m:t>
+              </m:r>
+            </m:den>
+          </m:f>
+        </m:oMath>
+      </m:oMathPara>
+    </w:p>
+    <w:p>
+      <w:pPr>
+        <w:rPr>
+          <w:rFonts w:ascii="Avenir Light" w:hAnsi="Avenir Light"/>
+          <w:iCs/>
+        </w:rPr>
+      </w:pPr>
+      <w:r>
+        <w:rPr>
+          <w:rFonts w:ascii="Avenir Light" w:hAnsi="Avenir Light"/>
+          <w:iCs/>
+        </w:rPr>
+        <w:t>Thus,</w:t>
+      </w:r>
+    </w:p>
+    <w:p>
+      <w:pPr>
+        <w:rPr>
+          <w:rFonts w:ascii="Avenir Light" w:hAnsi="Avenir Light"/>
+          <w:iCs/>
+        </w:rPr>
+      </w:pPr>
+      <m:oMathPara>
+        <m:oMath>
+          <m:f>
+            <m:fPr>
+              <m:ctrlPr>
+                <w:rPr>
+                  <w:rFonts w:ascii="Cambria Math" w:hAnsi="Cambria Math"/>
+                  <w:i/>
+                  <w:iCs/>
+                </w:rPr>
+              </m:ctrlPr>
+            </m:fPr>
+            <m:num>
+              <m:r>
+                <w:rPr>
+                  <w:rFonts w:ascii="Cambria Math" w:hAnsi="Cambria Math"/>
+                </w:rPr>
+                <m:t>1</m:t>
+              </m:r>
+            </m:num>
+            <m:den>
+              <m:r>
+                <w:rPr>
+                  <w:rFonts w:ascii="Cambria Math" w:hAnsi="Cambria Math"/>
+                </w:rPr>
+                <m:t>1-ρ</m:t>
+              </m:r>
+            </m:den>
+          </m:f>
+          <m:r>
+            <w:rPr>
+              <w:rFonts w:ascii="Cambria Math" w:hAnsi="Cambria Math"/>
+            </w:rPr>
+            <m:t>Var</m:t>
+          </m:r>
+          <m:d>
+            <m:dPr>
+              <m:ctrlPr>
+                <w:rPr>
+                  <w:rFonts w:ascii="Cambria Math" w:hAnsi="Cambria Math"/>
+                  <w:i/>
+                  <w:iCs/>
+                </w:rPr>
+              </m:ctrlPr>
+            </m:dPr>
+            <m:e>
+              <m:r>
+                <w:rPr>
+                  <w:rFonts w:ascii="Cambria Math" w:hAnsi="Cambria Math"/>
+                </w:rPr>
+                <m:t>Stab</m:t>
+              </m:r>
+            </m:e>
+          </m:d>
+          <m:r>
+            <w:rPr>
+              <w:rFonts w:ascii="Cambria Math" w:hAnsi="Cambria Math"/>
+            </w:rPr>
+            <m:t>≥</m:t>
+          </m:r>
+          <m:sSup>
+            <m:sSupPr>
+              <m:ctrlPr>
+                <w:rPr>
+                  <w:rFonts w:ascii="Cambria Math" w:hAnsi="Cambria Math"/>
+                  <w:i/>
+                  <w:iCs/>
+                </w:rPr>
+              </m:ctrlPr>
+            </m:sSupPr>
+            <m:e>
+              <m:r>
+                <w:rPr>
+                  <w:rFonts w:ascii="Cambria Math" w:hAnsi="Cambria Math"/>
+                </w:rPr>
+                <m:t>Stab</m:t>
+              </m:r>
+            </m:e>
+            <m:sup>
+              <m:r>
+                <w:rPr>
+                  <w:rFonts w:ascii="Cambria Math" w:hAnsi="Cambria Math"/>
+                </w:rPr>
+                <m:t>'</m:t>
+              </m:r>
+            </m:sup>
+          </m:sSup>
+          <m:d>
+            <m:dPr>
+              <m:ctrlPr>
+                <w:rPr>
+                  <w:rFonts w:ascii="Cambria Math" w:hAnsi="Cambria Math"/>
+                  <w:i/>
+                  <w:iCs/>
+                </w:rPr>
+              </m:ctrlPr>
+            </m:dPr>
+            <m:e>
+              <m:r>
+                <w:rPr>
+                  <w:rFonts w:ascii="Cambria Math" w:hAnsi="Cambria Math"/>
+                </w:rPr>
+                <m:t>c</m:t>
+              </m:r>
+            </m:e>
+          </m:d>
+        </m:oMath>
+      </m:oMathPara>
+    </w:p>
+    <w:p>
+      <w:pPr>
+        <w:rPr>
+          <w:rFonts w:ascii="Avenir Light" w:hAnsi="Avenir Light"/>
+          <w:iCs/>
+        </w:rPr>
+      </w:pPr>
+      <w:r>
+        <w:rPr>
+          <w:rFonts w:ascii="Avenir Light" w:hAnsi="Avenir Light"/>
+          <w:iCs/>
+        </w:rPr>
+        <w:t>QED.</w:t>
+      </w:r>
+    </w:p>
     <w:sectPr>
       <w:pgSz w:w="12240" w:h="15840"/>
       <w:pgMar w:top="1440" w:right="1440" w:bottom="1440" w:left="1440" w:header="720" w:footer="720" w:gutter="0"/>

</xml_diff>

<commit_message>
S and T shenainigans
</commit_message>
<xml_diff>
--- a/HW2.docx
+++ b/HW2.docx
@@ -7770,19 +7770,7 @@
           <w:rPr>
             <w:rFonts w:ascii="Cambria Math" w:hAnsi="Cambria Math"/>
           </w:rPr>
-          <m:t>=</m:t>
-        </m:r>
-        <m:r>
-          <w:rPr>
-            <w:rFonts w:ascii="Cambria Math" w:hAnsi="Cambria Math"/>
-          </w:rPr>
-          <m:t xml:space="preserve"> </m:t>
-        </m:r>
-        <m:r>
-          <w:rPr>
-            <w:rFonts w:ascii="Cambria Math" w:hAnsi="Cambria Math"/>
-          </w:rPr>
-          <m:t>&lt;</m:t>
+          <m:t>= &lt;</m:t>
         </m:r>
         <m:sSub>
           <m:sSubPr>
@@ -8141,43 +8129,7 @@
             <w:rPr>
               <w:rFonts w:ascii="Cambria Math" w:hAnsi="Cambria Math"/>
             </w:rPr>
-            <m:t>&gt;</m:t>
-          </m:r>
-          <m:r>
-            <w:rPr>
-              <w:rFonts w:ascii="Cambria Math" w:hAnsi="Cambria Math"/>
-            </w:rPr>
-            <m:t xml:space="preserve"> </m:t>
-          </m:r>
-          <m:r>
-            <w:rPr>
-              <w:rFonts w:ascii="Cambria Math" w:hAnsi="Cambria Math"/>
-            </w:rPr>
-            <m:t xml:space="preserve"> </m:t>
-          </m:r>
-          <m:r>
-            <w:rPr>
-              <w:rFonts w:ascii="Cambria Math" w:hAnsi="Cambria Math"/>
-            </w:rPr>
-            <m:t>=</m:t>
-          </m:r>
-          <m:r>
-            <w:rPr>
-              <w:rFonts w:ascii="Cambria Math" w:hAnsi="Cambria Math"/>
-            </w:rPr>
-            <m:t xml:space="preserve"> </m:t>
-          </m:r>
-          <m:r>
-            <w:rPr>
-              <w:rFonts w:ascii="Cambria Math" w:hAnsi="Cambria Math"/>
-            </w:rPr>
-            <m:t xml:space="preserve"> </m:t>
-          </m:r>
-          <m:r>
-            <w:rPr>
-              <w:rFonts w:ascii="Cambria Math" w:hAnsi="Cambria Math"/>
-            </w:rPr>
-            <m:t>&lt;</m:t>
+            <m:t>&gt;  =  &lt;</m:t>
           </m:r>
           <m:nary>
             <m:naryPr>
@@ -8937,6 +8889,822 @@
         <w:rPr>
           <w:rFonts w:ascii="Avenir Light" w:hAnsi="Avenir Light"/>
         </w:rPr>
+        <w:t>We know that</w:t>
+      </w:r>
+    </w:p>
+    <w:p>
+      <w:pPr>
+        <w:spacing w:line="276" w:lineRule="auto"/>
+        <w:rPr>
+          <w:rFonts w:ascii="Avenir Light" w:hAnsi="Avenir Light"/>
+        </w:rPr>
+      </w:pPr>
+      <m:oMathPara>
+        <m:oMath>
+          <m:r>
+            <w:rPr>
+              <w:rFonts w:ascii="Cambria Math" w:hAnsi="Cambria Math"/>
+            </w:rPr>
+            <m:t>&lt;</m:t>
+          </m:r>
+          <m:sSub>
+            <m:sSubPr>
+              <m:ctrlPr>
+                <w:rPr>
+                  <w:rFonts w:ascii="Cambria Math" w:hAnsi="Cambria Math"/>
+                  <w:i/>
+                </w:rPr>
+              </m:ctrlPr>
+            </m:sSubPr>
+            <m:e>
+              <m:r>
+                <m:rPr>
+                  <m:sty m:val="p"/>
+                </m:rPr>
+                <w:rPr>
+                  <w:rFonts w:ascii="Cambria Math" w:hAnsi="Cambria Math"/>
+                </w:rPr>
+                <m:t>Χ</m:t>
+              </m:r>
+              <m:ctrlPr>
+                <w:rPr>
+                  <w:rFonts w:ascii="Cambria Math" w:hAnsi="Cambria Math"/>
+                </w:rPr>
+              </m:ctrlPr>
+            </m:e>
+            <m:sub>
+              <m:r>
+                <w:rPr>
+                  <w:rFonts w:ascii="Cambria Math" w:hAnsi="Cambria Math"/>
+                </w:rPr>
+                <m:t>S</m:t>
+              </m:r>
+            </m:sub>
+          </m:sSub>
+          <m:r>
+            <w:rPr>
+              <w:rFonts w:ascii="Cambria Math" w:hAnsi="Cambria Math"/>
+            </w:rPr>
+            <m:t>,</m:t>
+          </m:r>
+          <m:sSub>
+            <m:sSubPr>
+              <m:ctrlPr>
+                <w:rPr>
+                  <w:rFonts w:ascii="Cambria Math" w:hAnsi="Cambria Math"/>
+                  <w:i/>
+                </w:rPr>
+              </m:ctrlPr>
+            </m:sSubPr>
+            <m:e>
+              <m:r>
+                <m:rPr>
+                  <m:sty m:val="p"/>
+                </m:rPr>
+                <w:rPr>
+                  <w:rFonts w:ascii="Cambria Math" w:hAnsi="Cambria Math"/>
+                </w:rPr>
+                <m:t>Χ</m:t>
+              </m:r>
+            </m:e>
+            <m:sub>
+              <m:r>
+                <w:rPr>
+                  <w:rFonts w:ascii="Cambria Math" w:hAnsi="Cambria Math"/>
+                </w:rPr>
+                <m:t>T</m:t>
+              </m:r>
+            </m:sub>
+          </m:sSub>
+          <m:r>
+            <w:rPr>
+              <w:rFonts w:ascii="Cambria Math" w:hAnsi="Cambria Math"/>
+            </w:rPr>
+            <m:t>&gt;</m:t>
+          </m:r>
+          <m:r>
+            <w:rPr>
+              <w:rFonts w:ascii="Cambria Math" w:hAnsi="Cambria Math"/>
+            </w:rPr>
+            <m:t>=</m:t>
+          </m:r>
+          <m:d>
+            <m:dPr>
+              <m:begChr m:val="{"/>
+              <m:endChr m:val=""/>
+              <m:ctrlPr>
+                <w:rPr>
+                  <w:rFonts w:ascii="Cambria Math" w:hAnsi="Cambria Math"/>
+                  <w:i/>
+                </w:rPr>
+              </m:ctrlPr>
+            </m:dPr>
+            <m:e>
+              <m:eqArr>
+                <m:eqArrPr>
+                  <m:ctrlPr>
+                    <w:rPr>
+                      <w:rFonts w:ascii="Cambria Math" w:hAnsi="Cambria Math"/>
+                      <w:i/>
+                    </w:rPr>
+                  </m:ctrlPr>
+                </m:eqArrPr>
+                <m:e>
+                  <m:r>
+                    <w:rPr>
+                      <w:rFonts w:ascii="Cambria Math" w:hAnsi="Cambria Math"/>
+                    </w:rPr>
+                    <m:t>0</m:t>
+                  </m:r>
+                  <m:r>
+                    <w:rPr>
+                      <w:rFonts w:ascii="Cambria Math" w:hAnsi="Cambria Math"/>
+                    </w:rPr>
+                    <m:t>,  &amp;</m:t>
+                  </m:r>
+                  <m:r>
+                    <w:rPr>
+                      <w:rFonts w:ascii="Cambria Math" w:hAnsi="Cambria Math"/>
+                    </w:rPr>
+                    <m:t>S≠T</m:t>
+                  </m:r>
+                </m:e>
+                <m:e>
+                  <m:r>
+                    <w:rPr>
+                      <w:rFonts w:ascii="Cambria Math" w:hAnsi="Cambria Math"/>
+                    </w:rPr>
+                    <m:t>1</m:t>
+                  </m:r>
+                  <m:r>
+                    <w:rPr>
+                      <w:rFonts w:ascii="Cambria Math" w:hAnsi="Cambria Math"/>
+                    </w:rPr>
+                    <m:t>,  &amp;</m:t>
+                  </m:r>
+                  <m:r>
+                    <w:rPr>
+                      <w:rFonts w:ascii="Cambria Math" w:hAnsi="Cambria Math"/>
+                    </w:rPr>
+                    <m:t>S=T</m:t>
+                  </m:r>
+                </m:e>
+              </m:eqArr>
+            </m:e>
+          </m:d>
+        </m:oMath>
+      </m:oMathPara>
+    </w:p>
+    <w:p>
+      <w:pPr>
+        <w:spacing w:line="276" w:lineRule="auto"/>
+        <w:rPr>
+          <w:rFonts w:ascii="Avenir Light" w:hAnsi="Avenir Light"/>
+        </w:rPr>
+      </w:pPr>
+      <w:r>
+        <w:rPr>
+          <w:rFonts w:ascii="Avenir Light" w:hAnsi="Avenir Light"/>
+        </w:rPr>
+        <w:t>So</w:t>
+      </w:r>
+    </w:p>
+    <w:p>
+      <w:pPr>
+        <w:spacing w:line="276" w:lineRule="auto"/>
+        <w:rPr>
+          <w:rFonts w:ascii="Avenir Light" w:hAnsi="Avenir Light"/>
+        </w:rPr>
+      </w:pPr>
+      <m:oMathPara>
+        <m:oMath>
+          <m:nary>
+            <m:naryPr>
+              <m:chr m:val="∑"/>
+              <m:supHide m:val="1"/>
+              <m:ctrlPr>
+                <w:rPr>
+                  <w:rFonts w:ascii="Cambria Math" w:hAnsi="Cambria Math"/>
+                  <w:i/>
+                </w:rPr>
+              </m:ctrlPr>
+            </m:naryPr>
+            <m:sub>
+              <m:r>
+                <w:rPr>
+                  <w:rFonts w:ascii="Cambria Math" w:hAnsi="Cambria Math"/>
+                </w:rPr>
+                <m:t>S,T⊆</m:t>
+              </m:r>
+              <m:d>
+                <m:dPr>
+                  <m:begChr m:val="["/>
+                  <m:endChr m:val="]"/>
+                  <m:ctrlPr>
+                    <w:rPr>
+                      <w:rFonts w:ascii="Cambria Math" w:hAnsi="Cambria Math"/>
+                      <w:i/>
+                    </w:rPr>
+                  </m:ctrlPr>
+                </m:dPr>
+                <m:e>
+                  <m:r>
+                    <w:rPr>
+                      <w:rFonts w:ascii="Cambria Math" w:hAnsi="Cambria Math"/>
+                    </w:rPr>
+                    <m:t>n</m:t>
+                  </m:r>
+                </m:e>
+              </m:d>
+            </m:sub>
+            <m:sup/>
+            <m:e>
+              <m:d>
+                <m:dPr>
+                  <m:ctrlPr>
+                    <w:rPr>
+                      <w:rFonts w:ascii="Cambria Math" w:hAnsi="Cambria Math"/>
+                      <w:i/>
+                    </w:rPr>
+                  </m:ctrlPr>
+                </m:dPr>
+                <m:e>
+                  <m:acc>
+                    <m:accPr>
+                      <m:ctrlPr>
+                        <w:rPr>
+                          <w:rFonts w:ascii="Cambria Math" w:hAnsi="Cambria Math"/>
+                          <w:i/>
+                        </w:rPr>
+                      </m:ctrlPr>
+                    </m:accPr>
+                    <m:e>
+                      <m:sSub>
+                        <m:sSubPr>
+                          <m:ctrlPr>
+                            <w:rPr>
+                              <w:rFonts w:ascii="Cambria Math" w:hAnsi="Cambria Math"/>
+                              <w:i/>
+                            </w:rPr>
+                          </m:ctrlPr>
+                        </m:sSubPr>
+                        <m:e>
+                          <m:r>
+                            <w:rPr>
+                              <w:rFonts w:ascii="Cambria Math" w:hAnsi="Cambria Math"/>
+                            </w:rPr>
+                            <m:t>f</m:t>
+                          </m:r>
+                        </m:e>
+                        <m:sub>
+                          <m:r>
+                            <w:rPr>
+                              <w:rFonts w:ascii="Cambria Math" w:hAnsi="Cambria Math"/>
+                            </w:rPr>
+                            <m:t>1</m:t>
+                          </m:r>
+                        </m:sub>
+                      </m:sSub>
+                    </m:e>
+                  </m:acc>
+                  <m:d>
+                    <m:dPr>
+                      <m:ctrlPr>
+                        <w:rPr>
+                          <w:rFonts w:ascii="Cambria Math" w:hAnsi="Cambria Math"/>
+                          <w:i/>
+                        </w:rPr>
+                      </m:ctrlPr>
+                    </m:dPr>
+                    <m:e>
+                      <m:r>
+                        <w:rPr>
+                          <w:rFonts w:ascii="Cambria Math" w:hAnsi="Cambria Math"/>
+                        </w:rPr>
+                        <m:t>S</m:t>
+                      </m:r>
+                    </m:e>
+                  </m:d>
+                  <m:sSup>
+                    <m:sSupPr>
+                      <m:ctrlPr>
+                        <w:rPr>
+                          <w:rFonts w:ascii="Cambria Math" w:hAnsi="Cambria Math"/>
+                          <w:i/>
+                        </w:rPr>
+                      </m:ctrlPr>
+                    </m:sSupPr>
+                    <m:e>
+                      <m:r>
+                        <w:rPr>
+                          <w:rFonts w:ascii="Cambria Math" w:hAnsi="Cambria Math"/>
+                        </w:rPr>
+                        <m:t>ρ</m:t>
+                      </m:r>
+                    </m:e>
+                    <m:sup>
+                      <m:d>
+                        <m:dPr>
+                          <m:begChr m:val="|"/>
+                          <m:endChr m:val="|"/>
+                          <m:ctrlPr>
+                            <w:rPr>
+                              <w:rFonts w:ascii="Cambria Math" w:hAnsi="Cambria Math"/>
+                              <w:i/>
+                            </w:rPr>
+                          </m:ctrlPr>
+                        </m:dPr>
+                        <m:e>
+                          <m:r>
+                            <w:rPr>
+                              <w:rFonts w:ascii="Cambria Math" w:hAnsi="Cambria Math"/>
+                            </w:rPr>
+                            <m:t>S</m:t>
+                          </m:r>
+                        </m:e>
+                      </m:d>
+                    </m:sup>
+                  </m:sSup>
+                </m:e>
+              </m:d>
+              <m:d>
+                <m:dPr>
+                  <m:ctrlPr>
+                    <w:rPr>
+                      <w:rFonts w:ascii="Cambria Math" w:hAnsi="Cambria Math"/>
+                      <w:i/>
+                    </w:rPr>
+                  </m:ctrlPr>
+                </m:dPr>
+                <m:e>
+                  <m:acc>
+                    <m:accPr>
+                      <m:ctrlPr>
+                        <w:rPr>
+                          <w:rFonts w:ascii="Cambria Math" w:hAnsi="Cambria Math"/>
+                          <w:i/>
+                        </w:rPr>
+                      </m:ctrlPr>
+                    </m:accPr>
+                    <m:e>
+                      <m:sSub>
+                        <m:sSubPr>
+                          <m:ctrlPr>
+                            <w:rPr>
+                              <w:rFonts w:ascii="Cambria Math" w:hAnsi="Cambria Math"/>
+                              <w:i/>
+                            </w:rPr>
+                          </m:ctrlPr>
+                        </m:sSubPr>
+                        <m:e>
+                          <m:r>
+                            <w:rPr>
+                              <w:rFonts w:ascii="Cambria Math" w:hAnsi="Cambria Math"/>
+                            </w:rPr>
+                            <m:t>f</m:t>
+                          </m:r>
+                        </m:e>
+                        <m:sub>
+                          <m:r>
+                            <w:rPr>
+                              <w:rFonts w:ascii="Cambria Math" w:hAnsi="Cambria Math"/>
+                            </w:rPr>
+                            <m:t>2</m:t>
+                          </m:r>
+                        </m:sub>
+                      </m:sSub>
+                    </m:e>
+                  </m:acc>
+                  <m:d>
+                    <m:dPr>
+                      <m:ctrlPr>
+                        <w:rPr>
+                          <w:rFonts w:ascii="Cambria Math" w:hAnsi="Cambria Math"/>
+                          <w:i/>
+                        </w:rPr>
+                      </m:ctrlPr>
+                    </m:dPr>
+                    <m:e>
+                      <m:r>
+                        <w:rPr>
+                          <w:rFonts w:ascii="Cambria Math" w:hAnsi="Cambria Math"/>
+                        </w:rPr>
+                        <m:t>T</m:t>
+                      </m:r>
+                    </m:e>
+                  </m:d>
+                  <m:sSup>
+                    <m:sSupPr>
+                      <m:ctrlPr>
+                        <w:rPr>
+                          <w:rFonts w:ascii="Cambria Math" w:hAnsi="Cambria Math"/>
+                          <w:i/>
+                        </w:rPr>
+                      </m:ctrlPr>
+                    </m:sSupPr>
+                    <m:e>
+                      <m:r>
+                        <w:rPr>
+                          <w:rFonts w:ascii="Cambria Math" w:hAnsi="Cambria Math"/>
+                        </w:rPr>
+                        <m:t>ρ</m:t>
+                      </m:r>
+                    </m:e>
+                    <m:sup>
+                      <m:d>
+                        <m:dPr>
+                          <m:begChr m:val="|"/>
+                          <m:endChr m:val="|"/>
+                          <m:ctrlPr>
+                            <w:rPr>
+                              <w:rFonts w:ascii="Cambria Math" w:hAnsi="Cambria Math"/>
+                              <w:i/>
+                            </w:rPr>
+                          </m:ctrlPr>
+                        </m:dPr>
+                        <m:e>
+                          <m:r>
+                            <w:rPr>
+                              <w:rFonts w:ascii="Cambria Math" w:hAnsi="Cambria Math"/>
+                            </w:rPr>
+                            <m:t>T</m:t>
+                          </m:r>
+                        </m:e>
+                      </m:d>
+                    </m:sup>
+                  </m:sSup>
+                </m:e>
+              </m:d>
+              <m:r>
+                <w:rPr>
+                  <w:rFonts w:ascii="Cambria Math" w:hAnsi="Cambria Math"/>
+                </w:rPr>
+                <m:t>&lt;</m:t>
+              </m:r>
+              <m:sSub>
+                <m:sSubPr>
+                  <m:ctrlPr>
+                    <w:rPr>
+                      <w:rFonts w:ascii="Cambria Math" w:hAnsi="Cambria Math"/>
+                      <w:i/>
+                    </w:rPr>
+                  </m:ctrlPr>
+                </m:sSubPr>
+                <m:e>
+                  <m:r>
+                    <m:rPr>
+                      <m:sty m:val="p"/>
+                    </m:rPr>
+                    <w:rPr>
+                      <w:rFonts w:ascii="Cambria Math" w:hAnsi="Cambria Math"/>
+                    </w:rPr>
+                    <m:t>Χ</m:t>
+                  </m:r>
+                  <m:ctrlPr>
+                    <w:rPr>
+                      <w:rFonts w:ascii="Cambria Math" w:hAnsi="Cambria Math"/>
+                    </w:rPr>
+                  </m:ctrlPr>
+                </m:e>
+                <m:sub>
+                  <m:r>
+                    <w:rPr>
+                      <w:rFonts w:ascii="Cambria Math" w:hAnsi="Cambria Math"/>
+                    </w:rPr>
+                    <m:t>S</m:t>
+                  </m:r>
+                </m:sub>
+              </m:sSub>
+              <m:r>
+                <w:rPr>
+                  <w:rFonts w:ascii="Cambria Math" w:hAnsi="Cambria Math"/>
+                </w:rPr>
+                <m:t>,</m:t>
+              </m:r>
+              <m:sSub>
+                <m:sSubPr>
+                  <m:ctrlPr>
+                    <w:rPr>
+                      <w:rFonts w:ascii="Cambria Math" w:hAnsi="Cambria Math"/>
+                      <w:i/>
+                    </w:rPr>
+                  </m:ctrlPr>
+                </m:sSubPr>
+                <m:e>
+                  <m:r>
+                    <m:rPr>
+                      <m:sty m:val="p"/>
+                    </m:rPr>
+                    <w:rPr>
+                      <w:rFonts w:ascii="Cambria Math" w:hAnsi="Cambria Math"/>
+                    </w:rPr>
+                    <m:t>Χ</m:t>
+                  </m:r>
+                </m:e>
+                <m:sub>
+                  <m:r>
+                    <w:rPr>
+                      <w:rFonts w:ascii="Cambria Math" w:hAnsi="Cambria Math"/>
+                    </w:rPr>
+                    <m:t>T</m:t>
+                  </m:r>
+                </m:sub>
+              </m:sSub>
+              <m:r>
+                <w:rPr>
+                  <w:rFonts w:ascii="Cambria Math" w:hAnsi="Cambria Math"/>
+                </w:rPr>
+                <m:t>&gt;</m:t>
+              </m:r>
+            </m:e>
+          </m:nary>
+          <m:r>
+            <w:rPr>
+              <w:rFonts w:ascii="Cambria Math" w:hAnsi="Cambria Math"/>
+            </w:rPr>
+            <m:t>=</m:t>
+          </m:r>
+          <m:nary>
+            <m:naryPr>
+              <m:chr m:val="∑"/>
+              <m:supHide m:val="1"/>
+              <m:ctrlPr>
+                <w:rPr>
+                  <w:rFonts w:ascii="Cambria Math" w:hAnsi="Cambria Math"/>
+                  <w:i/>
+                </w:rPr>
+              </m:ctrlPr>
+            </m:naryPr>
+            <m:sub>
+              <m:r>
+                <w:rPr>
+                  <w:rFonts w:ascii="Cambria Math" w:hAnsi="Cambria Math"/>
+                </w:rPr>
+                <m:t>S⊆</m:t>
+              </m:r>
+              <m:d>
+                <m:dPr>
+                  <m:begChr m:val="["/>
+                  <m:endChr m:val="]"/>
+                  <m:ctrlPr>
+                    <w:rPr>
+                      <w:rFonts w:ascii="Cambria Math" w:hAnsi="Cambria Math"/>
+                      <w:i/>
+                    </w:rPr>
+                  </m:ctrlPr>
+                </m:dPr>
+                <m:e>
+                  <m:r>
+                    <w:rPr>
+                      <w:rFonts w:ascii="Cambria Math" w:hAnsi="Cambria Math"/>
+                    </w:rPr>
+                    <m:t>n</m:t>
+                  </m:r>
+                </m:e>
+              </m:d>
+            </m:sub>
+            <m:sup/>
+            <m:e>
+              <m:d>
+                <m:dPr>
+                  <m:ctrlPr>
+                    <w:rPr>
+                      <w:rFonts w:ascii="Cambria Math" w:hAnsi="Cambria Math"/>
+                      <w:i/>
+                    </w:rPr>
+                  </m:ctrlPr>
+                </m:dPr>
+                <m:e>
+                  <m:acc>
+                    <m:accPr>
+                      <m:ctrlPr>
+                        <w:rPr>
+                          <w:rFonts w:ascii="Cambria Math" w:hAnsi="Cambria Math"/>
+                          <w:i/>
+                        </w:rPr>
+                      </m:ctrlPr>
+                    </m:accPr>
+                    <m:e>
+                      <m:sSub>
+                        <m:sSubPr>
+                          <m:ctrlPr>
+                            <w:rPr>
+                              <w:rFonts w:ascii="Cambria Math" w:hAnsi="Cambria Math"/>
+                              <w:i/>
+                            </w:rPr>
+                          </m:ctrlPr>
+                        </m:sSubPr>
+                        <m:e>
+                          <m:r>
+                            <w:rPr>
+                              <w:rFonts w:ascii="Cambria Math" w:hAnsi="Cambria Math"/>
+                            </w:rPr>
+                            <m:t>f</m:t>
+                          </m:r>
+                        </m:e>
+                        <m:sub>
+                          <m:r>
+                            <w:rPr>
+                              <w:rFonts w:ascii="Cambria Math" w:hAnsi="Cambria Math"/>
+                            </w:rPr>
+                            <m:t>1</m:t>
+                          </m:r>
+                        </m:sub>
+                      </m:sSub>
+                    </m:e>
+                  </m:acc>
+                  <m:d>
+                    <m:dPr>
+                      <m:ctrlPr>
+                        <w:rPr>
+                          <w:rFonts w:ascii="Cambria Math" w:hAnsi="Cambria Math"/>
+                          <w:i/>
+                        </w:rPr>
+                      </m:ctrlPr>
+                    </m:dPr>
+                    <m:e>
+                      <m:r>
+                        <w:rPr>
+                          <w:rFonts w:ascii="Cambria Math" w:hAnsi="Cambria Math"/>
+                        </w:rPr>
+                        <m:t>S</m:t>
+                      </m:r>
+                    </m:e>
+                  </m:d>
+                  <m:sSup>
+                    <m:sSupPr>
+                      <m:ctrlPr>
+                        <w:rPr>
+                          <w:rFonts w:ascii="Cambria Math" w:hAnsi="Cambria Math"/>
+                          <w:i/>
+                        </w:rPr>
+                      </m:ctrlPr>
+                    </m:sSupPr>
+                    <m:e>
+                      <m:r>
+                        <w:rPr>
+                          <w:rFonts w:ascii="Cambria Math" w:hAnsi="Cambria Math"/>
+                        </w:rPr>
+                        <m:t>ρ</m:t>
+                      </m:r>
+                    </m:e>
+                    <m:sup>
+                      <m:d>
+                        <m:dPr>
+                          <m:begChr m:val="|"/>
+                          <m:endChr m:val="|"/>
+                          <m:ctrlPr>
+                            <w:rPr>
+                              <w:rFonts w:ascii="Cambria Math" w:hAnsi="Cambria Math"/>
+                              <w:i/>
+                            </w:rPr>
+                          </m:ctrlPr>
+                        </m:dPr>
+                        <m:e>
+                          <m:r>
+                            <w:rPr>
+                              <w:rFonts w:ascii="Cambria Math" w:hAnsi="Cambria Math"/>
+                            </w:rPr>
+                            <m:t>S</m:t>
+                          </m:r>
+                        </m:e>
+                      </m:d>
+                    </m:sup>
+                  </m:sSup>
+                </m:e>
+              </m:d>
+              <m:d>
+                <m:dPr>
+                  <m:ctrlPr>
+                    <w:rPr>
+                      <w:rFonts w:ascii="Cambria Math" w:hAnsi="Cambria Math"/>
+                      <w:i/>
+                    </w:rPr>
+                  </m:ctrlPr>
+                </m:dPr>
+                <m:e>
+                  <m:acc>
+                    <m:accPr>
+                      <m:ctrlPr>
+                        <w:rPr>
+                          <w:rFonts w:ascii="Cambria Math" w:hAnsi="Cambria Math"/>
+                          <w:i/>
+                        </w:rPr>
+                      </m:ctrlPr>
+                    </m:accPr>
+                    <m:e>
+                      <m:sSub>
+                        <m:sSubPr>
+                          <m:ctrlPr>
+                            <w:rPr>
+                              <w:rFonts w:ascii="Cambria Math" w:hAnsi="Cambria Math"/>
+                              <w:i/>
+                            </w:rPr>
+                          </m:ctrlPr>
+                        </m:sSubPr>
+                        <m:e>
+                          <m:r>
+                            <w:rPr>
+                              <w:rFonts w:ascii="Cambria Math" w:hAnsi="Cambria Math"/>
+                            </w:rPr>
+                            <m:t>f</m:t>
+                          </m:r>
+                        </m:e>
+                        <m:sub>
+                          <m:r>
+                            <w:rPr>
+                              <w:rFonts w:ascii="Cambria Math" w:hAnsi="Cambria Math"/>
+                            </w:rPr>
+                            <m:t>2</m:t>
+                          </m:r>
+                        </m:sub>
+                      </m:sSub>
+                    </m:e>
+                  </m:acc>
+                  <m:d>
+                    <m:dPr>
+                      <m:ctrlPr>
+                        <w:rPr>
+                          <w:rFonts w:ascii="Cambria Math" w:hAnsi="Cambria Math"/>
+                          <w:i/>
+                        </w:rPr>
+                      </m:ctrlPr>
+                    </m:dPr>
+                    <m:e>
+                      <m:r>
+                        <w:rPr>
+                          <w:rFonts w:ascii="Cambria Math" w:hAnsi="Cambria Math"/>
+                        </w:rPr>
+                        <m:t>S</m:t>
+                      </m:r>
+                    </m:e>
+                  </m:d>
+                  <m:sSup>
+                    <m:sSupPr>
+                      <m:ctrlPr>
+                        <w:rPr>
+                          <w:rFonts w:ascii="Cambria Math" w:hAnsi="Cambria Math"/>
+                          <w:i/>
+                        </w:rPr>
+                      </m:ctrlPr>
+                    </m:sSupPr>
+                    <m:e>
+                      <m:r>
+                        <w:rPr>
+                          <w:rFonts w:ascii="Cambria Math" w:hAnsi="Cambria Math"/>
+                        </w:rPr>
+                        <m:t>ρ</m:t>
+                      </m:r>
+                    </m:e>
+                    <m:sup>
+                      <m:d>
+                        <m:dPr>
+                          <m:begChr m:val="|"/>
+                          <m:endChr m:val="|"/>
+                          <m:ctrlPr>
+                            <w:rPr>
+                              <w:rFonts w:ascii="Cambria Math" w:hAnsi="Cambria Math"/>
+                              <w:i/>
+                            </w:rPr>
+                          </m:ctrlPr>
+                        </m:dPr>
+                        <m:e>
+                          <m:r>
+                            <w:rPr>
+                              <w:rFonts w:ascii="Cambria Math" w:hAnsi="Cambria Math"/>
+                            </w:rPr>
+                            <m:t>S</m:t>
+                          </m:r>
+                        </m:e>
+                      </m:d>
+                    </m:sup>
+                  </m:sSup>
+                </m:e>
+              </m:d>
+            </m:e>
+          </m:nary>
+        </m:oMath>
+      </m:oMathPara>
+    </w:p>
+    <w:p>
+      <w:pPr>
+        <w:spacing w:line="276" w:lineRule="auto"/>
+        <w:rPr>
+          <w:rFonts w:ascii="Avenir Light" w:hAnsi="Avenir Light"/>
+        </w:rPr>
+      </w:pPr>
+    </w:p>
+    <w:p>
+      <w:pPr>
+        <w:spacing w:line="276" w:lineRule="auto"/>
+        <w:rPr>
+          <w:rFonts w:ascii="Avenir Light" w:hAnsi="Avenir Light"/>
+        </w:rPr>
+      </w:pPr>
+      <w:r>
+        <w:rPr>
+          <w:rFonts w:ascii="Avenir Light" w:hAnsi="Avenir Light"/>
+        </w:rPr>
         <w:t>Now we use the Cauchy-Schwarz inequality</w:t>
       </w:r>
       <w:r>
@@ -9139,6 +9907,44 @@
             </w:rPr>
             <m:t>=</m:t>
           </m:r>
+          <m:acc>
+            <m:accPr>
+              <m:ctrlPr>
+                <w:rPr>
+                  <w:rFonts w:ascii="Cambria Math" w:hAnsi="Cambria Math"/>
+                  <w:i/>
+                </w:rPr>
+              </m:ctrlPr>
+            </m:accPr>
+            <m:e>
+              <m:sSub>
+                <m:sSubPr>
+                  <m:ctrlPr>
+                    <w:rPr>
+                      <w:rFonts w:ascii="Cambria Math" w:hAnsi="Cambria Math"/>
+                      <w:i/>
+                    </w:rPr>
+                  </m:ctrlPr>
+                </m:sSubPr>
+                <m:e>
+                  <m:r>
+                    <w:rPr>
+                      <w:rFonts w:ascii="Cambria Math" w:hAnsi="Cambria Math"/>
+                    </w:rPr>
+                    <m:t>f</m:t>
+                  </m:r>
+                </m:e>
+                <m:sub>
+                  <m:r>
+                    <w:rPr>
+                      <w:rFonts w:ascii="Cambria Math" w:hAnsi="Cambria Math"/>
+                    </w:rPr>
+                    <m:t>2</m:t>
+                  </m:r>
+                </m:sub>
+              </m:sSub>
+            </m:e>
+          </m:acc>
           <m:d>
             <m:dPr>
               <m:ctrlPr>
@@ -9149,46 +9955,36 @@
               </m:ctrlPr>
             </m:dPr>
             <m:e>
-              <m:acc>
-                <m:accPr>
-                  <m:ctrlPr>
-                    <w:rPr>
-                      <w:rFonts w:ascii="Cambria Math" w:hAnsi="Cambria Math"/>
-                      <w:i/>
-                    </w:rPr>
-                  </m:ctrlPr>
-                </m:accPr>
-                <m:e>
-                  <m:sSub>
-                    <m:sSubPr>
-                      <m:ctrlPr>
-                        <w:rPr>
-                          <w:rFonts w:ascii="Cambria Math" w:hAnsi="Cambria Math"/>
-                          <w:i/>
-                        </w:rPr>
-                      </m:ctrlPr>
-                    </m:sSubPr>
-                    <m:e>
-                      <m:r>
-                        <w:rPr>
-                          <w:rFonts w:ascii="Cambria Math" w:hAnsi="Cambria Math"/>
-                        </w:rPr>
-                        <m:t>f</m:t>
-                      </m:r>
-                    </m:e>
-                    <m:sub>
-                      <m:r>
-                        <w:rPr>
-                          <w:rFonts w:ascii="Cambria Math" w:hAnsi="Cambria Math"/>
-                        </w:rPr>
-                        <m:t>2</m:t>
-                      </m:r>
-                    </m:sub>
-                  </m:sSub>
-                </m:e>
-              </m:acc>
+              <m:r>
+                <w:rPr>
+                  <w:rFonts w:ascii="Cambria Math" w:hAnsi="Cambria Math"/>
+                </w:rPr>
+                <m:t>S</m:t>
+              </m:r>
+            </m:e>
+          </m:d>
+          <m:sSup>
+            <m:sSupPr>
+              <m:ctrlPr>
+                <w:rPr>
+                  <w:rFonts w:ascii="Cambria Math" w:hAnsi="Cambria Math"/>
+                  <w:i/>
+                </w:rPr>
+              </m:ctrlPr>
+            </m:sSupPr>
+            <m:e>
+              <m:r>
+                <w:rPr>
+                  <w:rFonts w:ascii="Cambria Math" w:hAnsi="Cambria Math"/>
+                </w:rPr>
+                <m:t>ρ</m:t>
+              </m:r>
+            </m:e>
+            <m:sup>
               <m:d>
                 <m:dPr>
+                  <m:begChr m:val="|"/>
+                  <m:endChr m:val="|"/>
                   <m:ctrlPr>
                     <w:rPr>
                       <w:rFonts w:ascii="Cambria Math" w:hAnsi="Cambria Math"/>
@@ -9205,129 +10001,8 @@
                   </m:r>
                 </m:e>
               </m:d>
-              <m:sSup>
-                <m:sSupPr>
-                  <m:ctrlPr>
-                    <w:rPr>
-                      <w:rFonts w:ascii="Cambria Math" w:hAnsi="Cambria Math"/>
-                      <w:i/>
-                    </w:rPr>
-                  </m:ctrlPr>
-                </m:sSupPr>
-                <m:e>
-                  <m:r>
-                    <w:rPr>
-                      <w:rFonts w:ascii="Cambria Math" w:hAnsi="Cambria Math"/>
-                    </w:rPr>
-                    <m:t>ρ</m:t>
-                  </m:r>
-                </m:e>
-                <m:sup>
-                  <m:d>
-                    <m:dPr>
-                      <m:begChr m:val="|"/>
-                      <m:endChr m:val="|"/>
-                      <m:ctrlPr>
-                        <w:rPr>
-                          <w:rFonts w:ascii="Cambria Math" w:hAnsi="Cambria Math"/>
-                          <w:i/>
-                        </w:rPr>
-                      </m:ctrlPr>
-                    </m:dPr>
-                    <m:e>
-                      <m:r>
-                        <w:rPr>
-                          <w:rFonts w:ascii="Cambria Math" w:hAnsi="Cambria Math"/>
-                        </w:rPr>
-                        <m:t>S</m:t>
-                      </m:r>
-                    </m:e>
-                  </m:d>
-                </m:sup>
-              </m:sSup>
-            </m:e>
-          </m:d>
-          <m:r>
-            <w:rPr>
-              <w:rFonts w:ascii="Cambria Math" w:hAnsi="Cambria Math"/>
-            </w:rPr>
-            <m:t>&lt;</m:t>
-          </m:r>
-          <m:sSub>
-            <m:sSubPr>
-              <m:ctrlPr>
-                <w:rPr>
-                  <w:rFonts w:ascii="Cambria Math" w:hAnsi="Cambria Math"/>
-                  <w:i/>
-                </w:rPr>
-              </m:ctrlPr>
-            </m:sSubPr>
-            <m:e>
-              <m:r>
-                <m:rPr>
-                  <m:sty m:val="p"/>
-                </m:rPr>
-                <w:rPr>
-                  <w:rFonts w:ascii="Cambria Math" w:hAnsi="Cambria Math"/>
-                </w:rPr>
-                <m:t>Χ</m:t>
-              </m:r>
-              <m:ctrlPr>
-                <w:rPr>
-                  <w:rFonts w:ascii="Cambria Math" w:hAnsi="Cambria Math"/>
-                </w:rPr>
-              </m:ctrlPr>
-            </m:e>
-            <m:sub>
-              <m:r>
-                <w:rPr>
-                  <w:rFonts w:ascii="Cambria Math" w:hAnsi="Cambria Math"/>
-                </w:rPr>
-                <m:t>S</m:t>
-              </m:r>
-            </m:sub>
-          </m:sSub>
-          <m:r>
-            <w:rPr>
-              <w:rFonts w:ascii="Cambria Math" w:hAnsi="Cambria Math"/>
-            </w:rPr>
-            <m:t>,</m:t>
-          </m:r>
-          <m:sSub>
-            <m:sSubPr>
-              <m:ctrlPr>
-                <w:rPr>
-                  <w:rFonts w:ascii="Cambria Math" w:hAnsi="Cambria Math"/>
-                  <w:i/>
-                </w:rPr>
-              </m:ctrlPr>
-            </m:sSubPr>
-            <m:e>
-              <m:r>
-                <m:rPr>
-                  <m:sty m:val="p"/>
-                </m:rPr>
-                <w:rPr>
-                  <w:rFonts w:ascii="Cambria Math" w:hAnsi="Cambria Math"/>
-                </w:rPr>
-                <m:t>Χ</m:t>
-              </m:r>
-            </m:e>
-            <m:sub>
-              <m:r>
-                <w:rPr>
-                  <w:rFonts w:ascii="Cambria Math" w:hAnsi="Cambria Math"/>
-                </w:rPr>
-                <m:t>T</m:t>
-              </m:r>
-            </m:sub>
-          </m:sSub>
-          <m:r>
-            <w:rPr>
-              <w:rFonts w:ascii="Cambria Math" w:hAnsi="Cambria Math"/>
-            </w:rPr>
-            <m:t>&gt;</m:t>
-          </m:r>
+            </m:sup>
+          </m:sSup>
         </m:oMath>
       </m:oMathPara>
     </w:p>
@@ -9342,6 +10017,7 @@
         <w:rPr>
           <w:rFonts w:ascii="Avenir Light" w:hAnsi="Avenir Light"/>
         </w:rPr>
+        <w:lastRenderedPageBreak/>
         <w:t>So,</w:t>
       </w:r>
     </w:p>
@@ -9563,7 +10239,7 @@
                     <w:rPr>
                       <w:rFonts w:ascii="Cambria Math" w:hAnsi="Cambria Math"/>
                     </w:rPr>
-                    <m:t>T</m:t>
+                    <m:t>S</m:t>
                   </m:r>
                   <m:r>
                     <w:rPr>
@@ -9704,93 +10380,12 @@
                                     <w:rPr>
                                       <w:rFonts w:ascii="Cambria Math" w:hAnsi="Cambria Math"/>
                                     </w:rPr>
-                                    <m:t>T</m:t>
+                                    <m:t>S</m:t>
                                   </m:r>
                                 </m:e>
                               </m:d>
                             </m:sup>
                           </m:sSup>
-                          <m:r>
-                            <w:rPr>
-                              <w:rFonts w:ascii="Cambria Math" w:hAnsi="Cambria Math"/>
-                            </w:rPr>
-                            <m:t>&lt;</m:t>
-                          </m:r>
-                          <m:sSub>
-                            <m:sSubPr>
-                              <m:ctrlPr>
-                                <w:rPr>
-                                  <w:rFonts w:ascii="Cambria Math" w:hAnsi="Cambria Math"/>
-                                  <w:i/>
-                                </w:rPr>
-                              </m:ctrlPr>
-                            </m:sSubPr>
-                            <m:e>
-                              <m:r>
-                                <m:rPr>
-                                  <m:sty m:val="p"/>
-                                </m:rPr>
-                                <w:rPr>
-                                  <w:rFonts w:ascii="Cambria Math" w:hAnsi="Cambria Math"/>
-                                </w:rPr>
-                                <m:t>Χ</m:t>
-                              </m:r>
-                              <m:ctrlPr>
-                                <w:rPr>
-                                  <w:rFonts w:ascii="Cambria Math" w:hAnsi="Cambria Math"/>
-                                </w:rPr>
-                              </m:ctrlPr>
-                            </m:e>
-                            <m:sub>
-                              <m:r>
-                                <w:rPr>
-                                  <w:rFonts w:ascii="Cambria Math" w:hAnsi="Cambria Math"/>
-                                </w:rPr>
-                                <m:t>S</m:t>
-                              </m:r>
-                            </m:sub>
-                          </m:sSub>
-                          <m:r>
-                            <w:rPr>
-                              <w:rFonts w:ascii="Cambria Math" w:hAnsi="Cambria Math"/>
-                            </w:rPr>
-                            <m:t>,</m:t>
-                          </m:r>
-                          <m:sSub>
-                            <m:sSubPr>
-                              <m:ctrlPr>
-                                <w:rPr>
-                                  <w:rFonts w:ascii="Cambria Math" w:hAnsi="Cambria Math"/>
-                                  <w:i/>
-                                </w:rPr>
-                              </m:ctrlPr>
-                            </m:sSubPr>
-                            <m:e>
-                              <m:r>
-                                <m:rPr>
-                                  <m:sty m:val="p"/>
-                                </m:rPr>
-                                <w:rPr>
-                                  <w:rFonts w:ascii="Cambria Math" w:hAnsi="Cambria Math"/>
-                                </w:rPr>
-                                <m:t>Χ</m:t>
-                              </m:r>
-                            </m:e>
-                            <m:sub>
-                              <m:r>
-                                <w:rPr>
-                                  <w:rFonts w:ascii="Cambria Math" w:hAnsi="Cambria Math"/>
-                                </w:rPr>
-                                <m:t>T</m:t>
-                              </m:r>
-                            </m:sub>
-                          </m:sSub>
-                          <m:r>
-                            <w:rPr>
-                              <w:rFonts w:ascii="Cambria Math" w:hAnsi="Cambria Math"/>
-                            </w:rPr>
-                            <m:t>&gt;</m:t>
-                          </m:r>
                         </m:e>
                       </m:d>
                     </m:e>
@@ -9849,7 +10444,7 @@
                         <w:rPr>
                           <w:rFonts w:ascii="Cambria Math" w:hAnsi="Cambria Math"/>
                         </w:rPr>
-                        <m:t>S,T⊆</m:t>
+                        <m:t>S⊆</m:t>
                       </m:r>
                       <m:d>
                         <m:dPr>
@@ -10044,297 +10639,6 @@
                                 <w:rPr>
                                   <w:rFonts w:ascii="Cambria Math" w:hAnsi="Cambria Math"/>
                                 </w:rPr>
-                                <m:t>T</m:t>
-                              </m:r>
-                            </m:e>
-                          </m:d>
-                          <m:sSup>
-                            <m:sSupPr>
-                              <m:ctrlPr>
-                                <w:rPr>
-                                  <w:rFonts w:ascii="Cambria Math" w:hAnsi="Cambria Math"/>
-                                  <w:i/>
-                                </w:rPr>
-                              </m:ctrlPr>
-                            </m:sSupPr>
-                            <m:e>
-                              <m:r>
-                                <w:rPr>
-                                  <w:rFonts w:ascii="Cambria Math" w:hAnsi="Cambria Math"/>
-                                </w:rPr>
-                                <m:t>ρ</m:t>
-                              </m:r>
-                            </m:e>
-                            <m:sup>
-                              <m:d>
-                                <m:dPr>
-                                  <m:begChr m:val="|"/>
-                                  <m:endChr m:val="|"/>
-                                  <m:ctrlPr>
-                                    <w:rPr>
-                                      <w:rFonts w:ascii="Cambria Math" w:hAnsi="Cambria Math"/>
-                                      <w:i/>
-                                    </w:rPr>
-                                  </m:ctrlPr>
-                                </m:dPr>
-                                <m:e>
-                                  <m:r>
-                                    <w:rPr>
-                                      <w:rFonts w:ascii="Cambria Math" w:hAnsi="Cambria Math"/>
-                                    </w:rPr>
-                                    <m:t>T</m:t>
-                                  </m:r>
-                                </m:e>
-                              </m:d>
-                            </m:sup>
-                          </m:sSup>
-                        </m:e>
-                      </m:d>
-                      <m:r>
-                        <w:rPr>
-                          <w:rFonts w:ascii="Cambria Math" w:hAnsi="Cambria Math"/>
-                        </w:rPr>
-                        <m:t>&lt;</m:t>
-                      </m:r>
-                      <m:sSub>
-                        <m:sSubPr>
-                          <m:ctrlPr>
-                            <w:rPr>
-                              <w:rFonts w:ascii="Cambria Math" w:hAnsi="Cambria Math"/>
-                              <w:i/>
-                            </w:rPr>
-                          </m:ctrlPr>
-                        </m:sSubPr>
-                        <m:e>
-                          <m:r>
-                            <m:rPr>
-                              <m:sty m:val="p"/>
-                            </m:rPr>
-                            <w:rPr>
-                              <w:rFonts w:ascii="Cambria Math" w:hAnsi="Cambria Math"/>
-                            </w:rPr>
-                            <m:t>Χ</m:t>
-                          </m:r>
-                          <m:ctrlPr>
-                            <w:rPr>
-                              <w:rFonts w:ascii="Cambria Math" w:hAnsi="Cambria Math"/>
-                            </w:rPr>
-                          </m:ctrlPr>
-                        </m:e>
-                        <m:sub>
-                          <m:r>
-                            <w:rPr>
-                              <w:rFonts w:ascii="Cambria Math" w:hAnsi="Cambria Math"/>
-                            </w:rPr>
-                            <m:t>S</m:t>
-                          </m:r>
-                        </m:sub>
-                      </m:sSub>
-                      <m:r>
-                        <w:rPr>
-                          <w:rFonts w:ascii="Cambria Math" w:hAnsi="Cambria Math"/>
-                        </w:rPr>
-                        <m:t>,</m:t>
-                      </m:r>
-                      <m:sSub>
-                        <m:sSubPr>
-                          <m:ctrlPr>
-                            <w:rPr>
-                              <w:rFonts w:ascii="Cambria Math" w:hAnsi="Cambria Math"/>
-                              <w:i/>
-                            </w:rPr>
-                          </m:ctrlPr>
-                        </m:sSubPr>
-                        <m:e>
-                          <m:r>
-                            <m:rPr>
-                              <m:sty m:val="p"/>
-                            </m:rPr>
-                            <w:rPr>
-                              <w:rFonts w:ascii="Cambria Math" w:hAnsi="Cambria Math"/>
-                            </w:rPr>
-                            <m:t>Χ</m:t>
-                          </m:r>
-                        </m:e>
-                        <m:sub>
-                          <m:r>
-                            <w:rPr>
-                              <w:rFonts w:ascii="Cambria Math" w:hAnsi="Cambria Math"/>
-                            </w:rPr>
-                            <m:t>T</m:t>
-                          </m:r>
-                        </m:sub>
-                      </m:sSub>
-                      <m:r>
-                        <w:rPr>
-                          <w:rFonts w:ascii="Cambria Math" w:hAnsi="Cambria Math"/>
-                        </w:rPr>
-                        <m:t>&gt;</m:t>
-                      </m:r>
-                    </m:e>
-                  </m:nary>
-                </m:e>
-              </m:d>
-            </m:e>
-            <m:sup>
-              <m:r>
-                <w:rPr>
-                  <w:rFonts w:ascii="Cambria Math" w:hAnsi="Cambria Math"/>
-                </w:rPr>
-                <m:t>2</m:t>
-              </m:r>
-            </m:sup>
-          </m:sSup>
-        </m:oMath>
-      </m:oMathPara>
-    </w:p>
-    <w:p>
-      <w:pPr>
-        <w:spacing w:line="276" w:lineRule="auto"/>
-        <w:rPr>
-          <w:rFonts w:ascii="Avenir Light" w:hAnsi="Avenir Light"/>
-        </w:rPr>
-      </w:pPr>
-      <w:r>
-        <w:rPr>
-          <w:rFonts w:ascii="Avenir Light" w:hAnsi="Avenir Light"/>
-        </w:rPr>
-        <w:lastRenderedPageBreak/>
-        <w:t>Left side:</w:t>
-      </w:r>
-    </w:p>
-    <w:p>
-      <w:pPr>
-        <w:spacing w:line="276" w:lineRule="auto"/>
-        <w:rPr>
-          <w:rFonts w:ascii="Avenir Light" w:hAnsi="Avenir Light"/>
-        </w:rPr>
-      </w:pPr>
-      <m:oMathPara>
-        <m:oMath>
-          <m:d>
-            <m:dPr>
-              <m:ctrlPr>
-                <w:rPr>
-                  <w:rFonts w:ascii="Cambria Math" w:hAnsi="Cambria Math"/>
-                  <w:i/>
-                </w:rPr>
-              </m:ctrlPr>
-            </m:dPr>
-            <m:e>
-              <m:nary>
-                <m:naryPr>
-                  <m:chr m:val="∑"/>
-                  <m:supHide m:val="1"/>
-                  <m:ctrlPr>
-                    <w:rPr>
-                      <w:rFonts w:ascii="Cambria Math" w:hAnsi="Cambria Math"/>
-                      <w:i/>
-                    </w:rPr>
-                  </m:ctrlPr>
-                </m:naryPr>
-                <m:sub>
-                  <m:r>
-                    <w:rPr>
-                      <w:rFonts w:ascii="Cambria Math" w:hAnsi="Cambria Math"/>
-                    </w:rPr>
-                    <m:t>S⊆</m:t>
-                  </m:r>
-                  <m:d>
-                    <m:dPr>
-                      <m:begChr m:val="["/>
-                      <m:endChr m:val="]"/>
-                      <m:ctrlPr>
-                        <w:rPr>
-                          <w:rFonts w:ascii="Cambria Math" w:hAnsi="Cambria Math"/>
-                          <w:i/>
-                        </w:rPr>
-                      </m:ctrlPr>
-                    </m:dPr>
-                    <m:e>
-                      <m:r>
-                        <w:rPr>
-                          <w:rFonts w:ascii="Cambria Math" w:hAnsi="Cambria Math"/>
-                        </w:rPr>
-                        <m:t>n</m:t>
-                      </m:r>
-                    </m:e>
-                  </m:d>
-                </m:sub>
-                <m:sup/>
-                <m:e>
-                  <m:sSup>
-                    <m:sSupPr>
-                      <m:ctrlPr>
-                        <w:rPr>
-                          <w:rFonts w:ascii="Cambria Math" w:hAnsi="Cambria Math"/>
-                          <w:i/>
-                        </w:rPr>
-                      </m:ctrlPr>
-                    </m:sSupPr>
-                    <m:e>
-                      <m:d>
-                        <m:dPr>
-                          <m:ctrlPr>
-                            <w:rPr>
-                              <w:rFonts w:ascii="Cambria Math" w:hAnsi="Cambria Math"/>
-                              <w:i/>
-                            </w:rPr>
-                          </m:ctrlPr>
-                        </m:dPr>
-                        <m:e>
-                          <m:acc>
-                            <m:accPr>
-                              <m:ctrlPr>
-                                <w:rPr>
-                                  <w:rFonts w:ascii="Cambria Math" w:hAnsi="Cambria Math"/>
-                                  <w:i/>
-                                </w:rPr>
-                              </m:ctrlPr>
-                            </m:accPr>
-                            <m:e>
-                              <m:sSub>
-                                <m:sSubPr>
-                                  <m:ctrlPr>
-                                    <w:rPr>
-                                      <w:rFonts w:ascii="Cambria Math" w:hAnsi="Cambria Math"/>
-                                      <w:i/>
-                                    </w:rPr>
-                                  </m:ctrlPr>
-                                </m:sSubPr>
-                                <m:e>
-                                  <m:r>
-                                    <w:rPr>
-                                      <w:rFonts w:ascii="Cambria Math" w:hAnsi="Cambria Math"/>
-                                    </w:rPr>
-                                    <m:t>f</m:t>
-                                  </m:r>
-                                </m:e>
-                                <m:sub>
-                                  <m:r>
-                                    <w:rPr>
-                                      <w:rFonts w:ascii="Cambria Math" w:hAnsi="Cambria Math"/>
-                                    </w:rPr>
-                                    <m:t>1</m:t>
-                                  </m:r>
-                                </m:sub>
-                              </m:sSub>
-                            </m:e>
-                          </m:acc>
-                          <m:d>
-                            <m:dPr>
-                              <m:ctrlPr>
-                                <w:rPr>
-                                  <w:rFonts w:ascii="Cambria Math" w:hAnsi="Cambria Math"/>
-                                  <w:i/>
-                                </w:rPr>
-                              </m:ctrlPr>
-                            </m:dPr>
-                            <m:e>
-                              <m:r>
-                                <w:rPr>
-                                  <w:rFonts w:ascii="Cambria Math" w:hAnsi="Cambria Math"/>
-                                </w:rPr>
                                 <m:t>S</m:t>
                               </m:r>
                             </m:e>
@@ -10382,645 +10686,49 @@
                         </m:e>
                       </m:d>
                     </m:e>
-                    <m:sup>
-                      <m:r>
-                        <w:rPr>
-                          <w:rFonts w:ascii="Cambria Math" w:hAnsi="Cambria Math"/>
-                        </w:rPr>
-                        <m:t>2</m:t>
-                      </m:r>
-                    </m:sup>
-                  </m:sSup>
+                  </m:nary>
                 </m:e>
-              </m:nary>
+              </m:d>
             </m:e>
-          </m:d>
-          <m:d>
-            <m:dPr>
-              <m:ctrlPr>
-                <w:rPr>
-                  <w:rFonts w:ascii="Cambria Math" w:hAnsi="Cambria Math"/>
-                  <w:i/>
-                </w:rPr>
-              </m:ctrlPr>
-            </m:dPr>
-            <m:e>
-              <m:nary>
-                <m:naryPr>
-                  <m:chr m:val="∑"/>
-                  <m:supHide m:val="1"/>
-                  <m:ctrlPr>
-                    <w:rPr>
-                      <w:rFonts w:ascii="Cambria Math" w:hAnsi="Cambria Math"/>
-                      <w:i/>
-                    </w:rPr>
-                  </m:ctrlPr>
-                </m:naryPr>
-                <m:sub>
-                  <m:r>
-                    <w:rPr>
-                      <w:rFonts w:ascii="Cambria Math" w:hAnsi="Cambria Math"/>
-                    </w:rPr>
-                    <m:t>T⊆</m:t>
-                  </m:r>
-                  <m:d>
-                    <m:dPr>
-                      <m:begChr m:val="["/>
-                      <m:endChr m:val="]"/>
-                      <m:ctrlPr>
-                        <w:rPr>
-                          <w:rFonts w:ascii="Cambria Math" w:hAnsi="Cambria Math"/>
-                          <w:i/>
-                        </w:rPr>
-                      </m:ctrlPr>
-                    </m:dPr>
-                    <m:e>
-                      <m:r>
-                        <w:rPr>
-                          <w:rFonts w:ascii="Cambria Math" w:hAnsi="Cambria Math"/>
-                        </w:rPr>
-                        <m:t>n</m:t>
-                      </m:r>
-                    </m:e>
-                  </m:d>
-                </m:sub>
-                <m:sup/>
-                <m:e>
-                  <m:sSup>
-                    <m:sSupPr>
-                      <m:ctrlPr>
-                        <w:rPr>
-                          <w:rFonts w:ascii="Cambria Math" w:hAnsi="Cambria Math"/>
-                          <w:i/>
-                        </w:rPr>
-                      </m:ctrlPr>
-                    </m:sSupPr>
-                    <m:e>
-                      <m:d>
-                        <m:dPr>
-                          <m:ctrlPr>
-                            <w:rPr>
-                              <w:rFonts w:ascii="Cambria Math" w:hAnsi="Cambria Math"/>
-                              <w:i/>
-                            </w:rPr>
-                          </m:ctrlPr>
-                        </m:dPr>
-                        <m:e>
-                          <m:acc>
-                            <m:accPr>
-                              <m:ctrlPr>
-                                <w:rPr>
-                                  <w:rFonts w:ascii="Cambria Math" w:hAnsi="Cambria Math"/>
-                                  <w:i/>
-                                </w:rPr>
-                              </m:ctrlPr>
-                            </m:accPr>
-                            <m:e>
-                              <m:sSub>
-                                <m:sSubPr>
-                                  <m:ctrlPr>
-                                    <w:rPr>
-                                      <w:rFonts w:ascii="Cambria Math" w:hAnsi="Cambria Math"/>
-                                      <w:i/>
-                                    </w:rPr>
-                                  </m:ctrlPr>
-                                </m:sSubPr>
-                                <m:e>
-                                  <m:r>
-                                    <w:rPr>
-                                      <w:rFonts w:ascii="Cambria Math" w:hAnsi="Cambria Math"/>
-                                    </w:rPr>
-                                    <m:t>f</m:t>
-                                  </m:r>
-                                </m:e>
-                                <m:sub>
-                                  <m:r>
-                                    <w:rPr>
-                                      <w:rFonts w:ascii="Cambria Math" w:hAnsi="Cambria Math"/>
-                                    </w:rPr>
-                                    <m:t>2</m:t>
-                                  </m:r>
-                                </m:sub>
-                              </m:sSub>
-                            </m:e>
-                          </m:acc>
-                          <m:d>
-                            <m:dPr>
-                              <m:ctrlPr>
-                                <w:rPr>
-                                  <w:rFonts w:ascii="Cambria Math" w:hAnsi="Cambria Math"/>
-                                  <w:i/>
-                                </w:rPr>
-                              </m:ctrlPr>
-                            </m:dPr>
-                            <m:e>
-                              <m:r>
-                                <w:rPr>
-                                  <w:rFonts w:ascii="Cambria Math" w:hAnsi="Cambria Math"/>
-                                </w:rPr>
-                                <m:t>T</m:t>
-                              </m:r>
-                            </m:e>
-                          </m:d>
-                          <m:sSup>
-                            <m:sSupPr>
-                              <m:ctrlPr>
-                                <w:rPr>
-                                  <w:rFonts w:ascii="Cambria Math" w:hAnsi="Cambria Math"/>
-                                  <w:i/>
-                                </w:rPr>
-                              </m:ctrlPr>
-                            </m:sSupPr>
-                            <m:e>
-                              <m:r>
-                                <w:rPr>
-                                  <w:rFonts w:ascii="Cambria Math" w:hAnsi="Cambria Math"/>
-                                </w:rPr>
-                                <m:t>ρ</m:t>
-                              </m:r>
-                            </m:e>
-                            <m:sup>
-                              <m:d>
-                                <m:dPr>
-                                  <m:begChr m:val="|"/>
-                                  <m:endChr m:val="|"/>
-                                  <m:ctrlPr>
-                                    <w:rPr>
-                                      <w:rFonts w:ascii="Cambria Math" w:hAnsi="Cambria Math"/>
-                                      <w:i/>
-                                    </w:rPr>
-                                  </m:ctrlPr>
-                                </m:dPr>
-                                <m:e>
-                                  <m:r>
-                                    <w:rPr>
-                                      <w:rFonts w:ascii="Cambria Math" w:hAnsi="Cambria Math"/>
-                                    </w:rPr>
-                                    <m:t>T</m:t>
-                                  </m:r>
-                                </m:e>
-                              </m:d>
-                            </m:sup>
-                          </m:sSup>
-                          <m:r>
-                            <w:rPr>
-                              <w:rFonts w:ascii="Cambria Math" w:hAnsi="Cambria Math"/>
-                            </w:rPr>
-                            <m:t>&lt;</m:t>
-                          </m:r>
-                          <m:sSub>
-                            <m:sSubPr>
-                              <m:ctrlPr>
-                                <w:rPr>
-                                  <w:rFonts w:ascii="Cambria Math" w:hAnsi="Cambria Math"/>
-                                  <w:i/>
-                                </w:rPr>
-                              </m:ctrlPr>
-                            </m:sSubPr>
-                            <m:e>
-                              <m:r>
-                                <m:rPr>
-                                  <m:sty m:val="p"/>
-                                </m:rPr>
-                                <w:rPr>
-                                  <w:rFonts w:ascii="Cambria Math" w:hAnsi="Cambria Math"/>
-                                </w:rPr>
-                                <m:t>Χ</m:t>
-                              </m:r>
-                              <m:ctrlPr>
-                                <w:rPr>
-                                  <w:rFonts w:ascii="Cambria Math" w:hAnsi="Cambria Math"/>
-                                </w:rPr>
-                              </m:ctrlPr>
-                            </m:e>
-                            <m:sub>
-                              <m:r>
-                                <w:rPr>
-                                  <w:rFonts w:ascii="Cambria Math" w:hAnsi="Cambria Math"/>
-                                </w:rPr>
-                                <m:t>S</m:t>
-                              </m:r>
-                            </m:sub>
-                          </m:sSub>
-                          <m:r>
-                            <w:rPr>
-                              <w:rFonts w:ascii="Cambria Math" w:hAnsi="Cambria Math"/>
-                            </w:rPr>
-                            <m:t>,</m:t>
-                          </m:r>
-                          <m:sSub>
-                            <m:sSubPr>
-                              <m:ctrlPr>
-                                <w:rPr>
-                                  <w:rFonts w:ascii="Cambria Math" w:hAnsi="Cambria Math"/>
-                                  <w:i/>
-                                </w:rPr>
-                              </m:ctrlPr>
-                            </m:sSubPr>
-                            <m:e>
-                              <m:r>
-                                <m:rPr>
-                                  <m:sty m:val="p"/>
-                                </m:rPr>
-                                <w:rPr>
-                                  <w:rFonts w:ascii="Cambria Math" w:hAnsi="Cambria Math"/>
-                                </w:rPr>
-                                <m:t>Χ</m:t>
-                              </m:r>
-                            </m:e>
-                            <m:sub>
-                              <m:r>
-                                <w:rPr>
-                                  <w:rFonts w:ascii="Cambria Math" w:hAnsi="Cambria Math"/>
-                                </w:rPr>
-                                <m:t>T</m:t>
-                              </m:r>
-                            </m:sub>
-                          </m:sSub>
-                          <m:r>
-                            <w:rPr>
-                              <w:rFonts w:ascii="Cambria Math" w:hAnsi="Cambria Math"/>
-                            </w:rPr>
-                            <m:t>&gt;</m:t>
-                          </m:r>
-                        </m:e>
-                      </m:d>
-                    </m:e>
-                    <m:sup>
-                      <m:r>
-                        <w:rPr>
-                          <w:rFonts w:ascii="Cambria Math" w:hAnsi="Cambria Math"/>
-                        </w:rPr>
-                        <m:t>2</m:t>
-                      </m:r>
-                    </m:sup>
-                  </m:sSup>
-                </m:e>
-              </m:nary>
-            </m:e>
-          </m:d>
-          <m:r>
-            <w:rPr>
-              <w:rFonts w:ascii="Cambria Math" w:hAnsi="Cambria Math"/>
-            </w:rPr>
-            <m:t>=</m:t>
-          </m:r>
-          <m:d>
-            <m:dPr>
-              <m:ctrlPr>
-                <w:rPr>
-                  <w:rFonts w:ascii="Cambria Math" w:hAnsi="Cambria Math"/>
-                  <w:i/>
-                </w:rPr>
-              </m:ctrlPr>
-            </m:dPr>
-            <m:e>
-              <m:nary>
-                <m:naryPr>
-                  <m:chr m:val="∑"/>
-                  <m:supHide m:val="1"/>
-                  <m:ctrlPr>
-                    <w:rPr>
-                      <w:rFonts w:ascii="Cambria Math" w:hAnsi="Cambria Math"/>
-                      <w:i/>
-                    </w:rPr>
-                  </m:ctrlPr>
-                </m:naryPr>
-                <m:sub>
-                  <m:r>
-                    <w:rPr>
-                      <w:rFonts w:ascii="Cambria Math" w:hAnsi="Cambria Math"/>
-                    </w:rPr>
-                    <m:t>S⊆</m:t>
-                  </m:r>
-                  <m:d>
-                    <m:dPr>
-                      <m:begChr m:val="["/>
-                      <m:endChr m:val="]"/>
-                      <m:ctrlPr>
-                        <w:rPr>
-                          <w:rFonts w:ascii="Cambria Math" w:hAnsi="Cambria Math"/>
-                          <w:i/>
-                        </w:rPr>
-                      </m:ctrlPr>
-                    </m:dPr>
-                    <m:e>
-                      <m:r>
-                        <w:rPr>
-                          <w:rFonts w:ascii="Cambria Math" w:hAnsi="Cambria Math"/>
-                        </w:rPr>
-                        <m:t>n</m:t>
-                      </m:r>
-                    </m:e>
-                  </m:d>
-                </m:sub>
-                <m:sup/>
-                <m:e>
-                  <m:acc>
-                    <m:accPr>
-                      <m:ctrlPr>
-                        <w:rPr>
-                          <w:rFonts w:ascii="Cambria Math" w:hAnsi="Cambria Math"/>
-                          <w:i/>
-                        </w:rPr>
-                      </m:ctrlPr>
-                    </m:accPr>
-                    <m:e>
-                      <m:sSub>
-                        <m:sSubPr>
-                          <m:ctrlPr>
-                            <w:rPr>
-                              <w:rFonts w:ascii="Cambria Math" w:hAnsi="Cambria Math"/>
-                              <w:i/>
-                            </w:rPr>
-                          </m:ctrlPr>
-                        </m:sSubPr>
-                        <m:e>
-                          <m:r>
-                            <w:rPr>
-                              <w:rFonts w:ascii="Cambria Math" w:hAnsi="Cambria Math"/>
-                            </w:rPr>
-                            <m:t>f</m:t>
-                          </m:r>
-                        </m:e>
-                        <m:sub>
-                          <m:r>
-                            <w:rPr>
-                              <w:rFonts w:ascii="Cambria Math" w:hAnsi="Cambria Math"/>
-                            </w:rPr>
-                            <m:t>1</m:t>
-                          </m:r>
-                        </m:sub>
-                      </m:sSub>
-                    </m:e>
-                  </m:acc>
-                  <m:sSup>
-                    <m:sSupPr>
-                      <m:ctrlPr>
-                        <w:rPr>
-                          <w:rFonts w:ascii="Cambria Math" w:hAnsi="Cambria Math"/>
-                          <w:i/>
-                        </w:rPr>
-                      </m:ctrlPr>
-                    </m:sSupPr>
-                    <m:e>
-                      <m:d>
-                        <m:dPr>
-                          <m:ctrlPr>
-                            <w:rPr>
-                              <w:rFonts w:ascii="Cambria Math" w:hAnsi="Cambria Math"/>
-                              <w:i/>
-                            </w:rPr>
-                          </m:ctrlPr>
-                        </m:dPr>
-                        <m:e>
-                          <m:r>
-                            <w:rPr>
-                              <w:rFonts w:ascii="Cambria Math" w:hAnsi="Cambria Math"/>
-                            </w:rPr>
-                            <m:t>S</m:t>
-                          </m:r>
-                        </m:e>
-                      </m:d>
-                    </m:e>
-                    <m:sup>
-                      <m:r>
-                        <w:rPr>
-                          <w:rFonts w:ascii="Cambria Math" w:hAnsi="Cambria Math"/>
-                        </w:rPr>
-                        <m:t>2</m:t>
-                      </m:r>
-                    </m:sup>
-                  </m:sSup>
-                  <m:sSup>
-                    <m:sSupPr>
-                      <m:ctrlPr>
-                        <w:rPr>
-                          <w:rFonts w:ascii="Cambria Math" w:hAnsi="Cambria Math"/>
-                          <w:i/>
-                        </w:rPr>
-                      </m:ctrlPr>
-                    </m:sSupPr>
-                    <m:e>
-                      <m:r>
-                        <w:rPr>
-                          <w:rFonts w:ascii="Cambria Math" w:hAnsi="Cambria Math"/>
-                        </w:rPr>
-                        <m:t>ρ</m:t>
-                      </m:r>
-                    </m:e>
-                    <m:sup>
-                      <m:r>
-                        <w:rPr>
-                          <w:rFonts w:ascii="Cambria Math" w:hAnsi="Cambria Math"/>
-                        </w:rPr>
-                        <m:t>2</m:t>
-                      </m:r>
-                      <m:d>
-                        <m:dPr>
-                          <m:begChr m:val="|"/>
-                          <m:endChr m:val="|"/>
-                          <m:ctrlPr>
-                            <w:rPr>
-                              <w:rFonts w:ascii="Cambria Math" w:hAnsi="Cambria Math"/>
-                              <w:i/>
-                            </w:rPr>
-                          </m:ctrlPr>
-                        </m:dPr>
-                        <m:e>
-                          <m:r>
-                            <w:rPr>
-                              <w:rFonts w:ascii="Cambria Math" w:hAnsi="Cambria Math"/>
-                            </w:rPr>
-                            <m:t>S</m:t>
-                          </m:r>
-                        </m:e>
-                      </m:d>
-                    </m:sup>
-                  </m:sSup>
-                </m:e>
-              </m:nary>
-            </m:e>
-          </m:d>
-          <m:d>
-            <m:dPr>
-              <m:ctrlPr>
-                <w:rPr>
-                  <w:rFonts w:ascii="Cambria Math" w:hAnsi="Cambria Math"/>
-                  <w:i/>
-                </w:rPr>
-              </m:ctrlPr>
-            </m:dPr>
-            <m:e>
-              <m:nary>
-                <m:naryPr>
-                  <m:chr m:val="∑"/>
-                  <m:supHide m:val="1"/>
-                  <m:ctrlPr>
-                    <w:rPr>
-                      <w:rFonts w:ascii="Cambria Math" w:hAnsi="Cambria Math"/>
-                      <w:i/>
-                    </w:rPr>
-                  </m:ctrlPr>
-                </m:naryPr>
-                <m:sub>
-                  <m:r>
-                    <w:rPr>
-                      <w:rFonts w:ascii="Cambria Math" w:hAnsi="Cambria Math"/>
-                    </w:rPr>
-                    <m:t>T⊆</m:t>
-                  </m:r>
-                  <m:d>
-                    <m:dPr>
-                      <m:begChr m:val="["/>
-                      <m:endChr m:val="]"/>
-                      <m:ctrlPr>
-                        <w:rPr>
-                          <w:rFonts w:ascii="Cambria Math" w:hAnsi="Cambria Math"/>
-                          <w:i/>
-                        </w:rPr>
-                      </m:ctrlPr>
-                    </m:dPr>
-                    <m:e>
-                      <m:r>
-                        <w:rPr>
-                          <w:rFonts w:ascii="Cambria Math" w:hAnsi="Cambria Math"/>
-                        </w:rPr>
-                        <m:t>n</m:t>
-                      </m:r>
-                    </m:e>
-                  </m:d>
-                </m:sub>
-                <m:sup/>
-                <m:e>
-                  <m:acc>
-                    <m:accPr>
-                      <m:ctrlPr>
-                        <w:rPr>
-                          <w:rFonts w:ascii="Cambria Math" w:hAnsi="Cambria Math"/>
-                          <w:i/>
-                        </w:rPr>
-                      </m:ctrlPr>
-                    </m:accPr>
-                    <m:e>
-                      <m:sSub>
-                        <m:sSubPr>
-                          <m:ctrlPr>
-                            <w:rPr>
-                              <w:rFonts w:ascii="Cambria Math" w:hAnsi="Cambria Math"/>
-                              <w:i/>
-                            </w:rPr>
-                          </m:ctrlPr>
-                        </m:sSubPr>
-                        <m:e>
-                          <m:r>
-                            <w:rPr>
-                              <w:rFonts w:ascii="Cambria Math" w:hAnsi="Cambria Math"/>
-                            </w:rPr>
-                            <m:t>f</m:t>
-                          </m:r>
-                        </m:e>
-                        <m:sub>
-                          <m:r>
-                            <w:rPr>
-                              <w:rFonts w:ascii="Cambria Math" w:hAnsi="Cambria Math"/>
-                            </w:rPr>
-                            <m:t>2</m:t>
-                          </m:r>
-                        </m:sub>
-                      </m:sSub>
-                    </m:e>
-                  </m:acc>
-                  <m:sSup>
-                    <m:sSupPr>
-                      <m:ctrlPr>
-                        <w:rPr>
-                          <w:rFonts w:ascii="Cambria Math" w:hAnsi="Cambria Math"/>
-                          <w:i/>
-                        </w:rPr>
-                      </m:ctrlPr>
-                    </m:sSupPr>
-                    <m:e>
-                      <m:d>
-                        <m:dPr>
-                          <m:ctrlPr>
-                            <w:rPr>
-                              <w:rFonts w:ascii="Cambria Math" w:hAnsi="Cambria Math"/>
-                              <w:i/>
-                            </w:rPr>
-                          </m:ctrlPr>
-                        </m:dPr>
-                        <m:e>
-                          <m:r>
-                            <w:rPr>
-                              <w:rFonts w:ascii="Cambria Math" w:hAnsi="Cambria Math"/>
-                            </w:rPr>
-                            <m:t>T</m:t>
-                          </m:r>
-                        </m:e>
-                      </m:d>
-                    </m:e>
-                    <m:sup>
-                      <m:r>
-                        <w:rPr>
-                          <w:rFonts w:ascii="Cambria Math" w:hAnsi="Cambria Math"/>
-                        </w:rPr>
-                        <m:t>2</m:t>
-                      </m:r>
-                    </m:sup>
-                  </m:sSup>
-                  <m:sSup>
-                    <m:sSupPr>
-                      <m:ctrlPr>
-                        <w:rPr>
-                          <w:rFonts w:ascii="Cambria Math" w:hAnsi="Cambria Math"/>
-                          <w:i/>
-                        </w:rPr>
-                      </m:ctrlPr>
-                    </m:sSupPr>
-                    <m:e>
-                      <m:r>
-                        <w:rPr>
-                          <w:rFonts w:ascii="Cambria Math" w:hAnsi="Cambria Math"/>
-                        </w:rPr>
-                        <m:t>ρ</m:t>
-                      </m:r>
-                    </m:e>
-                    <m:sup>
-                      <m:r>
-                        <w:rPr>
-                          <w:rFonts w:ascii="Cambria Math" w:hAnsi="Cambria Math"/>
-                        </w:rPr>
-                        <m:t>2</m:t>
-                      </m:r>
-                      <m:d>
-                        <m:dPr>
-                          <m:begChr m:val="|"/>
-                          <m:endChr m:val="|"/>
-                          <m:ctrlPr>
-                            <w:rPr>
-                              <w:rFonts w:ascii="Cambria Math" w:hAnsi="Cambria Math"/>
-                              <w:i/>
-                            </w:rPr>
-                          </m:ctrlPr>
-                        </m:dPr>
-                        <m:e>
-                          <m:r>
-                            <w:rPr>
-                              <w:rFonts w:ascii="Cambria Math" w:hAnsi="Cambria Math"/>
-                            </w:rPr>
-                            <m:t>T</m:t>
-                          </m:r>
-                        </m:e>
-                      </m:d>
-                    </m:sup>
-                  </m:sSup>
-                </m:e>
-              </m:nary>
-            </m:e>
-          </m:d>
+            <m:sup>
+              <m:r>
+                <w:rPr>
+                  <w:rFonts w:ascii="Cambria Math" w:hAnsi="Cambria Math"/>
+                </w:rPr>
+                <m:t>2</m:t>
+              </m:r>
+            </m:sup>
+          </m:sSup>
         </m:oMath>
       </m:oMathPara>
+    </w:p>
+    <w:p>
+      <w:pPr>
+        <w:spacing w:line="276" w:lineRule="auto"/>
+        <w:rPr>
+          <w:rFonts w:ascii="Avenir Light" w:hAnsi="Avenir Light"/>
+        </w:rPr>
+      </w:pPr>
+    </w:p>
+    <w:p>
+      <w:pPr>
+        <w:spacing w:line="276" w:lineRule="auto"/>
+        <w:rPr>
+          <w:rFonts w:ascii="Avenir Light" w:hAnsi="Avenir Light"/>
+        </w:rPr>
+      </w:pPr>
+      <w:r>
+        <w:rPr>
+          <w:rFonts w:ascii="Avenir Light" w:hAnsi="Avenir Light"/>
+        </w:rPr>
+        <w:t>Left side</w:t>
+      </w:r>
+      <w:r>
+        <w:rPr>
+          <w:rFonts w:ascii="Avenir Light" w:hAnsi="Avenir Light"/>
+        </w:rPr>
+        <w:t xml:space="preserve"> is</w:t>
+      </w:r>
     </w:p>
     <w:p>
       <w:pPr>
@@ -11038,7 +10746,7 @@
             <w:rPr>
               <w:rFonts w:ascii="Cambria Math" w:hAnsi="Cambria Math"/>
             </w:rPr>
-            <m:t>=E</m:t>
+            <m:t>E</m:t>
           </m:r>
           <m:d>
             <m:dPr>
@@ -11157,280 +10865,6 @@
                         <w:rPr>
                           <w:rFonts w:ascii="Cambria Math" w:hAnsi="Cambria Math"/>
                         </w:rPr>
-                        <m:t>T</m:t>
-                      </m:r>
-                    </m:e>
-                  </m:d>
-                </m:sup>
-              </m:sSup>
-            </m:e>
-          </m:d>
-        </m:oMath>
-      </m:oMathPara>
-    </w:p>
-    <w:p>
-      <w:pPr>
-        <w:spacing w:line="276" w:lineRule="auto"/>
-        <w:rPr>
-          <w:rFonts w:ascii="Avenir Light" w:hAnsi="Avenir Light"/>
-        </w:rPr>
-      </w:pPr>
-    </w:p>
-    <w:p>
-      <w:pPr>
-        <w:spacing w:line="276" w:lineRule="auto"/>
-        <w:rPr>
-          <w:rFonts w:ascii="Avenir Light" w:hAnsi="Avenir Light"/>
-        </w:rPr>
-      </w:pPr>
-      <w:r>
-        <w:rPr>
-          <w:rFonts w:ascii="Avenir Light" w:hAnsi="Avenir Light"/>
-        </w:rPr>
-        <w:t>Because</w:t>
-      </w:r>
-    </w:p>
-    <w:p>
-      <w:pPr>
-        <w:spacing w:line="276" w:lineRule="auto"/>
-        <w:rPr>
-          <w:rFonts w:ascii="Avenir Light" w:hAnsi="Avenir Light"/>
-        </w:rPr>
-      </w:pPr>
-      <m:oMathPara>
-        <m:oMath>
-          <m:r>
-            <w:rPr>
-              <w:rFonts w:ascii="Cambria Math" w:hAnsi="Cambria Math"/>
-            </w:rPr>
-            <m:t>&lt;</m:t>
-          </m:r>
-          <m:sSub>
-            <m:sSubPr>
-              <m:ctrlPr>
-                <w:rPr>
-                  <w:rFonts w:ascii="Cambria Math" w:hAnsi="Cambria Math"/>
-                  <w:i/>
-                </w:rPr>
-              </m:ctrlPr>
-            </m:sSubPr>
-            <m:e>
-              <m:r>
-                <m:rPr>
-                  <m:sty m:val="p"/>
-                </m:rPr>
-                <w:rPr>
-                  <w:rFonts w:ascii="Cambria Math" w:hAnsi="Cambria Math"/>
-                </w:rPr>
-                <m:t>Χ</m:t>
-              </m:r>
-              <m:ctrlPr>
-                <w:rPr>
-                  <w:rFonts w:ascii="Cambria Math" w:hAnsi="Cambria Math"/>
-                </w:rPr>
-              </m:ctrlPr>
-            </m:e>
-            <m:sub>
-              <m:r>
-                <w:rPr>
-                  <w:rFonts w:ascii="Cambria Math" w:hAnsi="Cambria Math"/>
-                </w:rPr>
-                <m:t>S</m:t>
-              </m:r>
-            </m:sub>
-          </m:sSub>
-          <m:r>
-            <w:rPr>
-              <w:rFonts w:ascii="Cambria Math" w:hAnsi="Cambria Math"/>
-            </w:rPr>
-            <m:t>,</m:t>
-          </m:r>
-          <m:sSub>
-            <m:sSubPr>
-              <m:ctrlPr>
-                <w:rPr>
-                  <w:rFonts w:ascii="Cambria Math" w:hAnsi="Cambria Math"/>
-                  <w:i/>
-                </w:rPr>
-              </m:ctrlPr>
-            </m:sSubPr>
-            <m:e>
-              <m:r>
-                <m:rPr>
-                  <m:sty m:val="p"/>
-                </m:rPr>
-                <w:rPr>
-                  <w:rFonts w:ascii="Cambria Math" w:hAnsi="Cambria Math"/>
-                </w:rPr>
-                <m:t>Χ</m:t>
-              </m:r>
-            </m:e>
-            <m:sub>
-              <m:r>
-                <w:rPr>
-                  <w:rFonts w:ascii="Cambria Math" w:hAnsi="Cambria Math"/>
-                </w:rPr>
-                <m:t>T</m:t>
-              </m:r>
-            </m:sub>
-          </m:sSub>
-          <m:sSup>
-            <m:sSupPr>
-              <m:ctrlPr>
-                <w:rPr>
-                  <w:rFonts w:ascii="Cambria Math" w:hAnsi="Cambria Math"/>
-                  <w:i/>
-                </w:rPr>
-              </m:ctrlPr>
-            </m:sSupPr>
-            <m:e>
-              <m:r>
-                <w:rPr>
-                  <w:rFonts w:ascii="Cambria Math" w:hAnsi="Cambria Math"/>
-                </w:rPr>
-                <m:t>&gt;</m:t>
-              </m:r>
-            </m:e>
-            <m:sup>
-              <m:r>
-                <w:rPr>
-                  <w:rFonts w:ascii="Cambria Math" w:hAnsi="Cambria Math"/>
-                </w:rPr>
-                <m:t>2</m:t>
-              </m:r>
-            </m:sup>
-          </m:sSup>
-          <m:r>
-            <w:rPr>
-              <w:rFonts w:ascii="Cambria Math" w:hAnsi="Cambria Math"/>
-            </w:rPr>
-            <m:t>=1</m:t>
-          </m:r>
-        </m:oMath>
-      </m:oMathPara>
-    </w:p>
-    <w:p>
-      <w:pPr>
-        <w:spacing w:line="276" w:lineRule="auto"/>
-        <w:rPr>
-          <w:rFonts w:ascii="Avenir Light" w:hAnsi="Avenir Light"/>
-        </w:rPr>
-      </w:pPr>
-      <w:r>
-        <w:rPr>
-          <w:rFonts w:ascii="Avenir Light" w:hAnsi="Avenir Light"/>
-        </w:rPr>
-        <w:t>And because</w:t>
-      </w:r>
-      <w:r>
-        <w:rPr>
-          <w:rFonts w:ascii="Avenir Light" w:hAnsi="Avenir Light"/>
-        </w:rPr>
-        <w:t xml:space="preserve"> of Parseval’s identity</w:t>
-      </w:r>
-      <w:r>
-        <w:rPr>
-          <w:rFonts w:ascii="Avenir Light" w:hAnsi="Avenir Light"/>
-        </w:rPr>
-        <w:t>.</w:t>
-      </w:r>
-    </w:p>
-    <w:p>
-      <w:pPr>
-        <w:spacing w:line="276" w:lineRule="auto"/>
-        <w:rPr>
-          <w:rFonts w:ascii="Avenir Light" w:hAnsi="Avenir Light"/>
-        </w:rPr>
-      </w:pPr>
-    </w:p>
-    <w:p>
-      <w:pPr>
-        <w:spacing w:line="276" w:lineRule="auto"/>
-        <w:rPr>
-          <w:rFonts w:ascii="Avenir Light" w:hAnsi="Avenir Light"/>
-        </w:rPr>
-      </w:pPr>
-      <w:r>
-        <w:rPr>
-          <w:rFonts w:ascii="Avenir Light" w:hAnsi="Avenir Light"/>
-        </w:rPr>
-        <w:t>Now</w:t>
-      </w:r>
-      <w:r>
-        <w:rPr>
-          <w:rFonts w:ascii="Avenir Light" w:hAnsi="Avenir Light"/>
-        </w:rPr>
-        <w:t xml:space="preserve">, we want to maximize </w:t>
-      </w:r>
-    </w:p>
-    <w:p>
-      <w:pPr>
-        <w:spacing w:line="276" w:lineRule="auto"/>
-        <w:rPr>
-          <w:rFonts w:ascii="Avenir Light" w:hAnsi="Avenir Light"/>
-        </w:rPr>
-      </w:pPr>
-      <m:oMathPara>
-        <m:oMath>
-          <m:r>
-            <m:rPr>
-              <m:scr m:val="double-struck"/>
-            </m:rPr>
-            <w:rPr>
-              <w:rFonts w:ascii="Cambria Math" w:hAnsi="Cambria Math"/>
-            </w:rPr>
-            <m:t>E</m:t>
-          </m:r>
-          <m:d>
-            <m:dPr>
-              <m:ctrlPr>
-                <w:rPr>
-                  <w:rFonts w:ascii="Cambria Math" w:hAnsi="Cambria Math"/>
-                  <w:i/>
-                </w:rPr>
-              </m:ctrlPr>
-            </m:dPr>
-            <m:e>
-              <m:sSup>
-                <m:sSupPr>
-                  <m:ctrlPr>
-                    <w:rPr>
-                      <w:rFonts w:ascii="Cambria Math" w:hAnsi="Cambria Math"/>
-                      <w:i/>
-                    </w:rPr>
-                  </m:ctrlPr>
-                </m:sSupPr>
-                <m:e>
-                  <m:r>
-                    <w:rPr>
-                      <w:rFonts w:ascii="Cambria Math" w:hAnsi="Cambria Math"/>
-                    </w:rPr>
-                    <m:t>ρ</m:t>
-                  </m:r>
-                </m:e>
-                <m:sup>
-                  <m:r>
-                    <w:rPr>
-                      <w:rFonts w:ascii="Cambria Math" w:hAnsi="Cambria Math"/>
-                    </w:rPr>
-                    <m:t>2</m:t>
-                  </m:r>
-                  <m:d>
-                    <m:dPr>
-                      <m:begChr m:val="|"/>
-                      <m:endChr m:val="|"/>
-                      <m:ctrlPr>
-                        <w:rPr>
-                          <w:rFonts w:ascii="Cambria Math" w:hAnsi="Cambria Math"/>
-                          <w:i/>
-                        </w:rPr>
-                      </m:ctrlPr>
-                    </m:dPr>
-                    <m:e>
-                      <m:r>
-                        <w:rPr>
-                          <w:rFonts w:ascii="Cambria Math" w:hAnsi="Cambria Math"/>
-                        </w:rPr>
                         <m:t>S</m:t>
                       </m:r>
                     </m:e>
@@ -11446,7 +10880,7 @@
             <w:rPr>
               <w:rFonts w:ascii="Cambria Math" w:hAnsi="Cambria Math"/>
             </w:rPr>
-            <m:t>E</m:t>
+            <m:t>=E</m:t>
           </m:r>
           <m:d>
             <m:dPr>
@@ -11480,7 +10914,7 @@
                     <w:rPr>
                       <w:rFonts w:ascii="Cambria Math" w:hAnsi="Cambria Math"/>
                     </w:rPr>
-                    <m:t>2</m:t>
+                    <m:t>4</m:t>
                   </m:r>
                   <m:d>
                     <m:dPr>
@@ -11498,7 +10932,7 @@
                         <w:rPr>
                           <w:rFonts w:ascii="Cambria Math" w:hAnsi="Cambria Math"/>
                         </w:rPr>
-                        <m:t>T</m:t>
+                        <m:t>S</m:t>
                       </m:r>
                     </m:e>
                   </m:d>
@@ -11506,6 +10940,186 @@
               </m:sSup>
             </m:e>
           </m:d>
+          <m:r>
+            <w:rPr>
+              <w:rFonts w:ascii="Cambria Math" w:hAnsi="Cambria Math"/>
+            </w:rPr>
+            <m:t>=</m:t>
+          </m:r>
+          <m:sSup>
+            <m:sSupPr>
+              <m:ctrlPr>
+                <w:rPr>
+                  <w:rFonts w:ascii="Cambria Math" w:hAnsi="Cambria Math"/>
+                  <w:i/>
+                </w:rPr>
+              </m:ctrlPr>
+            </m:sSupPr>
+            <m:e>
+              <m:r>
+                <w:rPr>
+                  <w:rFonts w:ascii="Cambria Math" w:hAnsi="Cambria Math"/>
+                </w:rPr>
+                <m:t>ρ</m:t>
+              </m:r>
+            </m:e>
+            <m:sup>
+              <m:r>
+                <w:rPr>
+                  <w:rFonts w:ascii="Cambria Math" w:hAnsi="Cambria Math"/>
+                </w:rPr>
+                <m:t>4</m:t>
+              </m:r>
+              <m:d>
+                <m:dPr>
+                  <m:begChr m:val="|"/>
+                  <m:endChr m:val="|"/>
+                  <m:ctrlPr>
+                    <w:rPr>
+                      <w:rFonts w:ascii="Cambria Math" w:hAnsi="Cambria Math"/>
+                      <w:i/>
+                    </w:rPr>
+                  </m:ctrlPr>
+                </m:dPr>
+                <m:e>
+                  <m:r>
+                    <w:rPr>
+                      <w:rFonts w:ascii="Cambria Math" w:hAnsi="Cambria Math"/>
+                    </w:rPr>
+                    <m:t>S</m:t>
+                  </m:r>
+                </m:e>
+              </m:d>
+            </m:sup>
+          </m:sSup>
+        </m:oMath>
+      </m:oMathPara>
+    </w:p>
+    <w:p>
+      <w:pPr>
+        <w:spacing w:line="276" w:lineRule="auto"/>
+        <w:rPr>
+          <w:rFonts w:ascii="Avenir Light" w:hAnsi="Avenir Light"/>
+        </w:rPr>
+      </w:pPr>
+    </w:p>
+    <w:p>
+      <w:pPr>
+        <w:spacing w:line="276" w:lineRule="auto"/>
+        <w:rPr>
+          <w:rFonts w:ascii="Avenir Light" w:hAnsi="Avenir Light"/>
+        </w:rPr>
+      </w:pPr>
+      <w:r>
+        <w:rPr>
+          <w:rFonts w:ascii="Avenir Light" w:hAnsi="Avenir Light"/>
+        </w:rPr>
+        <w:t>Because</w:t>
+      </w:r>
+      <w:r>
+        <w:rPr>
+          <w:rFonts w:ascii="Avenir Light" w:hAnsi="Avenir Light"/>
+        </w:rPr>
+        <w:t xml:space="preserve"> of Parseval’s identity</w:t>
+      </w:r>
+      <w:r>
+        <w:rPr>
+          <w:rFonts w:ascii="Avenir Light" w:hAnsi="Avenir Light"/>
+        </w:rPr>
+        <w:t>.</w:t>
+      </w:r>
+    </w:p>
+    <w:p>
+      <w:pPr>
+        <w:spacing w:line="276" w:lineRule="auto"/>
+        <w:rPr>
+          <w:rFonts w:ascii="Avenir Light" w:hAnsi="Avenir Light"/>
+        </w:rPr>
+      </w:pPr>
+    </w:p>
+    <w:p>
+      <w:pPr>
+        <w:spacing w:line="276" w:lineRule="auto"/>
+        <w:rPr>
+          <w:rFonts w:ascii="Avenir Light" w:hAnsi="Avenir Light"/>
+        </w:rPr>
+      </w:pPr>
+      <w:proofErr w:type="gramStart"/>
+      <w:r>
+        <w:rPr>
+          <w:rFonts w:ascii="Avenir Light" w:hAnsi="Avenir Light"/>
+        </w:rPr>
+        <w:t xml:space="preserve">So </w:t>
+      </w:r>
+      <w:r>
+        <w:rPr>
+          <w:rFonts w:ascii="Avenir Light" w:hAnsi="Avenir Light"/>
+        </w:rPr>
+        <w:t xml:space="preserve"> we</w:t>
+      </w:r>
+      <w:proofErr w:type="gramEnd"/>
+      <w:r>
+        <w:rPr>
+          <w:rFonts w:ascii="Avenir Light" w:hAnsi="Avenir Light"/>
+        </w:rPr>
+        <w:t xml:space="preserve"> want to maximize</w:t>
+      </w:r>
+    </w:p>
+    <w:p>
+      <w:pPr>
+        <w:spacing w:line="276" w:lineRule="auto"/>
+        <w:rPr>
+          <w:rFonts w:ascii="Avenir Light" w:hAnsi="Avenir Light"/>
+        </w:rPr>
+      </w:pPr>
+      <m:oMathPara>
+        <m:oMath>
+          <m:sSup>
+            <m:sSupPr>
+              <m:ctrlPr>
+                <w:rPr>
+                  <w:rFonts w:ascii="Cambria Math" w:hAnsi="Cambria Math"/>
+                  <w:i/>
+                </w:rPr>
+              </m:ctrlPr>
+            </m:sSupPr>
+            <m:e>
+              <m:r>
+                <w:rPr>
+                  <w:rFonts w:ascii="Cambria Math" w:hAnsi="Cambria Math"/>
+                </w:rPr>
+                <m:t>ρ</m:t>
+              </m:r>
+            </m:e>
+            <m:sup>
+              <m:r>
+                <w:rPr>
+                  <w:rFonts w:ascii="Cambria Math" w:hAnsi="Cambria Math"/>
+                </w:rPr>
+                <m:t>4</m:t>
+              </m:r>
+              <m:d>
+                <m:dPr>
+                  <m:begChr m:val="|"/>
+                  <m:endChr m:val="|"/>
+                  <m:ctrlPr>
+                    <w:rPr>
+                      <w:rFonts w:ascii="Cambria Math" w:hAnsi="Cambria Math"/>
+                      <w:i/>
+                    </w:rPr>
+                  </m:ctrlPr>
+                </m:dPr>
+                <m:e>
+                  <m:r>
+                    <w:rPr>
+                      <w:rFonts w:ascii="Cambria Math" w:hAnsi="Cambria Math"/>
+                    </w:rPr>
+                    <m:t>S</m:t>
+                  </m:r>
+                </m:e>
+              </m:d>
+            </m:sup>
+          </m:sSup>
         </m:oMath>
       </m:oMathPara>
     </w:p>
@@ -11567,7 +11181,7 @@
               <w:rPr>
                 <w:rFonts w:ascii="Cambria Math" w:hAnsi="Cambria Math"/>
               </w:rPr>
-              <m:t>2</m:t>
+              <m:t>4</m:t>
             </m:r>
             <m:d>
               <m:dPr>
@@ -11595,7 +11209,7 @@
           <w:rPr>
             <w:rFonts w:ascii="Cambria Math" w:hAnsi="Cambria Math"/>
           </w:rPr>
-          <m:t>,</m:t>
+          <m:t>∈(0,</m:t>
         </m:r>
         <m:sSup>
           <m:sSupPr>
@@ -11619,42 +11233,10 @@
               <w:rPr>
                 <w:rFonts w:ascii="Cambria Math" w:hAnsi="Cambria Math"/>
               </w:rPr>
-              <m:t>2</m:t>
+              <m:t>4</m:t>
             </m:r>
-            <m:d>
-              <m:dPr>
-                <m:begChr m:val="|"/>
-                <m:endChr m:val="|"/>
-                <m:ctrlPr>
-                  <w:rPr>
-                    <w:rFonts w:ascii="Cambria Math" w:hAnsi="Cambria Math"/>
-                    <w:i/>
-                  </w:rPr>
-                </m:ctrlPr>
-              </m:dPr>
-              <m:e>
-                <m:r>
-                  <w:rPr>
-                    <w:rFonts w:ascii="Cambria Math" w:hAnsi="Cambria Math"/>
-                  </w:rPr>
-                  <m:t>T</m:t>
-                </m:r>
-              </m:e>
-            </m:d>
           </m:sup>
         </m:sSup>
-        <m:r>
-          <w:rPr>
-            <w:rFonts w:ascii="Cambria Math" w:hAnsi="Cambria Math"/>
-          </w:rPr>
-          <m:t>∈(0,</m:t>
-        </m:r>
-        <m:r>
-          <w:rPr>
-            <w:rFonts w:ascii="Cambria Math" w:hAnsi="Cambria Math"/>
-          </w:rPr>
-          <m:t>1</m:t>
-        </m:r>
         <m:r>
           <w:rPr>
             <w:rFonts w:ascii="Cambria Math" w:hAnsi="Cambria Math"/>
@@ -11697,7 +11279,7 @@
               <w:rPr>
                 <w:rFonts w:ascii="Cambria Math" w:hAnsi="Cambria Math"/>
               </w:rPr>
-              <m:t>2</m:t>
+              <m:t>4</m:t>
             </m:r>
             <m:d>
               <m:dPr>
@@ -11726,56 +11308,8 @@
         <w:rPr>
           <w:rFonts w:ascii="Avenir Light" w:hAnsi="Avenir Light"/>
         </w:rPr>
-        <w:t xml:space="preserve"> and </w:t>
-      </w:r>
-      <m:oMath>
-        <m:sSup>
-          <m:sSupPr>
-            <m:ctrlPr>
-              <w:rPr>
-                <w:rFonts w:ascii="Cambria Math" w:hAnsi="Cambria Math"/>
-                <w:i/>
-              </w:rPr>
-            </m:ctrlPr>
-          </m:sSupPr>
-          <m:e>
-            <m:r>
-              <w:rPr>
-                <w:rFonts w:ascii="Cambria Math" w:hAnsi="Cambria Math"/>
-              </w:rPr>
-              <m:t>ρ</m:t>
-            </m:r>
-          </m:e>
-          <m:sup>
-            <m:r>
-              <w:rPr>
-                <w:rFonts w:ascii="Cambria Math" w:hAnsi="Cambria Math"/>
-              </w:rPr>
-              <m:t>2</m:t>
-            </m:r>
-            <m:d>
-              <m:dPr>
-                <m:begChr m:val="|"/>
-                <m:endChr m:val="|"/>
-                <m:ctrlPr>
-                  <w:rPr>
-                    <w:rFonts w:ascii="Cambria Math" w:hAnsi="Cambria Math"/>
-                    <w:i/>
-                  </w:rPr>
-                </m:ctrlPr>
-              </m:dPr>
-              <m:e>
-                <m:r>
-                  <w:rPr>
-                    <w:rFonts w:ascii="Cambria Math" w:hAnsi="Cambria Math"/>
-                  </w:rPr>
-                  <m:t>T</m:t>
-                </m:r>
-              </m:e>
-            </m:d>
-          </m:sup>
-        </m:sSup>
-      </m:oMath>
+        <w:t xml:space="preserve"> is</w:t>
+      </w:r>
       <w:r>
         <w:rPr>
           <w:rFonts w:ascii="Avenir Light" w:hAnsi="Avenir Light"/>
@@ -11786,13 +11320,7 @@
         <w:rPr>
           <w:rFonts w:ascii="Avenir Light" w:hAnsi="Avenir Light"/>
         </w:rPr>
-        <w:t>are</w:t>
-      </w:r>
-      <w:r>
-        <w:rPr>
-          <w:rFonts w:ascii="Avenir Light" w:hAnsi="Avenir Light"/>
-        </w:rPr>
-        <w:t xml:space="preserve"> maximized when </w:t>
+        <w:t xml:space="preserve">maximized when </w:t>
       </w:r>
       <m:oMath>
         <m:d>
@@ -11820,41 +11348,19 @@
         <w:rPr>
           <w:rFonts w:ascii="Avenir Light" w:hAnsi="Avenir Light"/>
         </w:rPr>
-        <w:t xml:space="preserve"> and </w:t>
-      </w:r>
-      <m:oMath>
-        <m:d>
-          <m:dPr>
-            <m:begChr m:val="|"/>
-            <m:endChr m:val="|"/>
-            <m:ctrlPr>
-              <w:rPr>
-                <w:rFonts w:ascii="Cambria Math" w:hAnsi="Cambria Math"/>
-                <w:i/>
-              </w:rPr>
-            </m:ctrlPr>
-          </m:dPr>
-          <m:e>
-            <m:r>
-              <w:rPr>
-                <w:rFonts w:ascii="Cambria Math" w:hAnsi="Cambria Math"/>
-              </w:rPr>
-              <m:t>T</m:t>
-            </m:r>
-          </m:e>
-        </m:d>
-      </m:oMath>
-      <w:r>
-        <w:rPr>
-          <w:rFonts w:ascii="Avenir Light" w:hAnsi="Avenir Light"/>
-        </w:rPr>
         <w:t xml:space="preserve"> </w:t>
       </w:r>
       <w:r>
         <w:rPr>
           <w:rFonts w:ascii="Avenir Light" w:hAnsi="Avenir Light"/>
         </w:rPr>
-        <w:t xml:space="preserve">are </w:t>
+        <w:t>is</w:t>
+      </w:r>
+      <w:r>
+        <w:rPr>
+          <w:rFonts w:ascii="Avenir Light" w:hAnsi="Avenir Light"/>
+        </w:rPr>
+        <w:t xml:space="preserve"> </w:t>
       </w:r>
       <w:r>
         <w:rPr>
@@ -11913,39 +11419,7 @@
           <w:rPr>
             <w:rFonts w:ascii="Cambria Math" w:hAnsi="Cambria Math"/>
           </w:rPr>
-          <m:t>=</m:t>
-        </m:r>
-        <m:d>
-          <m:dPr>
-            <m:begChr m:val="|"/>
-            <m:endChr m:val="|"/>
-            <m:ctrlPr>
-              <w:rPr>
-                <w:rFonts w:ascii="Cambria Math" w:hAnsi="Cambria Math"/>
-                <w:i/>
-              </w:rPr>
-            </m:ctrlPr>
-          </m:dPr>
-          <m:e>
-            <m:r>
-              <w:rPr>
-                <w:rFonts w:ascii="Cambria Math" w:hAnsi="Cambria Math"/>
-              </w:rPr>
-              <m:t>T</m:t>
-            </m:r>
-          </m:e>
-        </m:d>
-        <m:r>
-          <w:rPr>
-            <w:rFonts w:ascii="Cambria Math" w:hAnsi="Cambria Math"/>
-          </w:rPr>
-          <m:t>=</m:t>
-        </m:r>
-        <m:r>
-          <w:rPr>
-            <w:rFonts w:ascii="Cambria Math" w:hAnsi="Cambria Math"/>
-          </w:rPr>
-          <m:t>1</m:t>
+          <m:t>=1</m:t>
         </m:r>
       </m:oMath>
       <w:r>
@@ -12314,13 +11788,7 @@
           <w:rPr>
             <w:rFonts w:ascii="Cambria Math" w:hAnsi="Cambria Math"/>
           </w:rPr>
-          <m:t>=</m:t>
-        </m:r>
-        <m:r>
-          <w:rPr>
-            <w:rFonts w:ascii="Cambria Math" w:hAnsi="Cambria Math"/>
-          </w:rPr>
-          <m:t>-</m:t>
+          <m:t>=-</m:t>
         </m:r>
         <m:sSubSup>
           <m:sSubSupPr>
@@ -12663,13 +12131,7 @@
           <w:rPr>
             <w:rFonts w:ascii="Cambria Math" w:hAnsi="Cambria Math"/>
           </w:rPr>
-          <m:t>=</m:t>
-        </m:r>
-        <m:r>
-          <w:rPr>
-            <w:rFonts w:ascii="Cambria Math" w:hAnsi="Cambria Math"/>
-          </w:rPr>
-          <m:t>-</m:t>
+          <m:t>=-</m:t>
         </m:r>
         <m:sSubSup>
           <m:sSubSupPr>
@@ -14711,19 +14173,7 @@
         <w:rPr>
           <w:rFonts w:ascii="Avenir Light" w:hAnsi="Avenir Light"/>
         </w:rPr>
-        <w:t xml:space="preserve"> </w:t>
-      </w:r>
-      <w:r>
-        <w:rPr>
-          <w:rFonts w:ascii="Avenir Light" w:hAnsi="Avenir Light"/>
-        </w:rPr>
-        <w:t>and</w:t>
-      </w:r>
-      <w:r>
-        <w:rPr>
-          <w:rFonts w:ascii="Avenir Light" w:hAnsi="Avenir Light"/>
-        </w:rPr>
-        <w:t xml:space="preserve"> </w:t>
+        <w:t xml:space="preserve"> and </w:t>
       </w:r>
       <m:oMath>
         <m:sSub>
@@ -14995,13 +14445,7 @@
               <w:rPr>
                 <w:rFonts w:ascii="Cambria Math" w:hAnsi="Cambria Math"/>
               </w:rPr>
-              <m:t>-</m:t>
-            </m:r>
-            <m:r>
-              <w:rPr>
-                <w:rFonts w:ascii="Cambria Math" w:hAnsi="Cambria Math"/>
-              </w:rPr>
-              <m:t>y</m:t>
+              <m:t>-y</m:t>
             </m:r>
           </m:e>
           <m:sub>

</xml_diff>

<commit_message>
previous commit was last version with expectation of product of f1 and f2; this one is square of sum
</commit_message>
<xml_diff>
--- a/HW2.docx
+++ b/HW2.docx
@@ -7304,17 +7304,10 @@
         <w:t xml:space="preserve">, which means ideally, </w:t>
       </w:r>
       <m:oMath>
-        <m:r>
-          <m:rPr>
-            <m:scr m:val="double-struck"/>
-          </m:rPr>
-          <w:rPr>
-            <w:rFonts w:ascii="Cambria Math" w:hAnsi="Cambria Math"/>
-          </w:rPr>
-          <m:t>E</m:t>
-        </m:r>
         <m:d>
           <m:dPr>
+            <m:begChr m:val="|"/>
+            <m:endChr m:val="|"/>
             <m:ctrlPr>
               <w:rPr>
                 <w:rFonts w:ascii="Cambria Math" w:hAnsi="Cambria Math"/>
@@ -7413,7 +7406,7 @@
                   <w:rPr>
                     <w:rFonts w:ascii="Cambria Math" w:hAnsi="Cambria Math"/>
                   </w:rPr>
-                  <m:t>⋅f</m:t>
+                  <m:t>+f</m:t>
                 </m:r>
               </m:e>
               <m:sub>
@@ -7481,129 +7474,64 @@
           <w:rPr>
             <w:rFonts w:ascii="Cambria Math" w:hAnsi="Cambria Math"/>
           </w:rPr>
-          <m:t>=1</m:t>
+          <m:t>=</m:t>
         </m:r>
-      </m:oMath>
-      <w:r>
-        <w:rPr>
-          <w:rFonts w:ascii="Avenir Light" w:hAnsi="Avenir Light"/>
-        </w:rPr>
-        <w:t xml:space="preserve">, </w:t>
-      </w:r>
-      <w:r>
-        <w:rPr>
-          <w:rFonts w:ascii="Avenir Light" w:hAnsi="Avenir Light"/>
-        </w:rPr>
-        <w:t>since</w:t>
-      </w:r>
-      <w:r>
-        <w:rPr>
-          <w:rFonts w:ascii="Avenir Light" w:hAnsi="Avenir Light"/>
-        </w:rPr>
-        <w:t xml:space="preserve"> </w:t>
-      </w:r>
-      <m:oMath>
         <m:r>
           <w:rPr>
             <w:rFonts w:ascii="Cambria Math" w:hAnsi="Cambria Math"/>
           </w:rPr>
-          <m:t>-</m:t>
+          <m:t>2</m:t>
         </m:r>
-        <m:sSup>
-          <m:sSupPr>
+      </m:oMath>
+      <w:r>
+        <w:rPr>
+          <w:rFonts w:ascii="Avenir Light" w:hAnsi="Avenir Light"/>
+        </w:rPr>
+        <w:t xml:space="preserve">, </w:t>
+      </w:r>
+      <w:r>
+        <w:rPr>
+          <w:rFonts w:ascii="Avenir Light" w:hAnsi="Avenir Light"/>
+        </w:rPr>
+        <w:t>since</w:t>
+      </w:r>
+      <w:r>
+        <w:rPr>
+          <w:rFonts w:ascii="Avenir Light" w:hAnsi="Avenir Light"/>
+        </w:rPr>
+        <w:t xml:space="preserve"> </w:t>
+      </w:r>
+      <m:oMath>
+        <m:d>
+          <m:dPr>
+            <m:begChr m:val="|"/>
+            <m:endChr m:val="|"/>
             <m:ctrlPr>
               <w:rPr>
                 <w:rFonts w:ascii="Cambria Math" w:hAnsi="Cambria Math"/>
                 <w:i/>
               </w:rPr>
             </m:ctrlPr>
-          </m:sSupPr>
+          </m:dPr>
           <m:e>
             <m:r>
               <w:rPr>
                 <w:rFonts w:ascii="Cambria Math" w:hAnsi="Cambria Math"/>
               </w:rPr>
-              <m:t>1</m:t>
+              <m:t>1+1</m:t>
             </m:r>
           </m:e>
-          <m:sup>
-            <m:r>
-              <w:rPr>
-                <w:rFonts w:ascii="Cambria Math" w:hAnsi="Cambria Math"/>
-              </w:rPr>
-              <m:t>2</m:t>
-            </m:r>
-          </m:sup>
-        </m:sSup>
+        </m:d>
         <m:r>
           <w:rPr>
             <w:rFonts w:ascii="Cambria Math" w:hAnsi="Cambria Math"/>
           </w:rPr>
           <m:t>=</m:t>
         </m:r>
-        <m:sSup>
-          <m:sSupPr>
-            <m:ctrlPr>
-              <w:rPr>
-                <w:rFonts w:ascii="Cambria Math" w:hAnsi="Cambria Math"/>
-                <w:i/>
-              </w:rPr>
-            </m:ctrlPr>
-          </m:sSupPr>
-          <m:e>
-            <m:r>
-              <w:rPr>
-                <w:rFonts w:ascii="Cambria Math" w:hAnsi="Cambria Math"/>
-              </w:rPr>
-              <m:t>1</m:t>
-            </m:r>
-          </m:e>
-          <m:sup>
-            <m:r>
-              <w:rPr>
-                <w:rFonts w:ascii="Cambria Math" w:hAnsi="Cambria Math"/>
-              </w:rPr>
-              <m:t>2</m:t>
-            </m:r>
-          </m:sup>
-        </m:sSup>
-        <m:r>
-          <w:rPr>
-            <w:rFonts w:ascii="Cambria Math" w:hAnsi="Cambria Math"/>
-          </w:rPr>
-          <m:t>=1</m:t>
-        </m:r>
-      </m:oMath>
-      <w:r>
-        <w:rPr>
-          <w:rFonts w:ascii="Avenir Light" w:hAnsi="Avenir Light"/>
-        </w:rPr>
-        <w:t>. So, we want</w:t>
-      </w:r>
-      <w:r>
-        <w:rPr>
-          <w:rFonts w:ascii="Avenir Light" w:hAnsi="Avenir Light"/>
-        </w:rPr>
-        <w:t xml:space="preserve"> to maximize</w:t>
-      </w:r>
-      <w:r>
-        <w:rPr>
-          <w:rFonts w:ascii="Avenir Light" w:hAnsi="Avenir Light"/>
-        </w:rPr>
-        <w:t xml:space="preserve"> </w:t>
-      </w:r>
-      <m:oMath>
-        <m:r>
-          <m:rPr>
-            <m:scr m:val="double-struck"/>
-          </m:rPr>
-          <w:rPr>
-            <w:rFonts w:ascii="Cambria Math" w:hAnsi="Cambria Math"/>
-          </w:rPr>
-          <m:t>E</m:t>
-        </m:r>
         <m:d>
           <m:dPr>
+            <m:begChr m:val="|"/>
+            <m:endChr m:val="|"/>
             <m:ctrlPr>
               <w:rPr>
                 <w:rFonts w:ascii="Cambria Math" w:hAnsi="Cambria Math"/>
@@ -7612,32 +7540,6 @@
             </m:ctrlPr>
           </m:dPr>
           <m:e>
-            <m:sSub>
-              <m:sSubPr>
-                <m:ctrlPr>
-                  <w:rPr>
-                    <w:rFonts w:ascii="Cambria Math" w:hAnsi="Cambria Math"/>
-                    <w:i/>
-                  </w:rPr>
-                </m:ctrlPr>
-              </m:sSubPr>
-              <m:e>
-                <m:r>
-                  <w:rPr>
-                    <w:rFonts w:ascii="Cambria Math" w:hAnsi="Cambria Math"/>
-                  </w:rPr>
-                  <m:t>f</m:t>
-                </m:r>
-              </m:e>
-              <m:sub>
-                <m:r>
-                  <w:rPr>
-                    <w:rFonts w:ascii="Cambria Math" w:hAnsi="Cambria Math"/>
-                  </w:rPr>
-                  <m:t>1</m:t>
-                </m:r>
-              </m:sub>
-            </m:sSub>
             <m:d>
               <m:dPr>
                 <m:ctrlPr>
@@ -7648,72 +7550,20 @@
                 </m:ctrlPr>
               </m:dPr>
               <m:e>
-                <m:sSup>
-                  <m:sSupPr>
-                    <m:ctrlPr>
-                      <w:rPr>
-                        <w:rFonts w:ascii="Cambria Math" w:hAnsi="Cambria Math"/>
-                        <w:i/>
-                      </w:rPr>
-                    </m:ctrlPr>
-                  </m:sSupPr>
-                  <m:e>
-                    <m:r>
-                      <w:rPr>
-                        <w:rFonts w:ascii="Cambria Math" w:hAnsi="Cambria Math"/>
-                      </w:rPr>
-                      <m:t>y</m:t>
-                    </m:r>
-                  </m:e>
-                  <m:sup>
-                    <m:d>
-                      <m:dPr>
-                        <m:ctrlPr>
-                          <w:rPr>
-                            <w:rFonts w:ascii="Cambria Math" w:hAnsi="Cambria Math"/>
-                            <w:i/>
-                          </w:rPr>
-                        </m:ctrlPr>
-                      </m:dPr>
-                      <m:e>
-                        <m:r>
-                          <w:rPr>
-                            <w:rFonts w:ascii="Cambria Math" w:hAnsi="Cambria Math"/>
-                          </w:rPr>
-                          <m:t>1</m:t>
-                        </m:r>
-                      </m:e>
-                    </m:d>
-                  </m:sup>
-                </m:sSup>
-              </m:e>
-            </m:d>
-            <m:sSub>
-              <m:sSubPr>
-                <m:ctrlPr>
-                  <w:rPr>
-                    <w:rFonts w:ascii="Cambria Math" w:hAnsi="Cambria Math"/>
-                    <w:i/>
-                  </w:rPr>
-                </m:ctrlPr>
-              </m:sSubPr>
-              <m:e>
                 <m:r>
                   <w:rPr>
                     <w:rFonts w:ascii="Cambria Math" w:hAnsi="Cambria Math"/>
                   </w:rPr>
-                  <m:t>f</m:t>
+                  <m:t>-1</m:t>
                 </m:r>
               </m:e>
-              <m:sub>
-                <m:r>
-                  <w:rPr>
-                    <w:rFonts w:ascii="Cambria Math" w:hAnsi="Cambria Math"/>
-                  </w:rPr>
-                  <m:t>2</m:t>
-                </m:r>
-              </m:sub>
-            </m:sSub>
+            </m:d>
+            <m:r>
+              <w:rPr>
+                <w:rFonts w:ascii="Cambria Math" w:hAnsi="Cambria Math"/>
+              </w:rPr>
+              <m:t>+</m:t>
+            </m:r>
             <m:d>
               <m:dPr>
                 <m:ctrlPr>
@@ -7724,44 +7574,12 @@
                 </m:ctrlPr>
               </m:dPr>
               <m:e>
-                <m:sSup>
-                  <m:sSupPr>
-                    <m:ctrlPr>
-                      <w:rPr>
-                        <w:rFonts w:ascii="Cambria Math" w:hAnsi="Cambria Math"/>
-                        <w:i/>
-                      </w:rPr>
-                    </m:ctrlPr>
-                  </m:sSupPr>
-                  <m:e>
-                    <m:r>
-                      <w:rPr>
-                        <w:rFonts w:ascii="Cambria Math" w:hAnsi="Cambria Math"/>
-                      </w:rPr>
-                      <m:t>y</m:t>
-                    </m:r>
-                  </m:e>
-                  <m:sup>
-                    <m:d>
-                      <m:dPr>
-                        <m:ctrlPr>
-                          <w:rPr>
-                            <w:rFonts w:ascii="Cambria Math" w:hAnsi="Cambria Math"/>
-                            <w:i/>
-                          </w:rPr>
-                        </m:ctrlPr>
-                      </m:dPr>
-                      <m:e>
-                        <m:r>
-                          <w:rPr>
-                            <w:rFonts w:ascii="Cambria Math" w:hAnsi="Cambria Math"/>
-                          </w:rPr>
-                          <m:t>2</m:t>
-                        </m:r>
-                      </m:e>
-                    </m:d>
-                  </m:sup>
-                </m:sSup>
+                <m:r>
+                  <w:rPr>
+                    <w:rFonts w:ascii="Cambria Math" w:hAnsi="Cambria Math"/>
+                  </w:rPr>
+                  <m:t>-1</m:t>
+                </m:r>
               </m:e>
             </m:d>
           </m:e>
@@ -7770,62 +7588,86 @@
           <w:rPr>
             <w:rFonts w:ascii="Cambria Math" w:hAnsi="Cambria Math"/>
           </w:rPr>
-          <m:t>= &lt;</m:t>
+          <m:t>=2</m:t>
         </m:r>
-        <m:sSub>
-          <m:sSubPr>
+      </m:oMath>
+      <w:r>
+        <w:rPr>
+          <w:rFonts w:ascii="Avenir Light" w:hAnsi="Avenir Light"/>
+        </w:rPr>
+        <w:t>.</w:t>
+      </w:r>
+      <w:r>
+        <w:rPr>
+          <w:rFonts w:ascii="Avenir Light" w:hAnsi="Avenir Light"/>
+        </w:rPr>
+        <w:t xml:space="preserve"> Maximizing the absolute value is equivalent to maximizing the square, so </w:t>
+      </w:r>
+      <w:r>
+        <w:rPr>
+          <w:rFonts w:ascii="Avenir Light" w:hAnsi="Avenir Light"/>
+        </w:rPr>
+        <w:t xml:space="preserve">we </w:t>
+      </w:r>
+      <w:r>
+        <w:rPr>
+          <w:rFonts w:ascii="Avenir Light" w:hAnsi="Avenir Light"/>
+        </w:rPr>
+        <w:t>try to</w:t>
+      </w:r>
+      <w:r>
+        <w:rPr>
+          <w:rFonts w:ascii="Avenir Light" w:hAnsi="Avenir Light"/>
+        </w:rPr>
+        <w:t xml:space="preserve"> maximize </w:t>
+      </w:r>
+      <m:oMath>
+        <m:sSup>
+          <m:sSupPr>
             <m:ctrlPr>
               <w:rPr>
                 <w:rFonts w:ascii="Cambria Math" w:hAnsi="Cambria Math"/>
                 <w:i/>
               </w:rPr>
             </m:ctrlPr>
-          </m:sSubPr>
+          </m:sSupPr>
           <m:e>
-            <m:r>
-              <w:rPr>
-                <w:rFonts w:ascii="Cambria Math" w:hAnsi="Cambria Math"/>
-              </w:rPr>
-              <m:t>f</m:t>
-            </m:r>
-          </m:e>
-          <m:sub>
-            <m:r>
-              <w:rPr>
-                <w:rFonts w:ascii="Cambria Math" w:hAnsi="Cambria Math"/>
-              </w:rPr>
-              <m:t>1</m:t>
-            </m:r>
-          </m:sub>
-        </m:sSub>
-        <m:d>
-          <m:dPr>
-            <m:ctrlPr>
-              <w:rPr>
-                <w:rFonts w:ascii="Cambria Math" w:hAnsi="Cambria Math"/>
-                <w:i/>
-              </w:rPr>
-            </m:ctrlPr>
-          </m:dPr>
-          <m:e>
-            <m:sSup>
-              <m:sSupPr>
+            <m:d>
+              <m:dPr>
                 <m:ctrlPr>
                   <w:rPr>
                     <w:rFonts w:ascii="Cambria Math" w:hAnsi="Cambria Math"/>
                     <w:i/>
                   </w:rPr>
                 </m:ctrlPr>
-              </m:sSupPr>
+              </m:dPr>
               <m:e>
-                <m:r>
-                  <w:rPr>
-                    <w:rFonts w:ascii="Cambria Math" w:hAnsi="Cambria Math"/>
-                  </w:rPr>
-                  <m:t>y</m:t>
-                </m:r>
-              </m:e>
-              <m:sup>
+                <m:sSub>
+                  <m:sSubPr>
+                    <m:ctrlPr>
+                      <w:rPr>
+                        <w:rFonts w:ascii="Cambria Math" w:hAnsi="Cambria Math"/>
+                        <w:i/>
+                      </w:rPr>
+                    </m:ctrlPr>
+                  </m:sSubPr>
+                  <m:e>
+                    <m:r>
+                      <w:rPr>
+                        <w:rFonts w:ascii="Cambria Math" w:hAnsi="Cambria Math"/>
+                      </w:rPr>
+                      <m:t>f</m:t>
+                    </m:r>
+                  </m:e>
+                  <m:sub>
+                    <m:r>
+                      <w:rPr>
+                        <w:rFonts w:ascii="Cambria Math" w:hAnsi="Cambria Math"/>
+                      </w:rPr>
+                      <m:t>1</m:t>
+                    </m:r>
+                  </m:sub>
+                </m:sSub>
                 <m:d>
                   <m:dPr>
                     <m:ctrlPr>
@@ -7836,78 +7678,72 @@
                     </m:ctrlPr>
                   </m:dPr>
                   <m:e>
+                    <m:sSup>
+                      <m:sSupPr>
+                        <m:ctrlPr>
+                          <w:rPr>
+                            <w:rFonts w:ascii="Cambria Math" w:hAnsi="Cambria Math"/>
+                            <w:i/>
+                          </w:rPr>
+                        </m:ctrlPr>
+                      </m:sSupPr>
+                      <m:e>
+                        <m:r>
+                          <w:rPr>
+                            <w:rFonts w:ascii="Cambria Math" w:hAnsi="Cambria Math"/>
+                          </w:rPr>
+                          <m:t>y</m:t>
+                        </m:r>
+                      </m:e>
+                      <m:sup>
+                        <m:d>
+                          <m:dPr>
+                            <m:ctrlPr>
+                              <w:rPr>
+                                <w:rFonts w:ascii="Cambria Math" w:hAnsi="Cambria Math"/>
+                                <w:i/>
+                              </w:rPr>
+                            </m:ctrlPr>
+                          </m:dPr>
+                          <m:e>
+                            <m:r>
+                              <w:rPr>
+                                <w:rFonts w:ascii="Cambria Math" w:hAnsi="Cambria Math"/>
+                              </w:rPr>
+                              <m:t>1</m:t>
+                            </m:r>
+                          </m:e>
+                        </m:d>
+                      </m:sup>
+                    </m:sSup>
+                  </m:e>
+                </m:d>
+                <m:sSub>
+                  <m:sSubPr>
+                    <m:ctrlPr>
+                      <w:rPr>
+                        <w:rFonts w:ascii="Cambria Math" w:hAnsi="Cambria Math"/>
+                        <w:i/>
+                      </w:rPr>
+                    </m:ctrlPr>
+                  </m:sSubPr>
+                  <m:e>
                     <m:r>
                       <w:rPr>
                         <w:rFonts w:ascii="Cambria Math" w:hAnsi="Cambria Math"/>
                       </w:rPr>
-                      <m:t>1</m:t>
+                      <m:t>+f</m:t>
                     </m:r>
                   </m:e>
-                </m:d>
-              </m:sup>
-            </m:sSup>
-          </m:e>
-        </m:d>
-        <m:r>
-          <w:rPr>
-            <w:rFonts w:ascii="Cambria Math" w:hAnsi="Cambria Math"/>
-          </w:rPr>
-          <m:t>,</m:t>
-        </m:r>
-        <m:sSub>
-          <m:sSubPr>
-            <m:ctrlPr>
-              <w:rPr>
-                <w:rFonts w:ascii="Cambria Math" w:hAnsi="Cambria Math"/>
-                <w:i/>
-              </w:rPr>
-            </m:ctrlPr>
-          </m:sSubPr>
-          <m:e>
-            <m:r>
-              <w:rPr>
-                <w:rFonts w:ascii="Cambria Math" w:hAnsi="Cambria Math"/>
-              </w:rPr>
-              <m:t>f</m:t>
-            </m:r>
-          </m:e>
-          <m:sub>
-            <m:r>
-              <w:rPr>
-                <w:rFonts w:ascii="Cambria Math" w:hAnsi="Cambria Math"/>
-              </w:rPr>
-              <m:t>2</m:t>
-            </m:r>
-          </m:sub>
-        </m:sSub>
-        <m:d>
-          <m:dPr>
-            <m:ctrlPr>
-              <w:rPr>
-                <w:rFonts w:ascii="Cambria Math" w:hAnsi="Cambria Math"/>
-                <w:i/>
-              </w:rPr>
-            </m:ctrlPr>
-          </m:dPr>
-          <m:e>
-            <m:sSup>
-              <m:sSupPr>
-                <m:ctrlPr>
-                  <w:rPr>
-                    <w:rFonts w:ascii="Cambria Math" w:hAnsi="Cambria Math"/>
-                    <w:i/>
-                  </w:rPr>
-                </m:ctrlPr>
-              </m:sSupPr>
-              <m:e>
-                <m:r>
-                  <w:rPr>
-                    <w:rFonts w:ascii="Cambria Math" w:hAnsi="Cambria Math"/>
-                  </w:rPr>
-                  <m:t>y</m:t>
-                </m:r>
-              </m:e>
-              <m:sup>
+                  <m:sub>
+                    <m:r>
+                      <w:rPr>
+                        <w:rFonts w:ascii="Cambria Math" w:hAnsi="Cambria Math"/>
+                      </w:rPr>
+                      <m:t>2</m:t>
+                    </m:r>
+                  </m:sub>
+                </m:sSub>
                 <m:d>
                   <m:dPr>
                     <m:ctrlPr>
@@ -7918,24 +7754,58 @@
                     </m:ctrlPr>
                   </m:dPr>
                   <m:e>
-                    <m:r>
-                      <w:rPr>
-                        <w:rFonts w:ascii="Cambria Math" w:hAnsi="Cambria Math"/>
-                      </w:rPr>
-                      <m:t>2</m:t>
-                    </m:r>
+                    <m:sSup>
+                      <m:sSupPr>
+                        <m:ctrlPr>
+                          <w:rPr>
+                            <w:rFonts w:ascii="Cambria Math" w:hAnsi="Cambria Math"/>
+                            <w:i/>
+                          </w:rPr>
+                        </m:ctrlPr>
+                      </m:sSupPr>
+                      <m:e>
+                        <m:r>
+                          <w:rPr>
+                            <w:rFonts w:ascii="Cambria Math" w:hAnsi="Cambria Math"/>
+                          </w:rPr>
+                          <m:t>y</m:t>
+                        </m:r>
+                      </m:e>
+                      <m:sup>
+                        <m:d>
+                          <m:dPr>
+                            <m:ctrlPr>
+                              <w:rPr>
+                                <w:rFonts w:ascii="Cambria Math" w:hAnsi="Cambria Math"/>
+                                <w:i/>
+                              </w:rPr>
+                            </m:ctrlPr>
+                          </m:dPr>
+                          <m:e>
+                            <m:r>
+                              <w:rPr>
+                                <w:rFonts w:ascii="Cambria Math" w:hAnsi="Cambria Math"/>
+                              </w:rPr>
+                              <m:t>2</m:t>
+                            </m:r>
+                          </m:e>
+                        </m:d>
+                      </m:sup>
+                    </m:sSup>
                   </m:e>
                 </m:d>
-              </m:sup>
-            </m:sSup>
+              </m:e>
+            </m:d>
           </m:e>
-        </m:d>
-        <m:r>
-          <w:rPr>
-            <w:rFonts w:ascii="Cambria Math" w:hAnsi="Cambria Math"/>
-          </w:rPr>
-          <m:t>&gt;</m:t>
-        </m:r>
+          <m:sup>
+            <m:r>
+              <w:rPr>
+                <w:rFonts w:ascii="Cambria Math" w:hAnsi="Cambria Math"/>
+              </w:rPr>
+              <m:t>2</m:t>
+            </m:r>
+          </m:sup>
+        </m:sSup>
       </m:oMath>
       <w:r>
         <w:rPr>
@@ -10017,7 +9887,6 @@
         <w:rPr>
           <w:rFonts w:ascii="Avenir Light" w:hAnsi="Avenir Light"/>
         </w:rPr>
-        <w:lastRenderedPageBreak/>
         <w:t>So,</w:t>
       </w:r>
     </w:p>
@@ -11044,7 +10913,6 @@
           <w:rFonts w:ascii="Avenir Light" w:hAnsi="Avenir Light"/>
         </w:rPr>
       </w:pPr>
-      <w:proofErr w:type="gramStart"/>
       <w:r>
         <w:rPr>
           <w:rFonts w:ascii="Avenir Light" w:hAnsi="Avenir Light"/>
@@ -11055,14 +10923,7 @@
         <w:rPr>
           <w:rFonts w:ascii="Avenir Light" w:hAnsi="Avenir Light"/>
         </w:rPr>
-        <w:t xml:space="preserve"> we</w:t>
-      </w:r>
-      <w:proofErr w:type="gramEnd"/>
-      <w:r>
-        <w:rPr>
-          <w:rFonts w:ascii="Avenir Light" w:hAnsi="Avenir Light"/>
-        </w:rPr>
-        <w:t xml:space="preserve"> want to maximize</w:t>
+        <w:t xml:space="preserve"> we want to maximize</w:t>
       </w:r>
     </w:p>
     <w:p>
@@ -12272,218 +12133,6 @@
       </w:pPr>
       <m:oMathPara>
         <m:oMath>
-          <m:sSub>
-            <m:sSubPr>
-              <m:ctrlPr>
-                <w:rPr>
-                  <w:rFonts w:ascii="Cambria Math" w:hAnsi="Cambria Math"/>
-                  <w:i/>
-                </w:rPr>
-              </m:ctrlPr>
-            </m:sSubPr>
-            <m:e>
-              <m:r>
-                <w:rPr>
-                  <w:rFonts w:ascii="Cambria Math" w:hAnsi="Cambria Math"/>
-                </w:rPr>
-                <m:t>f</m:t>
-              </m:r>
-            </m:e>
-            <m:sub>
-              <m:r>
-                <w:rPr>
-                  <w:rFonts w:ascii="Cambria Math" w:hAnsi="Cambria Math"/>
-                </w:rPr>
-                <m:t>1</m:t>
-              </m:r>
-            </m:sub>
-          </m:sSub>
-          <m:d>
-            <m:dPr>
-              <m:ctrlPr>
-                <w:rPr>
-                  <w:rFonts w:ascii="Cambria Math" w:hAnsi="Cambria Math"/>
-                  <w:i/>
-                </w:rPr>
-              </m:ctrlPr>
-            </m:dPr>
-            <m:e>
-              <m:sSup>
-                <m:sSupPr>
-                  <m:ctrlPr>
-                    <w:rPr>
-                      <w:rFonts w:ascii="Cambria Math" w:hAnsi="Cambria Math"/>
-                      <w:i/>
-                    </w:rPr>
-                  </m:ctrlPr>
-                </m:sSupPr>
-                <m:e>
-                  <m:r>
-                    <w:rPr>
-                      <w:rFonts w:ascii="Cambria Math" w:hAnsi="Cambria Math"/>
-                    </w:rPr>
-                    <m:t>y</m:t>
-                  </m:r>
-                </m:e>
-                <m:sup>
-                  <m:d>
-                    <m:dPr>
-                      <m:ctrlPr>
-                        <w:rPr>
-                          <w:rFonts w:ascii="Cambria Math" w:hAnsi="Cambria Math"/>
-                          <w:i/>
-                        </w:rPr>
-                      </m:ctrlPr>
-                    </m:dPr>
-                    <m:e>
-                      <m:r>
-                        <w:rPr>
-                          <w:rFonts w:ascii="Cambria Math" w:hAnsi="Cambria Math"/>
-                        </w:rPr>
-                        <m:t>1</m:t>
-                      </m:r>
-                    </m:e>
-                  </m:d>
-                </m:sup>
-              </m:sSup>
-            </m:e>
-          </m:d>
-          <m:r>
-            <w:rPr>
-              <w:rFonts w:ascii="Cambria Math" w:hAnsi="Cambria Math"/>
-            </w:rPr>
-            <m:t>⋅</m:t>
-          </m:r>
-          <m:sSub>
-            <m:sSubPr>
-              <m:ctrlPr>
-                <w:rPr>
-                  <w:rFonts w:ascii="Cambria Math" w:hAnsi="Cambria Math"/>
-                  <w:i/>
-                </w:rPr>
-              </m:ctrlPr>
-            </m:sSubPr>
-            <m:e>
-              <m:r>
-                <w:rPr>
-                  <w:rFonts w:ascii="Cambria Math" w:hAnsi="Cambria Math"/>
-                </w:rPr>
-                <m:t>f</m:t>
-              </m:r>
-            </m:e>
-            <m:sub>
-              <m:r>
-                <w:rPr>
-                  <w:rFonts w:ascii="Cambria Math" w:hAnsi="Cambria Math"/>
-                </w:rPr>
-                <m:t>2</m:t>
-              </m:r>
-            </m:sub>
-          </m:sSub>
-          <m:d>
-            <m:dPr>
-              <m:ctrlPr>
-                <w:rPr>
-                  <w:rFonts w:ascii="Cambria Math" w:hAnsi="Cambria Math"/>
-                  <w:i/>
-                </w:rPr>
-              </m:ctrlPr>
-            </m:dPr>
-            <m:e>
-              <m:sSup>
-                <m:sSupPr>
-                  <m:ctrlPr>
-                    <w:rPr>
-                      <w:rFonts w:ascii="Cambria Math" w:hAnsi="Cambria Math"/>
-                      <w:i/>
-                    </w:rPr>
-                  </m:ctrlPr>
-                </m:sSupPr>
-                <m:e>
-                  <m:r>
-                    <w:rPr>
-                      <w:rFonts w:ascii="Cambria Math" w:hAnsi="Cambria Math"/>
-                    </w:rPr>
-                    <m:t>y</m:t>
-                  </m:r>
-                </m:e>
-                <m:sup>
-                  <m:d>
-                    <m:dPr>
-                      <m:ctrlPr>
-                        <w:rPr>
-                          <w:rFonts w:ascii="Cambria Math" w:hAnsi="Cambria Math"/>
-                          <w:i/>
-                        </w:rPr>
-                      </m:ctrlPr>
-                    </m:dPr>
-                    <m:e>
-                      <m:r>
-                        <w:rPr>
-                          <w:rFonts w:ascii="Cambria Math" w:hAnsi="Cambria Math"/>
-                        </w:rPr>
-                        <m:t>2</m:t>
-                      </m:r>
-                    </m:e>
-                  </m:d>
-                </m:sup>
-              </m:sSup>
-            </m:e>
-          </m:d>
-        </m:oMath>
-      </m:oMathPara>
-    </w:p>
-    <w:p>
-      <w:pPr>
-        <w:spacing w:line="276" w:lineRule="auto"/>
-        <w:rPr>
-          <w:rFonts w:ascii="Avenir Light" w:hAnsi="Avenir Light"/>
-        </w:rPr>
-      </w:pPr>
-      <w:r>
-        <w:rPr>
-          <w:rFonts w:ascii="Avenir Light" w:hAnsi="Avenir Light"/>
-        </w:rPr>
-        <w:t>To be as large as possible</w:t>
-      </w:r>
-      <w:r>
-        <w:rPr>
-          <w:rFonts w:ascii="Avenir Light" w:hAnsi="Avenir Light"/>
-        </w:rPr>
-        <w:t>.</w:t>
-      </w:r>
-    </w:p>
-    <w:p>
-      <w:pPr>
-        <w:spacing w:line="276" w:lineRule="auto"/>
-        <w:rPr>
-          <w:rFonts w:ascii="Avenir Light" w:hAnsi="Avenir Light"/>
-        </w:rPr>
-      </w:pPr>
-    </w:p>
-    <w:p>
-      <w:pPr>
-        <w:spacing w:line="276" w:lineRule="auto"/>
-        <w:rPr>
-          <w:rFonts w:ascii="Avenir Light" w:hAnsi="Avenir Light"/>
-        </w:rPr>
-      </w:pPr>
-      <w:r>
-        <w:rPr>
-          <w:rFonts w:ascii="Avenir Light" w:hAnsi="Avenir Light"/>
-        </w:rPr>
-        <w:t>We want</w:t>
-      </w:r>
-    </w:p>
-    <w:p>
-      <w:pPr>
-        <w:spacing w:line="276" w:lineRule="auto"/>
-        <w:rPr>
-          <w:rFonts w:ascii="Avenir Light" w:hAnsi="Avenir Light"/>
-        </w:rPr>
-      </w:pPr>
-      <m:oMathPara>
-        <m:oMath>
           <m:r>
             <m:rPr>
               <m:scr m:val="double-struck"/>
@@ -12671,21 +12320,43 @@
         <w:rPr>
           <w:rFonts w:ascii="Avenir Light" w:hAnsi="Avenir Light"/>
         </w:rPr>
-        <w:t xml:space="preserve">to be greater than </w:t>
-      </w:r>
-      <m:oMath>
-        <m:r>
-          <w:rPr>
-            <w:rFonts w:ascii="Cambria Math" w:hAnsi="Cambria Math"/>
-          </w:rPr>
-          <m:t>0</m:t>
-        </m:r>
-      </m:oMath>
-      <w:r>
-        <w:rPr>
-          <w:rFonts w:ascii="Avenir Light" w:hAnsi="Avenir Light"/>
-        </w:rPr>
-        <w:t xml:space="preserve"> because we squared it during the Cauchy-Schwarz process</w:t>
+        <w:t xml:space="preserve">To be </w:t>
+      </w:r>
+      <w:r>
+        <w:rPr>
+          <w:rFonts w:ascii="Avenir Light" w:hAnsi="Avenir Light"/>
+        </w:rPr>
+        <w:t xml:space="preserve">positive and </w:t>
+      </w:r>
+      <w:r>
+        <w:rPr>
+          <w:rFonts w:ascii="Avenir Light" w:hAnsi="Avenir Light"/>
+        </w:rPr>
+        <w:t>as large as possible</w:t>
+      </w:r>
+      <w:r>
+        <w:rPr>
+          <w:rFonts w:ascii="Avenir Light" w:hAnsi="Avenir Light"/>
+        </w:rPr>
+        <w:t>.</w:t>
+      </w:r>
+      <w:r>
+        <w:rPr>
+          <w:rFonts w:ascii="Avenir Light" w:hAnsi="Avenir Light"/>
+        </w:rPr>
+        <w:t xml:space="preserve"> </w:t>
+      </w:r>
+      <w:r>
+        <w:rPr>
+          <w:rFonts w:ascii="Avenir Light" w:hAnsi="Avenir Light"/>
+        </w:rPr>
+        <w:t>We need it to be positive because</w:t>
+      </w:r>
+      <w:r>
+        <w:rPr>
+          <w:rFonts w:ascii="Avenir Light" w:hAnsi="Avenir Light"/>
+        </w:rPr>
+        <w:t xml:space="preserve"> we squared it during the Cauchy-Schwarz process</w:t>
       </w:r>
       <w:r>
         <w:rPr>
@@ -12990,7 +12661,6 @@
             <w:rPr>
               <w:rFonts w:ascii="Cambria Math" w:hAnsi="Cambria Math"/>
             </w:rPr>
-            <w:lastRenderedPageBreak/>
             <m:t>P</m:t>
           </m:r>
           <m:d>
@@ -13570,6 +13240,7 @@
             <w:rPr>
               <w:rFonts w:ascii="Cambria Math" w:hAnsi="Cambria Math"/>
             </w:rPr>
+            <w:lastRenderedPageBreak/>
             <m:t>P</m:t>
           </m:r>
           <m:d>

</xml_diff>